<commit_message>
Prostorna vizualizaciija i boje
</commit_message>
<xml_diff>
--- a/Tekstovi/Diplomski_Hrastic.docx
+++ b/Tekstovi/Diplomski_Hrastic.docx
@@ -310,7 +310,7 @@
         </w:rPr>
         <w:fldChar w:fldCharType="separate"/>
       </w:r>
-      <w:hyperlink w:anchor="_Toc515386871" w:history="1">
+      <w:hyperlink w:anchor="_Toc515471700" w:history="1">
         <w:r>
           <w:rPr>
             <w:rStyle w:val="Hyperlink"/>
@@ -347,7 +347,7 @@
           <w:rPr>
             <w:webHidden/>
           </w:rPr>
-          <w:instrText xml:space="preserve"> PAGEREF _Toc515386871 \h </w:instrText>
+          <w:instrText xml:space="preserve"> PAGEREF _Toc515471700 \h </w:instrText>
         </w:r>
         <w:r>
           <w:rPr>
@@ -383,7 +383,7 @@
           <w:szCs w:val="22"/>
         </w:rPr>
       </w:pPr>
-      <w:hyperlink w:anchor="_Toc515386872" w:history="1">
+      <w:hyperlink w:anchor="_Toc515471701" w:history="1">
         <w:r>
           <w:rPr>
             <w:rStyle w:val="Hyperlink"/>
@@ -420,7 +420,7 @@
           <w:rPr>
             <w:webHidden/>
           </w:rPr>
-          <w:instrText xml:space="preserve"> PAGEREF _Toc515386872 \h </w:instrText>
+          <w:instrText xml:space="preserve"> PAGEREF _Toc515471701 \h </w:instrText>
         </w:r>
         <w:r>
           <w:rPr>
@@ -456,7 +456,7 @@
           <w:szCs w:val="22"/>
         </w:rPr>
       </w:pPr>
-      <w:hyperlink w:anchor="_Toc515386873" w:history="1">
+      <w:hyperlink w:anchor="_Toc515471702" w:history="1">
         <w:r>
           <w:rPr>
             <w:rStyle w:val="Hyperlink"/>
@@ -493,7 +493,7 @@
           <w:rPr>
             <w:webHidden/>
           </w:rPr>
-          <w:instrText xml:space="preserve"> PAGEREF _Toc515386873 \h </w:instrText>
+          <w:instrText xml:space="preserve"> PAGEREF _Toc515471702 \h </w:instrText>
         </w:r>
         <w:r>
           <w:rPr>
@@ -529,7 +529,7 @@
           <w:szCs w:val="22"/>
         </w:rPr>
       </w:pPr>
-      <w:hyperlink w:anchor="_Toc515386874" w:history="1">
+      <w:hyperlink w:anchor="_Toc515471703" w:history="1">
         <w:r>
           <w:rPr>
             <w:rStyle w:val="Hyperlink"/>
@@ -566,7 +566,7 @@
           <w:rPr>
             <w:webHidden/>
           </w:rPr>
-          <w:instrText xml:space="preserve"> PAGEREF _Toc515386874 \h </w:instrText>
+          <w:instrText xml:space="preserve"> PAGEREF _Toc515471703 \h </w:instrText>
         </w:r>
         <w:r>
           <w:rPr>
@@ -602,7 +602,7 @@
           <w:szCs w:val="22"/>
         </w:rPr>
       </w:pPr>
-      <w:hyperlink w:anchor="_Toc515386875" w:history="1">
+      <w:hyperlink w:anchor="_Toc515471704" w:history="1">
         <w:r>
           <w:rPr>
             <w:rStyle w:val="Hyperlink"/>
@@ -639,7 +639,7 @@
           <w:rPr>
             <w:webHidden/>
           </w:rPr>
-          <w:instrText xml:space="preserve"> PAGEREF _Toc515386875 \h </w:instrText>
+          <w:instrText xml:space="preserve"> PAGEREF _Toc515471704 \h </w:instrText>
         </w:r>
         <w:r>
           <w:rPr>
@@ -675,7 +675,7 @@
           <w:szCs w:val="22"/>
         </w:rPr>
       </w:pPr>
-      <w:hyperlink w:anchor="_Toc515386876" w:history="1">
+      <w:hyperlink w:anchor="_Toc515471705" w:history="1">
         <w:r>
           <w:rPr>
             <w:rStyle w:val="Hyperlink"/>
@@ -712,7 +712,7 @@
           <w:rPr>
             <w:webHidden/>
           </w:rPr>
-          <w:instrText xml:space="preserve"> PAGEREF _Toc515386876 \h </w:instrText>
+          <w:instrText xml:space="preserve"> PAGEREF _Toc515471705 \h </w:instrText>
         </w:r>
         <w:r>
           <w:rPr>
@@ -748,7 +748,7 @@
           <w:szCs w:val="22"/>
         </w:rPr>
       </w:pPr>
-      <w:hyperlink w:anchor="_Toc515386877" w:history="1">
+      <w:hyperlink w:anchor="_Toc515471706" w:history="1">
         <w:r>
           <w:rPr>
             <w:rStyle w:val="Hyperlink"/>
@@ -785,7 +785,7 @@
           <w:rPr>
             <w:webHidden/>
           </w:rPr>
-          <w:instrText xml:space="preserve"> PAGEREF _Toc515386877 \h </w:instrText>
+          <w:instrText xml:space="preserve"> PAGEREF _Toc515471706 \h </w:instrText>
         </w:r>
         <w:r>
           <w:rPr>
@@ -821,7 +821,7 @@
           <w:szCs w:val="22"/>
         </w:rPr>
       </w:pPr>
-      <w:hyperlink w:anchor="_Toc515386878" w:history="1">
+      <w:hyperlink w:anchor="_Toc515471707" w:history="1">
         <w:r>
           <w:rPr>
             <w:rStyle w:val="Hyperlink"/>
@@ -858,7 +858,7 @@
           <w:rPr>
             <w:webHidden/>
           </w:rPr>
-          <w:instrText xml:space="preserve"> PAGEREF _Toc515386878 \h </w:instrText>
+          <w:instrText xml:space="preserve"> PAGEREF _Toc515471707 \h </w:instrText>
         </w:r>
         <w:r>
           <w:rPr>
@@ -894,7 +894,7 @@
           <w:szCs w:val="22"/>
         </w:rPr>
       </w:pPr>
-      <w:hyperlink w:anchor="_Toc515386879" w:history="1">
+      <w:hyperlink w:anchor="_Toc515471708" w:history="1">
         <w:r>
           <w:rPr>
             <w:rStyle w:val="Hyperlink"/>
@@ -931,7 +931,7 @@
           <w:rPr>
             <w:webHidden/>
           </w:rPr>
-          <w:instrText xml:space="preserve"> PAGEREF _Toc515386879 \h </w:instrText>
+          <w:instrText xml:space="preserve"> PAGEREF _Toc515471708 \h </w:instrText>
         </w:r>
         <w:r>
           <w:rPr>
@@ -967,7 +967,7 @@
           <w:szCs w:val="22"/>
         </w:rPr>
       </w:pPr>
-      <w:hyperlink w:anchor="_Toc515386880" w:history="1">
+      <w:hyperlink w:anchor="_Toc515471709" w:history="1">
         <w:r>
           <w:rPr>
             <w:rStyle w:val="Hyperlink"/>
@@ -1004,7 +1004,7 @@
           <w:rPr>
             <w:webHidden/>
           </w:rPr>
-          <w:instrText xml:space="preserve"> PAGEREF _Toc515386880 \h </w:instrText>
+          <w:instrText xml:space="preserve"> PAGEREF _Toc515471709 \h </w:instrText>
         </w:r>
         <w:r>
           <w:rPr>
@@ -1040,7 +1040,7 @@
           <w:szCs w:val="22"/>
         </w:rPr>
       </w:pPr>
-      <w:hyperlink w:anchor="_Toc515386881" w:history="1">
+      <w:hyperlink w:anchor="_Toc515471710" w:history="1">
         <w:r>
           <w:rPr>
             <w:rStyle w:val="Hyperlink"/>
@@ -1077,7 +1077,7 @@
           <w:rPr>
             <w:webHidden/>
           </w:rPr>
-          <w:instrText xml:space="preserve"> PAGEREF _Toc515386881 \h </w:instrText>
+          <w:instrText xml:space="preserve"> PAGEREF _Toc515471710 \h </w:instrText>
         </w:r>
         <w:r>
           <w:rPr>
@@ -1113,7 +1113,7 @@
           <w:szCs w:val="22"/>
         </w:rPr>
       </w:pPr>
-      <w:hyperlink w:anchor="_Toc515386882" w:history="1">
+      <w:hyperlink w:anchor="_Toc515471711" w:history="1">
         <w:r>
           <w:rPr>
             <w:rStyle w:val="Hyperlink"/>
@@ -1150,7 +1150,7 @@
           <w:rPr>
             <w:webHidden/>
           </w:rPr>
-          <w:instrText xml:space="preserve"> PAGEREF _Toc515386882 \h </w:instrText>
+          <w:instrText xml:space="preserve"> PAGEREF _Toc515471711 \h </w:instrText>
         </w:r>
         <w:r>
           <w:rPr>
@@ -1186,7 +1186,7 @@
           <w:szCs w:val="22"/>
         </w:rPr>
       </w:pPr>
-      <w:hyperlink w:anchor="_Toc515386883" w:history="1">
+      <w:hyperlink w:anchor="_Toc515471712" w:history="1">
         <w:r>
           <w:rPr>
             <w:rStyle w:val="Hyperlink"/>
@@ -1223,7 +1223,7 @@
           <w:rPr>
             <w:webHidden/>
           </w:rPr>
-          <w:instrText xml:space="preserve"> PAGEREF _Toc515386883 \h </w:instrText>
+          <w:instrText xml:space="preserve"> PAGEREF _Toc515471712 \h </w:instrText>
         </w:r>
         <w:r>
           <w:rPr>
@@ -1259,7 +1259,7 @@
           <w:szCs w:val="22"/>
         </w:rPr>
       </w:pPr>
-      <w:hyperlink w:anchor="_Toc515386884" w:history="1">
+      <w:hyperlink w:anchor="_Toc515471713" w:history="1">
         <w:r>
           <w:rPr>
             <w:rStyle w:val="Hyperlink"/>
@@ -1278,7 +1278,7 @@
           <w:rPr>
             <w:rStyle w:val="Hyperlink"/>
           </w:rPr>
-          <w:t>Vizualizacija geografskih podataka.</w:t>
+          <w:t>Vizualizacija geografskih podataka</w:t>
         </w:r>
         <w:r>
           <w:rPr>
@@ -1296,7 +1296,7 @@
           <w:rPr>
             <w:webHidden/>
           </w:rPr>
-          <w:instrText xml:space="preserve"> PAGEREF _Toc515386884 \h </w:instrText>
+          <w:instrText xml:space="preserve"> PAGEREF _Toc515471713 \h </w:instrText>
         </w:r>
         <w:r>
           <w:rPr>
@@ -1332,7 +1332,7 @@
           <w:szCs w:val="22"/>
         </w:rPr>
       </w:pPr>
-      <w:hyperlink w:anchor="_Toc515386885" w:history="1">
+      <w:hyperlink w:anchor="_Toc515471714" w:history="1">
         <w:r>
           <w:rPr>
             <w:rStyle w:val="Hyperlink"/>
@@ -1369,7 +1369,7 @@
           <w:rPr>
             <w:webHidden/>
           </w:rPr>
-          <w:instrText xml:space="preserve"> PAGEREF _Toc515386885 \h </w:instrText>
+          <w:instrText xml:space="preserve"> PAGEREF _Toc515471714 \h </w:instrText>
         </w:r>
         <w:r>
           <w:rPr>
@@ -1386,7 +1386,7 @@
           <w:rPr>
             <w:webHidden/>
           </w:rPr>
-          <w:t>17</w:t>
+          <w:t>18</w:t>
         </w:r>
         <w:r>
           <w:rPr>
@@ -1405,7 +1405,7 @@
           <w:szCs w:val="22"/>
         </w:rPr>
       </w:pPr>
-      <w:hyperlink w:anchor="_Toc515386886" w:history="1">
+      <w:hyperlink w:anchor="_Toc515471715" w:history="1">
         <w:r>
           <w:rPr>
             <w:rStyle w:val="Hyperlink"/>
@@ -1442,7 +1442,7 @@
           <w:rPr>
             <w:webHidden/>
           </w:rPr>
-          <w:instrText xml:space="preserve"> PAGEREF _Toc515386886 \h </w:instrText>
+          <w:instrText xml:space="preserve"> PAGEREF _Toc515471715 \h </w:instrText>
         </w:r>
         <w:r>
           <w:rPr>
@@ -1459,7 +1459,7 @@
           <w:rPr>
             <w:webHidden/>
           </w:rPr>
-          <w:t>18</w:t>
+          <w:t>19</w:t>
         </w:r>
         <w:r>
           <w:rPr>
@@ -1478,7 +1478,7 @@
           <w:szCs w:val="22"/>
         </w:rPr>
       </w:pPr>
-      <w:hyperlink w:anchor="_Toc515386887" w:history="1">
+      <w:hyperlink w:anchor="_Toc515471716" w:history="1">
         <w:r>
           <w:rPr>
             <w:rStyle w:val="Hyperlink"/>
@@ -1497,7 +1497,7 @@
           <w:rPr>
             <w:rStyle w:val="Hyperlink"/>
           </w:rPr>
-          <w:t>Korištenje boja u grafovima</w:t>
+          <w:t>Vizualizacija podataka korištenjem tablica</w:t>
         </w:r>
         <w:r>
           <w:rPr>
@@ -1515,7 +1515,7 @@
           <w:rPr>
             <w:webHidden/>
           </w:rPr>
-          <w:instrText xml:space="preserve"> PAGEREF _Toc515386887 \h </w:instrText>
+          <w:instrText xml:space="preserve"> PAGEREF _Toc515471716 \h </w:instrText>
         </w:r>
         <w:r>
           <w:rPr>
@@ -1532,7 +1532,7 @@
           <w:rPr>
             <w:webHidden/>
           </w:rPr>
-          <w:t>19</w:t>
+          <w:t>20</w:t>
         </w:r>
         <w:r>
           <w:rPr>
@@ -1544,19 +1544,19 @@
     </w:p>
     <w:p>
       <w:pPr>
-        <w:pStyle w:val="TOC1"/>
+        <w:pStyle w:val="TOC2"/>
         <w:rPr>
           <w:rFonts w:asciiTheme="minorHAnsi" w:eastAsiaTheme="minorEastAsia" w:hAnsiTheme="minorHAnsi" w:cstheme="minorBidi"/>
           <w:sz w:val="22"/>
           <w:szCs w:val="22"/>
         </w:rPr>
       </w:pPr>
-      <w:hyperlink w:anchor="_Toc515386888" w:history="1">
+      <w:hyperlink w:anchor="_Toc515471717" w:history="1">
         <w:r>
           <w:rPr>
             <w:rStyle w:val="Hyperlink"/>
           </w:rPr>
-          <w:t>6.</w:t>
+          <w:t>5.7</w:t>
         </w:r>
         <w:r>
           <w:rPr>
@@ -1570,7 +1570,7 @@
           <w:rPr>
             <w:rStyle w:val="Hyperlink"/>
           </w:rPr>
-          <w:t>Zaključak</w:t>
+          <w:t>Boja u grafovima</w:t>
         </w:r>
         <w:r>
           <w:rPr>
@@ -1588,7 +1588,7 @@
           <w:rPr>
             <w:webHidden/>
           </w:rPr>
-          <w:instrText xml:space="preserve"> PAGEREF _Toc515386888 \h </w:instrText>
+          <w:instrText xml:space="preserve"> PAGEREF _Toc515471717 \h </w:instrText>
         </w:r>
         <w:r>
           <w:rPr>
@@ -1605,7 +1605,145 @@
           <w:rPr>
             <w:webHidden/>
           </w:rPr>
-          <w:t>20</w:t>
+          <w:t>21</w:t>
+        </w:r>
+        <w:r>
+          <w:rPr>
+            <w:webHidden/>
+          </w:rPr>
+          <w:fldChar w:fldCharType="end"/>
+        </w:r>
+      </w:hyperlink>
+    </w:p>
+    <w:p>
+      <w:pPr>
+        <w:pStyle w:val="TOC3"/>
+        <w:rPr>
+          <w:rFonts w:asciiTheme="minorHAnsi" w:eastAsiaTheme="minorEastAsia" w:hAnsiTheme="minorHAnsi" w:cstheme="minorBidi"/>
+        </w:rPr>
+      </w:pPr>
+      <w:hyperlink w:anchor="_Toc515471718" w:history="1">
+        <w:r>
+          <w:rPr>
+            <w:rStyle w:val="Hyperlink"/>
+          </w:rPr>
+          <w:t>5.7.1</w:t>
+        </w:r>
+        <w:r>
+          <w:rPr>
+            <w:rFonts w:asciiTheme="minorHAnsi" w:eastAsiaTheme="minorEastAsia" w:hAnsiTheme="minorHAnsi" w:cstheme="minorBidi"/>
+          </w:rPr>
+          <w:tab/>
+        </w:r>
+        <w:r>
+          <w:rPr>
+            <w:rStyle w:val="Hyperlink"/>
+          </w:rPr>
+          <w:t>Prostori boja</w:t>
+        </w:r>
+        <w:r>
+          <w:rPr>
+            <w:webHidden/>
+          </w:rPr>
+          <w:tab/>
+        </w:r>
+        <w:r>
+          <w:rPr>
+            <w:webHidden/>
+          </w:rPr>
+          <w:fldChar w:fldCharType="begin"/>
+        </w:r>
+        <w:r>
+          <w:rPr>
+            <w:webHidden/>
+          </w:rPr>
+          <w:instrText xml:space="preserve"> PAGEREF _Toc515471718 \h </w:instrText>
+        </w:r>
+        <w:r>
+          <w:rPr>
+            <w:webHidden/>
+          </w:rPr>
+        </w:r>
+        <w:r>
+          <w:rPr>
+            <w:webHidden/>
+          </w:rPr>
+          <w:fldChar w:fldCharType="separate"/>
+        </w:r>
+        <w:r>
+          <w:rPr>
+            <w:webHidden/>
+          </w:rPr>
+          <w:t>21</w:t>
+        </w:r>
+        <w:r>
+          <w:rPr>
+            <w:webHidden/>
+          </w:rPr>
+          <w:fldChar w:fldCharType="end"/>
+        </w:r>
+      </w:hyperlink>
+    </w:p>
+    <w:p>
+      <w:pPr>
+        <w:pStyle w:val="TOC3"/>
+        <w:rPr>
+          <w:rFonts w:asciiTheme="minorHAnsi" w:eastAsiaTheme="minorEastAsia" w:hAnsiTheme="minorHAnsi" w:cstheme="minorBidi"/>
+        </w:rPr>
+      </w:pPr>
+      <w:hyperlink w:anchor="_Toc515471719" w:history="1">
+        <w:r>
+          <w:rPr>
+            <w:rStyle w:val="Hyperlink"/>
+          </w:rPr>
+          <w:t>5.7.2</w:t>
+        </w:r>
+        <w:r>
+          <w:rPr>
+            <w:rFonts w:asciiTheme="minorHAnsi" w:eastAsiaTheme="minorEastAsia" w:hAnsiTheme="minorHAnsi" w:cstheme="minorBidi"/>
+          </w:rPr>
+          <w:tab/>
+        </w:r>
+        <w:r>
+          <w:rPr>
+            <w:rStyle w:val="Hyperlink"/>
+          </w:rPr>
+          <w:t>Uloga boje u vizualizaciji</w:t>
+        </w:r>
+        <w:r>
+          <w:rPr>
+            <w:webHidden/>
+          </w:rPr>
+          <w:tab/>
+        </w:r>
+        <w:r>
+          <w:rPr>
+            <w:webHidden/>
+          </w:rPr>
+          <w:fldChar w:fldCharType="begin"/>
+        </w:r>
+        <w:r>
+          <w:rPr>
+            <w:webHidden/>
+          </w:rPr>
+          <w:instrText xml:space="preserve"> PAGEREF _Toc515471719 \h </w:instrText>
+        </w:r>
+        <w:r>
+          <w:rPr>
+            <w:webHidden/>
+          </w:rPr>
+        </w:r>
+        <w:r>
+          <w:rPr>
+            <w:webHidden/>
+          </w:rPr>
+          <w:fldChar w:fldCharType="separate"/>
+        </w:r>
+        <w:r>
+          <w:rPr>
+            <w:webHidden/>
+          </w:rPr>
+          <w:t>22</w:t>
         </w:r>
         <w:r>
           <w:rPr>
@@ -1624,12 +1762,12 @@
           <w:szCs w:val="22"/>
         </w:rPr>
       </w:pPr>
-      <w:hyperlink w:anchor="_Toc515386889" w:history="1">
+      <w:hyperlink w:anchor="_Toc515471720" w:history="1">
         <w:r>
           <w:rPr>
             <w:rStyle w:val="Hyperlink"/>
           </w:rPr>
-          <w:t>7.</w:t>
+          <w:t>6.</w:t>
         </w:r>
         <w:r>
           <w:rPr>
@@ -1643,6 +1781,79 @@
           <w:rPr>
             <w:rStyle w:val="Hyperlink"/>
           </w:rPr>
+          <w:t>Zaključak</w:t>
+        </w:r>
+        <w:r>
+          <w:rPr>
+            <w:webHidden/>
+          </w:rPr>
+          <w:tab/>
+        </w:r>
+        <w:r>
+          <w:rPr>
+            <w:webHidden/>
+          </w:rPr>
+          <w:fldChar w:fldCharType="begin"/>
+        </w:r>
+        <w:r>
+          <w:rPr>
+            <w:webHidden/>
+          </w:rPr>
+          <w:instrText xml:space="preserve"> PAGEREF _Toc515471720 \h </w:instrText>
+        </w:r>
+        <w:r>
+          <w:rPr>
+            <w:webHidden/>
+          </w:rPr>
+        </w:r>
+        <w:r>
+          <w:rPr>
+            <w:webHidden/>
+          </w:rPr>
+          <w:fldChar w:fldCharType="separate"/>
+        </w:r>
+        <w:r>
+          <w:rPr>
+            <w:webHidden/>
+          </w:rPr>
+          <w:t>25</w:t>
+        </w:r>
+        <w:r>
+          <w:rPr>
+            <w:webHidden/>
+          </w:rPr>
+          <w:fldChar w:fldCharType="end"/>
+        </w:r>
+      </w:hyperlink>
+    </w:p>
+    <w:p>
+      <w:pPr>
+        <w:pStyle w:val="TOC1"/>
+        <w:rPr>
+          <w:rFonts w:asciiTheme="minorHAnsi" w:eastAsiaTheme="minorEastAsia" w:hAnsiTheme="minorHAnsi" w:cstheme="minorBidi"/>
+          <w:sz w:val="22"/>
+          <w:szCs w:val="22"/>
+        </w:rPr>
+      </w:pPr>
+      <w:hyperlink w:anchor="_Toc515471721" w:history="1">
+        <w:r>
+          <w:rPr>
+            <w:rStyle w:val="Hyperlink"/>
+          </w:rPr>
+          <w:t>7.</w:t>
+        </w:r>
+        <w:r>
+          <w:rPr>
+            <w:rFonts w:asciiTheme="minorHAnsi" w:eastAsiaTheme="minorEastAsia" w:hAnsiTheme="minorHAnsi" w:cstheme="minorBidi"/>
+            <w:sz w:val="22"/>
+            <w:szCs w:val="22"/>
+          </w:rPr>
+          <w:tab/>
+        </w:r>
+        <w:r>
+          <w:rPr>
+            <w:rStyle w:val="Hyperlink"/>
+          </w:rPr>
           <w:t>Literatura</w:t>
         </w:r>
         <w:r>
@@ -1661,7 +1872,7 @@
           <w:rPr>
             <w:webHidden/>
           </w:rPr>
-          <w:instrText xml:space="preserve"> PAGEREF _Toc515386889 \h </w:instrText>
+          <w:instrText xml:space="preserve"> PAGEREF _Toc515471721 \h </w:instrText>
         </w:r>
         <w:r>
           <w:rPr>
@@ -1678,7 +1889,7 @@
           <w:rPr>
             <w:webHidden/>
           </w:rPr>
-          <w:t>21</w:t>
+          <w:t>26</w:t>
         </w:r>
         <w:r>
           <w:rPr>
@@ -1690,11 +1901,19 @@
     </w:p>
     <w:p>
       <w:pPr>
+        <w:tabs>
+          <w:tab w:val="right" w:pos="8787"/>
+        </w:tabs>
         <w:spacing w:line="360" w:lineRule="auto"/>
       </w:pPr>
       <w:r>
         <w:fldChar w:fldCharType="end"/>
       </w:r>
+      <w:r>
+        <w:tab/>
+      </w:r>
+      <w:bookmarkStart w:id="0" w:name="_GoBack"/>
+      <w:bookmarkEnd w:id="0"/>
     </w:p>
     <w:p>
       <w:pPr>
@@ -1726,10 +1945,10 @@
           <w:sz w:val="32"/>
         </w:rPr>
       </w:pPr>
-      <w:bookmarkStart w:id="0" w:name="_Toc73793693"/>
-      <w:bookmarkStart w:id="1" w:name="_Toc73794263"/>
-      <w:bookmarkStart w:id="2" w:name="_Toc113812202"/>
-      <w:bookmarkStart w:id="3" w:name="_Toc515386871"/>
+      <w:bookmarkStart w:id="1" w:name="_Toc73793693"/>
+      <w:bookmarkStart w:id="2" w:name="_Toc73794263"/>
+      <w:bookmarkStart w:id="3" w:name="_Toc113812202"/>
+      <w:bookmarkStart w:id="4" w:name="_Toc515471700"/>
       <w:r>
         <w:rPr>
           <w:sz w:val="32"/>
@@ -1737,10 +1956,10 @@
         <w:lastRenderedPageBreak/>
         <w:t>Uvod</w:t>
       </w:r>
-      <w:bookmarkEnd w:id="0"/>
       <w:bookmarkEnd w:id="1"/>
       <w:bookmarkEnd w:id="2"/>
       <w:bookmarkEnd w:id="3"/>
+      <w:bookmarkEnd w:id="4"/>
     </w:p>
     <w:p>
       <w:pPr>
@@ -1758,7 +1977,7 @@
           <w:sz w:val="32"/>
         </w:rPr>
       </w:pPr>
-      <w:bookmarkStart w:id="4" w:name="_Toc515386872"/>
+      <w:bookmarkStart w:id="5" w:name="_Toc515471701"/>
       <w:r>
         <w:rPr>
           <w:sz w:val="32"/>
@@ -1766,7 +1985,7 @@
         <w:lastRenderedPageBreak/>
         <w:t>Glavne karakteristike veslačkih natjecanja</w:t>
       </w:r>
-      <w:bookmarkEnd w:id="4"/>
+      <w:bookmarkEnd w:id="5"/>
     </w:p>
     <w:p>
       <w:pPr>
@@ -1782,11 +2001,11 @@
       <w:pPr>
         <w:pStyle w:val="Heading2"/>
       </w:pPr>
-      <w:bookmarkStart w:id="5" w:name="_Toc515386873"/>
+      <w:bookmarkStart w:id="6" w:name="_Toc515471702"/>
       <w:r>
         <w:t>Starosne kategorije</w:t>
       </w:r>
-      <w:bookmarkEnd w:id="5"/>
+      <w:bookmarkEnd w:id="6"/>
     </w:p>
     <w:p>
       <w:pPr>
@@ -1851,11 +2070,11 @@
       <w:pPr>
         <w:pStyle w:val="Heading2"/>
       </w:pPr>
-      <w:bookmarkStart w:id="6" w:name="_Toc515386874"/>
+      <w:bookmarkStart w:id="7" w:name="_Toc515471703"/>
       <w:r>
         <w:t>Vrste čamaca</w:t>
       </w:r>
-      <w:bookmarkEnd w:id="6"/>
+      <w:bookmarkEnd w:id="7"/>
     </w:p>
     <w:p>
       <w:pPr>
@@ -1932,12 +2151,12 @@
       <w:pPr>
         <w:pStyle w:val="Heading2"/>
       </w:pPr>
-      <w:bookmarkStart w:id="7" w:name="_Toc515386875"/>
+      <w:bookmarkStart w:id="8" w:name="_Toc515471704"/>
       <w:r>
         <w:lastRenderedPageBreak/>
         <w:t>Kategorije prema težini</w:t>
       </w:r>
-      <w:bookmarkEnd w:id="7"/>
+      <w:bookmarkEnd w:id="8"/>
     </w:p>
     <w:p>
       <w:pPr>
@@ -1989,7 +2208,7 @@
           <w:sz w:val="32"/>
         </w:rPr>
       </w:pPr>
-      <w:bookmarkStart w:id="8" w:name="_Toc515386876"/>
+      <w:bookmarkStart w:id="9" w:name="_Toc515471705"/>
       <w:r>
         <w:rPr>
           <w:sz w:val="32"/>
@@ -1997,7 +2216,7 @@
         <w:lastRenderedPageBreak/>
         <w:t>Definicija zahtjeva na sustav</w:t>
       </w:r>
-      <w:bookmarkEnd w:id="8"/>
+      <w:bookmarkEnd w:id="9"/>
     </w:p>
     <w:p>
       <w:pPr>
@@ -2016,8 +2235,8 @@
           <w:sz w:val="32"/>
         </w:rPr>
       </w:pPr>
-      <w:bookmarkStart w:id="9" w:name="_Toc113812271"/>
-      <w:bookmarkStart w:id="10" w:name="_Toc515386877"/>
+      <w:bookmarkStart w:id="10" w:name="_Toc113812271"/>
+      <w:bookmarkStart w:id="11" w:name="_Toc515471706"/>
       <w:r>
         <w:rPr>
           <w:sz w:val="32"/>
@@ -2025,7 +2244,7 @@
         <w:lastRenderedPageBreak/>
         <w:t>Modeliranje baze podataka</w:t>
       </w:r>
-      <w:bookmarkEnd w:id="10"/>
+      <w:bookmarkEnd w:id="11"/>
     </w:p>
     <w:p>
       <w:r>
@@ -2036,11 +2255,11 @@
       <w:pPr>
         <w:pStyle w:val="Heading2"/>
       </w:pPr>
-      <w:bookmarkStart w:id="11" w:name="_Toc515386878"/>
+      <w:bookmarkStart w:id="12" w:name="_Toc515471707"/>
       <w:r>
         <w:t>Relacije</w:t>
       </w:r>
-      <w:bookmarkEnd w:id="11"/>
+      <w:bookmarkEnd w:id="12"/>
     </w:p>
     <w:p>
       <w:pPr>
@@ -3085,12 +3304,12 @@
       <w:pPr>
         <w:pStyle w:val="Heading2"/>
       </w:pPr>
-      <w:bookmarkStart w:id="12" w:name="_Toc515386879"/>
+      <w:bookmarkStart w:id="13" w:name="_Toc515471708"/>
       <w:r>
         <w:lastRenderedPageBreak/>
         <w:t>Pogledi</w:t>
       </w:r>
-      <w:bookmarkEnd w:id="12"/>
+      <w:bookmarkEnd w:id="13"/>
     </w:p>
     <w:p>
       <w:r>
@@ -3109,12 +3328,12 @@
       <w:pPr>
         <w:pStyle w:val="Heading2"/>
       </w:pPr>
-      <w:bookmarkStart w:id="13" w:name="_Toc515386880"/>
+      <w:bookmarkStart w:id="14" w:name="_Toc515471709"/>
       <w:r>
         <w:lastRenderedPageBreak/>
         <w:t>Imenovanje objekata</w:t>
       </w:r>
-      <w:bookmarkEnd w:id="13"/>
+      <w:bookmarkEnd w:id="14"/>
     </w:p>
     <w:p>
       <w:r>
@@ -3133,19 +3352,18 @@
       <w:pPr>
         <w:pStyle w:val="Heading1"/>
       </w:pPr>
-      <w:bookmarkStart w:id="14" w:name="_Toc515386881"/>
+      <w:bookmarkStart w:id="15" w:name="_Toc515471710"/>
       <w:r>
         <w:lastRenderedPageBreak/>
         <w:t>Vizualizacija podataka</w:t>
       </w:r>
-      <w:bookmarkEnd w:id="14"/>
+      <w:bookmarkEnd w:id="15"/>
     </w:p>
     <w:p>
       <w:pPr>
         <w:spacing w:line="360" w:lineRule="auto"/>
         <w:jc w:val="both"/>
       </w:pPr>
-      <w:bookmarkStart w:id="15" w:name="_GoBack"/>
       <w:r>
         <w:t>Računalni sustav za vizualizaciju podataka pružaju vizualnu reprezentaciju skupova podataka koji su dizajnirani kako bi ljudi efikasnije izvršavali dane zadatke.</w:t>
       </w:r>
@@ -3204,7 +3422,6 @@
         <w:t>i grupira ih, ljudima je lakše uočiti pravila u podacima nego kad se oni nalaze u drugim oblicima. Ljudski faktor je ovdje presudan jer čovjek donosi zaključke, a ne računalo.</w:t>
       </w:r>
     </w:p>
-    <w:bookmarkEnd w:id="15"/>
     <w:p>
       <w:pPr>
         <w:pStyle w:val="Autordokumenta"/>
@@ -3219,7 +3436,7 @@
         <w:spacing w:line="360" w:lineRule="auto"/>
         <w:jc w:val="both"/>
       </w:pPr>
-      <w:bookmarkStart w:id="16" w:name="_Toc515386882"/>
+      <w:bookmarkStart w:id="16" w:name="_Toc515471711"/>
       <w:r>
         <w:lastRenderedPageBreak/>
         <w:t>Semantika</w:t>
@@ -3306,7 +3523,7 @@
       <w:pPr>
         <w:pStyle w:val="Heading2"/>
       </w:pPr>
-      <w:bookmarkStart w:id="17" w:name="_Toc515386883"/>
+      <w:bookmarkStart w:id="17" w:name="_Toc515471712"/>
       <w:r>
         <w:lastRenderedPageBreak/>
         <w:t>Vizualizacija vremenski zavisnih podataka</w:t>
@@ -3466,15 +3683,272 @@
       <w:pPr>
         <w:pStyle w:val="Heading2"/>
       </w:pPr>
-      <w:bookmarkStart w:id="18" w:name="_Toc515386884"/>
+      <w:bookmarkStart w:id="18" w:name="_Toc515471713"/>
       <w:r>
         <w:lastRenderedPageBreak/>
-        <w:t>Vizualizacija geografskih podataka.</w:t>
+        <w:t>Vizualizacija geografskih podataka</w:t>
       </w:r>
       <w:bookmarkEnd w:id="18"/>
     </w:p>
     <w:p>
       <w:pPr>
+        <w:spacing w:line="360" w:lineRule="auto"/>
+        <w:jc w:val="both"/>
+      </w:pPr>
+      <w:r>
+        <w:t>Geografski podaci su podvrsta prostornih podataka. Prostorni podaci su podaci koji opisuju dani dvodimenzionalni ili trodimenzionalni prostor. Geografski podaci se odnose na podatke koji opisuju prostor planete zemlje.</w:t>
+      </w:r>
+      <w:r>
+        <w:t xml:space="preserve"> Geografski podaci mogu se prikazati na razne načine, a odabir prikaza ovisi o samim podacima i znanju koje se želi sintetizirati iz podataka. Na primjer ovisno o potrebama grad Zagreb se na karti može prikazati kao točka ili pak kao geometrijski lik koji odgovara </w:t>
+      </w:r>
+      <w:r>
+        <w:t>njegovim granicama.</w:t>
+      </w:r>
+      <w:r>
+        <w:t xml:space="preserve"> Uz sami odabir prikaza geometrijskih podataka vrlo je važno na prikladan način odabrati kako će na grafu prikazivati podaci koji su ovisni o samim geografskim podacima.</w:t>
+      </w:r>
+      <w:r>
+        <w:t xml:space="preserve"> Ova dva odabira objedinjava kartografska generalizacija. Kartografska generalizacija označava skup akcija kojima se iz početnih neobrađenih podataka dolazi do skupa geografskih podataka koji je prikladan za prikazivanje na karti. Dobiveni skup također mora zadovoljavati potrebe korisnika karte.</w:t>
+      </w:r>
+    </w:p>
+    <w:p>
+      <w:pPr>
+        <w:spacing w:line="360" w:lineRule="auto"/>
+        <w:jc w:val="both"/>
+      </w:pPr>
+      <w:r>
+        <w:t xml:space="preserve">Jedan od vrlo čestih načina prikazivanja geografskih podataka je mapom boja (engl. </w:t>
+      </w:r>
+      <w:proofErr w:type="spellStart"/>
+      <w:r>
+        <w:t>choropleth</w:t>
+      </w:r>
+      <w:proofErr w:type="spellEnd"/>
+      <w:r>
+        <w:t xml:space="preserve"> </w:t>
+      </w:r>
+      <w:proofErr w:type="spellStart"/>
+      <w:r>
+        <w:t>map</w:t>
+      </w:r>
+      <w:proofErr w:type="spellEnd"/>
+      <w:r>
+        <w:t>).Ovaj način prikaza za geografske podatke koristi granice geometrije koja se prikazuje, na primjer granice grada Zagreba. Kako b</w:t>
+      </w:r>
+      <w:r>
+        <w:t xml:space="preserve">i se prikazali podaci vezani uz određenu geometriju, prikazane geometrije </w:t>
+      </w:r>
+      <w:proofErr w:type="spellStart"/>
+      <w:r>
+        <w:t>bojaju</w:t>
+      </w:r>
+      <w:proofErr w:type="spellEnd"/>
+      <w:r>
+        <w:t xml:space="preserve"> se u različitim bojama ili istim bojama različitog intenziteta.</w:t>
+      </w:r>
+      <w:r>
+        <w:t>(slika)</w:t>
+      </w:r>
+      <w:r>
+        <w:t xml:space="preserve"> </w:t>
+      </w:r>
+    </w:p>
+    <w:p>
+      <w:pPr>
+        <w:spacing w:line="360" w:lineRule="auto"/>
+        <w:jc w:val="both"/>
+      </w:pPr>
+      <w:r>
+        <w:rPr>
+          <w:noProof/>
+        </w:rPr>
+        <w:drawing>
+          <wp:inline distT="0" distB="0" distL="0" distR="0">
+            <wp:extent cx="2340610" cy="1953260"/>
+            <wp:effectExtent l="0" t="0" r="2540" b="8890"/>
+            <wp:docPr id="2" name="Picture 2" descr="C:\Users\Zlatko\AppData\Local\Microsoft\Windows\INetCache\Content.Word\sample.png"/>
+            <wp:cNvGraphicFramePr>
+              <a:graphicFrameLocks xmlns:a="http://schemas.openxmlformats.org/drawingml/2006/main" noChangeAspect="1"/>
+            </wp:cNvGraphicFramePr>
+            <a:graphic xmlns:a="http://schemas.openxmlformats.org/drawingml/2006/main">
+              <a:graphicData uri="http://schemas.openxmlformats.org/drawingml/2006/picture">
+                <pic:pic xmlns:pic="http://schemas.openxmlformats.org/drawingml/2006/picture">
+                  <pic:nvPicPr>
+                    <pic:cNvPr id="0" name="Picture 1" descr="C:\Users\Zlatko\AppData\Local\Microsoft\Windows\INetCache\Content.Word\sample.png"/>
+                    <pic:cNvPicPr>
+                      <a:picLocks noChangeAspect="1" noChangeArrowheads="1"/>
+                    </pic:cNvPicPr>
+                  </pic:nvPicPr>
+                  <pic:blipFill>
+                    <a:blip r:embed="rId11">
+                      <a:extLst>
+                        <a:ext uri="{28A0092B-C50C-407E-A947-70E740481C1C}">
+                          <a14:useLocalDpi xmlns:a14="http://schemas.microsoft.com/office/drawing/2010/main" val="0"/>
+                        </a:ext>
+                      </a:extLst>
+                    </a:blip>
+                    <a:srcRect/>
+                    <a:stretch>
+                      <a:fillRect/>
+                    </a:stretch>
+                  </pic:blipFill>
+                  <pic:spPr bwMode="auto">
+                    <a:xfrm>
+                      <a:off x="0" y="0"/>
+                      <a:ext cx="2340610" cy="1953260"/>
+                    </a:xfrm>
+                    <a:prstGeom prst="rect">
+                      <a:avLst/>
+                    </a:prstGeom>
+                    <a:noFill/>
+                    <a:ln>
+                      <a:noFill/>
+                    </a:ln>
+                  </pic:spPr>
+                </pic:pic>
+              </a:graphicData>
+            </a:graphic>
+          </wp:inline>
+        </w:drawing>
+      </w:r>
+    </w:p>
+    <w:p>
+      <w:pPr>
+        <w:spacing w:line="360" w:lineRule="auto"/>
+        <w:jc w:val="both"/>
+      </w:pPr>
+    </w:p>
+    <w:p>
+      <w:pPr>
+        <w:spacing w:line="360" w:lineRule="auto"/>
+        <w:jc w:val="both"/>
+      </w:pPr>
+    </w:p>
+    <w:p>
+      <w:pPr>
+        <w:spacing w:line="360" w:lineRule="auto"/>
+        <w:jc w:val="both"/>
+      </w:pPr>
+    </w:p>
+    <w:p>
+      <w:pPr>
+        <w:spacing w:line="360" w:lineRule="auto"/>
+        <w:jc w:val="both"/>
+      </w:pPr>
+      <w:r>
+        <w:lastRenderedPageBreak/>
+        <w:t>Ovakav način prikaza idealan je kod skalarnih podataka koji su vezani uz određeno geografsko područje. Također ovaj je prikaz prikladan kada prikazane geometrije dijele granice i kada je potrebno uspoređivati podatke prostorno bliskih geometrija.</w:t>
+      </w:r>
+    </w:p>
+    <w:p>
+      <w:pPr>
+        <w:spacing w:line="360" w:lineRule="auto"/>
+        <w:jc w:val="both"/>
+      </w:pPr>
+      <w:r>
+        <w:t>Prikaz geografskih podataka krugovima koristi se u sličnim situacijama kao i prikazivanje mapom boja.</w:t>
+      </w:r>
+      <w:r>
+        <w:t xml:space="preserve"> Kod prikaza krugovima kao vrijednosti vezane uz geometriju također se koriste skalarne vrijednosti. Te se vrijednosti prikazuju krugovima različitih promjera.</w:t>
+      </w:r>
+      <w:r>
+        <w:t xml:space="preserve"> Glavna razlika kod ova dva prikaza je ta što je prikaz krugovima bolje koristiti kada prikazane geometrije ne dijele granice ili su prostorno udaljene. Također u ovom prikazu geometrije se najčešće označavaju točkom umjesto geometrijskim likom.</w:t>
+      </w:r>
+      <w:r>
+        <w:t xml:space="preserve"> U tom slučaju za prikaz geometrije potrebno je poznavati geografsku dužinu i geografsku širinu. Kao i kod svih podataka geografsku visinu i širinu potrebno je transformirati u format koji je prikladan za prikaz odabranim alatom za vizualizaciju.</w:t>
+      </w:r>
+      <w:r>
+        <w:t xml:space="preserve"> </w:t>
+      </w:r>
+      <w:r>
+        <w:rPr>
+          <w:color w:val="70AD47" w:themeColor="accent6"/>
+        </w:rPr>
+        <w:t>Slika x</w:t>
+      </w:r>
+      <w:r>
+        <w:rPr>
+          <w:color w:val="70AD47" w:themeColor="accent6"/>
+        </w:rPr>
+        <w:t xml:space="preserve"> </w:t>
+      </w:r>
+      <w:r>
+        <w:t>prikazuje broj regata koji se održavao u pojedinom gradu. Prikaz je prikazan grafom s krugovima.</w:t>
+      </w:r>
+    </w:p>
+    <w:p>
+      <w:pPr>
+        <w:spacing w:line="360" w:lineRule="auto"/>
+        <w:jc w:val="both"/>
+      </w:pPr>
+      <w:r>
+        <w:rPr>
+          <w:noProof/>
+        </w:rPr>
+        <w:drawing>
+          <wp:inline distT="0" distB="0" distL="0" distR="0" wp14:anchorId="0C4051C5" wp14:editId="1A8DA6F2">
+            <wp:extent cx="2340610" cy="1953260"/>
+            <wp:effectExtent l="0" t="0" r="2540" b="8890"/>
+            <wp:docPr id="3" name="Picture 3" descr="C:\Users\Zlatko\AppData\Local\Microsoft\Windows\INetCache\Content.Word\sample.png"/>
+            <wp:cNvGraphicFramePr>
+              <a:graphicFrameLocks xmlns:a="http://schemas.openxmlformats.org/drawingml/2006/main" noChangeAspect="1"/>
+            </wp:cNvGraphicFramePr>
+            <a:graphic xmlns:a="http://schemas.openxmlformats.org/drawingml/2006/main">
+              <a:graphicData uri="http://schemas.openxmlformats.org/drawingml/2006/picture">
+                <pic:pic xmlns:pic="http://schemas.openxmlformats.org/drawingml/2006/picture">
+                  <pic:nvPicPr>
+                    <pic:cNvPr id="0" name="Picture 1" descr="C:\Users\Zlatko\AppData\Local\Microsoft\Windows\INetCache\Content.Word\sample.png"/>
+                    <pic:cNvPicPr>
+                      <a:picLocks noChangeAspect="1" noChangeArrowheads="1"/>
+                    </pic:cNvPicPr>
+                  </pic:nvPicPr>
+                  <pic:blipFill>
+                    <a:blip r:embed="rId11">
+                      <a:extLst>
+                        <a:ext uri="{28A0092B-C50C-407E-A947-70E740481C1C}">
+                          <a14:useLocalDpi xmlns:a14="http://schemas.microsoft.com/office/drawing/2010/main" val="0"/>
+                        </a:ext>
+                      </a:extLst>
+                    </a:blip>
+                    <a:srcRect/>
+                    <a:stretch>
+                      <a:fillRect/>
+                    </a:stretch>
+                  </pic:blipFill>
+                  <pic:spPr bwMode="auto">
+                    <a:xfrm>
+                      <a:off x="0" y="0"/>
+                      <a:ext cx="2340610" cy="1953260"/>
+                    </a:xfrm>
+                    <a:prstGeom prst="rect">
+                      <a:avLst/>
+                    </a:prstGeom>
+                    <a:noFill/>
+                    <a:ln>
+                      <a:noFill/>
+                    </a:ln>
+                  </pic:spPr>
+                </pic:pic>
+              </a:graphicData>
+            </a:graphic>
+          </wp:inline>
+        </w:drawing>
+      </w:r>
+    </w:p>
+    <w:p>
+      <w:pPr>
+        <w:spacing w:line="360" w:lineRule="auto"/>
+        <w:jc w:val="both"/>
+      </w:pPr>
+    </w:p>
+    <w:p>
+      <w:pPr>
+        <w:spacing w:line="360" w:lineRule="auto"/>
+        <w:jc w:val="both"/>
+      </w:pPr>
+    </w:p>
+    <w:p>
+      <w:pPr>
         <w:spacing w:before="0" w:after="0"/>
       </w:pPr>
       <w:r>
@@ -3485,7 +3959,7 @@
       <w:pPr>
         <w:pStyle w:val="Heading2"/>
       </w:pPr>
-      <w:bookmarkStart w:id="19" w:name="_Toc515386885"/>
+      <w:bookmarkStart w:id="19" w:name="_Toc515471714"/>
       <w:r>
         <w:lastRenderedPageBreak/>
         <w:t>Vizualizacija podataka s jednim ključem</w:t>
@@ -3504,7 +3978,7 @@
       <w:pPr>
         <w:pStyle w:val="Heading2"/>
       </w:pPr>
-      <w:bookmarkStart w:id="20" w:name="_Toc515386886"/>
+      <w:bookmarkStart w:id="20" w:name="_Toc515471715"/>
       <w:r>
         <w:lastRenderedPageBreak/>
         <w:t>Vizualizacija podataka s 2 ključa</w:t>
@@ -3527,7 +4001,7 @@
       <w:pPr>
         <w:pStyle w:val="Heading2"/>
       </w:pPr>
-      <w:bookmarkStart w:id="21" w:name="_Toc515386887"/>
+      <w:bookmarkStart w:id="21" w:name="_Toc515471716"/>
       <w:r>
         <w:lastRenderedPageBreak/>
         <w:t xml:space="preserve">Vizualizacija podataka </w:t>
@@ -3538,6 +4012,7 @@
       <w:r>
         <w:t xml:space="preserve"> tablica</w:t>
       </w:r>
+      <w:bookmarkEnd w:id="21"/>
     </w:p>
     <w:p>
       <w:pPr>
@@ -3551,14 +4026,745 @@
       <w:pPr>
         <w:pStyle w:val="Heading2"/>
       </w:pPr>
+      <w:bookmarkStart w:id="22" w:name="_Toc515471717"/>
       <w:r>
         <w:lastRenderedPageBreak/>
-        <w:t xml:space="preserve">Korištenje boja u </w:t>
-      </w:r>
-      <w:r>
-        <w:t>grafovima</w:t>
-      </w:r>
-      <w:bookmarkEnd w:id="21"/>
+        <w:t>Boja u grafovima</w:t>
+      </w:r>
+      <w:bookmarkEnd w:id="22"/>
+    </w:p>
+    <w:p>
+      <w:pPr>
+        <w:spacing w:line="360" w:lineRule="auto"/>
+        <w:jc w:val="both"/>
+      </w:pPr>
+      <w:r>
+        <w:t>Boja je svojstvo objekta koji reflektira ili emitira svjetlost. Ljudsko oko različito doživljava različite valne duljine svjetlosti. Ta razlika u doživljajima naziva se bojom.(</w:t>
+      </w:r>
+      <w:proofErr w:type="spellStart"/>
+      <w:r>
+        <w:rPr>
+          <w:color w:val="FF0000"/>
+        </w:rPr>
+        <w:t>google-nači</w:t>
+      </w:r>
+      <w:proofErr w:type="spellEnd"/>
+      <w:r>
+        <w:rPr>
+          <w:color w:val="FF0000"/>
+        </w:rPr>
+        <w:t xml:space="preserve"> bolji izvor i definiciju</w:t>
+      </w:r>
+      <w:r>
+        <w:t>)</w:t>
+      </w:r>
+    </w:p>
+    <w:p>
+      <w:pPr>
+        <w:spacing w:line="360" w:lineRule="auto"/>
+        <w:jc w:val="both"/>
+      </w:pPr>
+      <w:r>
+        <w:t>Vid je osjetilo na koje se ljudi najviše oslanjaju. Iz tog razloga informacije koje čovjek najlakše percipira su informacije koje primi vidom. Boja je jedan od najvećih aspekata vida i zbog toga u vizualizaciji podataka poprima vrlo bitnu ulogu.</w:t>
+      </w:r>
+    </w:p>
+    <w:p>
+      <w:pPr>
+        <w:pStyle w:val="Heading3"/>
+      </w:pPr>
+      <w:bookmarkStart w:id="23" w:name="_Toc515471718"/>
+      <w:r>
+        <w:t>Prostori boja</w:t>
+      </w:r>
+      <w:bookmarkEnd w:id="23"/>
+    </w:p>
+    <w:p>
+      <w:pPr>
+        <w:spacing w:line="360" w:lineRule="auto"/>
+        <w:jc w:val="both"/>
+      </w:pPr>
+      <w:r>
+        <w:t>Prostor boja je skup svih boja koje određeni sustav može registrirati ili prikazati. Ljudsko oko ima 3 vrste receptora koji osjetljivi na svjetlost različitih valnih duljina(</w:t>
+      </w:r>
+      <w:r>
+        <w:rPr>
+          <w:color w:val="FF0000"/>
+        </w:rPr>
+        <w:t>izvor ljudsko oko</w:t>
+      </w:r>
+      <w:r>
+        <w:t>). I ove činjenice proizlazi zaključak da se prostor boja koje ljudsko oko doživljava najbolje može opisati kao prostor s tri različite osi. Zbog toga je većina sustava boja koji se koriste u računalnim sustavima trodimenzionalna.</w:t>
+      </w:r>
+    </w:p>
+    <w:p>
+      <w:pPr>
+        <w:spacing w:line="360" w:lineRule="auto"/>
+        <w:jc w:val="both"/>
+      </w:pPr>
+      <w:r>
+        <w:t xml:space="preserve">U računalnoj grafici najrašireniji prostor boja je RGB prostor boja. Svaka boja prikazuje se kao </w:t>
+      </w:r>
+      <w:proofErr w:type="spellStart"/>
+      <w:r>
+        <w:t>triplet</w:t>
+      </w:r>
+      <w:proofErr w:type="spellEnd"/>
+      <w:r>
+        <w:t xml:space="preserve"> crvene (engl. red), zelene (engl. </w:t>
+      </w:r>
+      <w:proofErr w:type="spellStart"/>
+      <w:r>
+        <w:t>green</w:t>
+      </w:r>
+      <w:proofErr w:type="spellEnd"/>
+      <w:r>
+        <w:t xml:space="preserve">) i plave (engl. </w:t>
+      </w:r>
+      <w:proofErr w:type="spellStart"/>
+      <w:r>
+        <w:t>blue</w:t>
+      </w:r>
+      <w:proofErr w:type="spellEnd"/>
+      <w:r>
+        <w:t>)</w:t>
+      </w:r>
+      <w:r>
+        <w:t>. Iako je ovaj način prikaza boja vrlo raširen on jako je slabo usklađen s načinom na koji ljudi vide boje. Ako se svaki kanal u RGB prostoru boja prikazuje zasebno on ne nosi korisnu informaciju.</w:t>
+      </w:r>
+    </w:p>
+    <w:p>
+      <w:pPr>
+        <w:spacing w:line="360" w:lineRule="auto"/>
+        <w:jc w:val="both"/>
+      </w:pPr>
+      <w:r>
+        <w:rPr>
+          <w:noProof/>
+        </w:rPr>
+        <w:drawing>
+          <wp:inline distT="0" distB="0" distL="0" distR="0" wp14:anchorId="5761308F" wp14:editId="4690C294">
+            <wp:extent cx="2340610" cy="1953260"/>
+            <wp:effectExtent l="0" t="0" r="2540" b="8890"/>
+            <wp:docPr id="4" name="Picture 4" descr="C:\Users\Zlatko\AppData\Local\Microsoft\Windows\INetCache\Content.Word\sample.png"/>
+            <wp:cNvGraphicFramePr>
+              <a:graphicFrameLocks xmlns:a="http://schemas.openxmlformats.org/drawingml/2006/main" noChangeAspect="1"/>
+            </wp:cNvGraphicFramePr>
+            <a:graphic xmlns:a="http://schemas.openxmlformats.org/drawingml/2006/main">
+              <a:graphicData uri="http://schemas.openxmlformats.org/drawingml/2006/picture">
+                <pic:pic xmlns:pic="http://schemas.openxmlformats.org/drawingml/2006/picture">
+                  <pic:nvPicPr>
+                    <pic:cNvPr id="0" name="Picture 1" descr="C:\Users\Zlatko\AppData\Local\Microsoft\Windows\INetCache\Content.Word\sample.png"/>
+                    <pic:cNvPicPr>
+                      <a:picLocks noChangeAspect="1" noChangeArrowheads="1"/>
+                    </pic:cNvPicPr>
+                  </pic:nvPicPr>
+                  <pic:blipFill>
+                    <a:blip r:embed="rId11">
+                      <a:extLst>
+                        <a:ext uri="{28A0092B-C50C-407E-A947-70E740481C1C}">
+                          <a14:useLocalDpi xmlns:a14="http://schemas.microsoft.com/office/drawing/2010/main" val="0"/>
+                        </a:ext>
+                      </a:extLst>
+                    </a:blip>
+                    <a:srcRect/>
+                    <a:stretch>
+                      <a:fillRect/>
+                    </a:stretch>
+                  </pic:blipFill>
+                  <pic:spPr bwMode="auto">
+                    <a:xfrm>
+                      <a:off x="0" y="0"/>
+                      <a:ext cx="2340610" cy="1953260"/>
+                    </a:xfrm>
+                    <a:prstGeom prst="rect">
+                      <a:avLst/>
+                    </a:prstGeom>
+                    <a:noFill/>
+                    <a:ln>
+                      <a:noFill/>
+                    </a:ln>
+                  </pic:spPr>
+                </pic:pic>
+              </a:graphicData>
+            </a:graphic>
+          </wp:inline>
+        </w:drawing>
+      </w:r>
+    </w:p>
+    <w:p>
+      <w:pPr>
+        <w:spacing w:line="360" w:lineRule="auto"/>
+        <w:jc w:val="both"/>
+      </w:pPr>
+    </w:p>
+    <w:p>
+      <w:pPr>
+        <w:spacing w:line="360" w:lineRule="auto"/>
+        <w:jc w:val="both"/>
+      </w:pPr>
+    </w:p>
+    <w:p>
+      <w:pPr>
+        <w:spacing w:line="360" w:lineRule="auto"/>
+        <w:jc w:val="both"/>
+      </w:pPr>
+    </w:p>
+    <w:p>
+      <w:pPr>
+        <w:spacing w:line="360" w:lineRule="auto"/>
+        <w:jc w:val="both"/>
+      </w:pPr>
+    </w:p>
+    <w:p>
+      <w:pPr>
+        <w:spacing w:line="360" w:lineRule="auto"/>
+        <w:jc w:val="both"/>
+      </w:pPr>
+      <w:r>
+        <w:lastRenderedPageBreak/>
+        <w:t xml:space="preserve">Prostor boja HSL intuitivniji je za korištenje i sličniji je načinu na koji ljudsko oko doživljava boje. Ovaj prostor boja također se sastoji od 3 kanala. Kanali su: nijansa (engl. </w:t>
+      </w:r>
+      <w:proofErr w:type="spellStart"/>
+      <w:r>
+        <w:t>hue</w:t>
+      </w:r>
+      <w:proofErr w:type="spellEnd"/>
+      <w:r>
+        <w:t xml:space="preserve">), </w:t>
+      </w:r>
+      <w:r>
+        <w:t xml:space="preserve">zasićenje (engl. </w:t>
+      </w:r>
+      <w:proofErr w:type="spellStart"/>
+      <w:r>
+        <w:t>saturation</w:t>
+      </w:r>
+      <w:proofErr w:type="spellEnd"/>
+      <w:r>
+        <w:t xml:space="preserve">) i svjetlina (engl. </w:t>
+      </w:r>
+      <w:proofErr w:type="spellStart"/>
+      <w:r>
+        <w:t>lightness</w:t>
+      </w:r>
+      <w:proofErr w:type="spellEnd"/>
+      <w:r>
+        <w:t>)</w:t>
+      </w:r>
+      <w:r>
+        <w:t>. Kanal nijanse nosi informaciju koja se kolokvijalno naziva „čistom“ bojom. Ovo je boja koja nije pomiješana s nijansama crne ili bijele.</w:t>
+      </w:r>
+      <w:r>
+        <w:t xml:space="preserve"> Kanal zasićenja nosi informaciju koliko je bijele boje pomiješano s bojom iz kanala nijanse.</w:t>
+      </w:r>
+      <w:r>
+        <w:t xml:space="preserve">  Suprotno od kanala zasićenja kanal svjetline nosi informaciju o količini crne boje koja je pomiješana s „čistom“ bojom.</w:t>
+      </w:r>
+      <w:r>
+        <w:t xml:space="preserve"> Ovaj prostor boja često se prikazuje krugom gdje je kanal nijanse na bridovima kruga. U centru kruga nalazi se bijela boja, a pored kruga se nalaze odvojene linearne kontrole koje predstavljaju kanale zasićenja i svjetline.</w:t>
+      </w:r>
+      <w:r>
+        <w:t>(</w:t>
+      </w:r>
+      <w:r>
+        <w:rPr>
+          <w:color w:val="70AD47" w:themeColor="accent6"/>
+        </w:rPr>
+        <w:t>slika</w:t>
+      </w:r>
+      <w:r>
+        <w:t>)</w:t>
+      </w:r>
+    </w:p>
+    <w:p>
+      <w:pPr>
+        <w:spacing w:line="360" w:lineRule="auto"/>
+        <w:jc w:val="both"/>
+      </w:pPr>
+      <w:r>
+        <w:rPr>
+          <w:noProof/>
+        </w:rPr>
+        <w:drawing>
+          <wp:inline distT="0" distB="0" distL="0" distR="0" wp14:anchorId="31A3D414" wp14:editId="750BC8DF">
+            <wp:extent cx="2340610" cy="1953260"/>
+            <wp:effectExtent l="0" t="0" r="2540" b="8890"/>
+            <wp:docPr id="5" name="Picture 5" descr="C:\Users\Zlatko\AppData\Local\Microsoft\Windows\INetCache\Content.Word\sample.png"/>
+            <wp:cNvGraphicFramePr>
+              <a:graphicFrameLocks xmlns:a="http://schemas.openxmlformats.org/drawingml/2006/main" noChangeAspect="1"/>
+            </wp:cNvGraphicFramePr>
+            <a:graphic xmlns:a="http://schemas.openxmlformats.org/drawingml/2006/main">
+              <a:graphicData uri="http://schemas.openxmlformats.org/drawingml/2006/picture">
+                <pic:pic xmlns:pic="http://schemas.openxmlformats.org/drawingml/2006/picture">
+                  <pic:nvPicPr>
+                    <pic:cNvPr id="0" name="Picture 1" descr="C:\Users\Zlatko\AppData\Local\Microsoft\Windows\INetCache\Content.Word\sample.png"/>
+                    <pic:cNvPicPr>
+                      <a:picLocks noChangeAspect="1" noChangeArrowheads="1"/>
+                    </pic:cNvPicPr>
+                  </pic:nvPicPr>
+                  <pic:blipFill>
+                    <a:blip r:embed="rId11">
+                      <a:extLst>
+                        <a:ext uri="{28A0092B-C50C-407E-A947-70E740481C1C}">
+                          <a14:useLocalDpi xmlns:a14="http://schemas.microsoft.com/office/drawing/2010/main" val="0"/>
+                        </a:ext>
+                      </a:extLst>
+                    </a:blip>
+                    <a:srcRect/>
+                    <a:stretch>
+                      <a:fillRect/>
+                    </a:stretch>
+                  </pic:blipFill>
+                  <pic:spPr bwMode="auto">
+                    <a:xfrm>
+                      <a:off x="0" y="0"/>
+                      <a:ext cx="2340610" cy="1953260"/>
+                    </a:xfrm>
+                    <a:prstGeom prst="rect">
+                      <a:avLst/>
+                    </a:prstGeom>
+                    <a:noFill/>
+                    <a:ln>
+                      <a:noFill/>
+                    </a:ln>
+                  </pic:spPr>
+                </pic:pic>
+              </a:graphicData>
+            </a:graphic>
+          </wp:inline>
+        </w:drawing>
+      </w:r>
+    </w:p>
+    <w:p>
+      <w:pPr>
+        <w:spacing w:line="360" w:lineRule="auto"/>
+        <w:jc w:val="both"/>
+      </w:pPr>
+    </w:p>
+    <w:p>
+      <w:pPr>
+        <w:spacing w:line="360" w:lineRule="auto"/>
+        <w:jc w:val="both"/>
+      </w:pPr>
+    </w:p>
+    <w:p>
+      <w:pPr>
+        <w:spacing w:line="360" w:lineRule="auto"/>
+        <w:jc w:val="both"/>
+      </w:pPr>
+    </w:p>
+    <w:p>
+      <w:pPr>
+        <w:pStyle w:val="Heading3"/>
+      </w:pPr>
+      <w:bookmarkStart w:id="24" w:name="_Toc515471719"/>
+      <w:r>
+        <w:t>Uloga boje u vizualizaciji</w:t>
+      </w:r>
+      <w:bookmarkEnd w:id="24"/>
+    </w:p>
+    <w:p>
+      <w:pPr>
+        <w:spacing w:line="360" w:lineRule="auto"/>
+        <w:jc w:val="both"/>
+      </w:pPr>
+      <w:r>
+        <w:t>Boja u vizualizaciji ima dvostruku ulogu. Ona može imati razlikovnu ili identifikacijsku ulogu. Iz ovog razloga boja na grafovima može biti izvor nejasnoće i potrebno ju je koristiti s oprezom.</w:t>
+      </w:r>
+    </w:p>
+    <w:p>
+      <w:pPr>
+        <w:spacing w:line="360" w:lineRule="auto"/>
+        <w:jc w:val="both"/>
+      </w:pPr>
+      <w:r>
+        <w:t>Kada se boja koristi u razlikovnoj ulozi koriste se različite vrijednosti svjetline boje kako bi se razlikovali podaci.</w:t>
+      </w:r>
+      <w:r>
+        <w:t xml:space="preserve"> </w:t>
+      </w:r>
+      <w:r>
+        <w:t>(</w:t>
+      </w:r>
+      <w:r>
+        <w:rPr>
+          <w:color w:val="70AD47" w:themeColor="accent6"/>
+        </w:rPr>
+        <w:t xml:space="preserve">slika </w:t>
+      </w:r>
+      <w:proofErr w:type="spellStart"/>
+      <w:r>
+        <w:rPr>
+          <w:color w:val="70AD47" w:themeColor="accent6"/>
+        </w:rPr>
+        <w:t>lightness</w:t>
+      </w:r>
+      <w:proofErr w:type="spellEnd"/>
+      <w:r>
+        <w:t>)</w:t>
+      </w:r>
+    </w:p>
+    <w:p>
+      <w:pPr>
+        <w:spacing w:line="360" w:lineRule="auto"/>
+        <w:jc w:val="both"/>
+      </w:pPr>
+    </w:p>
+    <w:p>
+      <w:pPr>
+        <w:spacing w:line="360" w:lineRule="auto"/>
+        <w:jc w:val="both"/>
+      </w:pPr>
+    </w:p>
+    <w:p>
+      <w:pPr>
+        <w:spacing w:line="360" w:lineRule="auto"/>
+        <w:jc w:val="both"/>
+      </w:pPr>
+      <w:r>
+        <w:lastRenderedPageBreak/>
+        <w:t xml:space="preserve">Ovaj način prikaza </w:t>
+      </w:r>
+      <w:r>
+        <w:t>je</w:t>
+      </w:r>
+      <w:r>
+        <w:t xml:space="preserve"> problematičan zbog karakteristika ljudskog vidnog sustava. Ljudski vidni sustav teško uočava razlike u svjetlini u regijama koje nisu kontinuirane. Iz ovog razloga broj diskretnih razina svjetline koji se koristi za razlikovanje podataka treba biti malen</w:t>
+      </w:r>
+      <w:r>
+        <w:t>. Maksimalni preporučeni broj različitih razina svjetline koje se koriste u razlikovnoj ulozi boje je pet. U slučaju da se za prikaz koriste različite nijanse sive, preporučeni broj diskretnih razina je  dvije do četiri.</w:t>
+      </w:r>
+    </w:p>
+    <w:p>
+      <w:pPr>
+        <w:spacing w:line="360" w:lineRule="auto"/>
+        <w:jc w:val="both"/>
+      </w:pPr>
+      <w:r>
+        <w:rPr>
+          <w:noProof/>
+        </w:rPr>
+        <w:drawing>
+          <wp:inline distT="0" distB="0" distL="0" distR="0" wp14:anchorId="53BB0B41" wp14:editId="49AB964D">
+            <wp:extent cx="2340610" cy="1953260"/>
+            <wp:effectExtent l="0" t="0" r="2540" b="8890"/>
+            <wp:docPr id="6" name="Picture 6" descr="C:\Users\Zlatko\AppData\Local\Microsoft\Windows\INetCache\Content.Word\sample.png"/>
+            <wp:cNvGraphicFramePr>
+              <a:graphicFrameLocks xmlns:a="http://schemas.openxmlformats.org/drawingml/2006/main" noChangeAspect="1"/>
+            </wp:cNvGraphicFramePr>
+            <a:graphic xmlns:a="http://schemas.openxmlformats.org/drawingml/2006/main">
+              <a:graphicData uri="http://schemas.openxmlformats.org/drawingml/2006/picture">
+                <pic:pic xmlns:pic="http://schemas.openxmlformats.org/drawingml/2006/picture">
+                  <pic:nvPicPr>
+                    <pic:cNvPr id="0" name="Picture 1" descr="C:\Users\Zlatko\AppData\Local\Microsoft\Windows\INetCache\Content.Word\sample.png"/>
+                    <pic:cNvPicPr>
+                      <a:picLocks noChangeAspect="1" noChangeArrowheads="1"/>
+                    </pic:cNvPicPr>
+                  </pic:nvPicPr>
+                  <pic:blipFill>
+                    <a:blip r:embed="rId11">
+                      <a:extLst>
+                        <a:ext uri="{28A0092B-C50C-407E-A947-70E740481C1C}">
+                          <a14:useLocalDpi xmlns:a14="http://schemas.microsoft.com/office/drawing/2010/main" val="0"/>
+                        </a:ext>
+                      </a:extLst>
+                    </a:blip>
+                    <a:srcRect/>
+                    <a:stretch>
+                      <a:fillRect/>
+                    </a:stretch>
+                  </pic:blipFill>
+                  <pic:spPr bwMode="auto">
+                    <a:xfrm>
+                      <a:off x="0" y="0"/>
+                      <a:ext cx="2340610" cy="1953260"/>
+                    </a:xfrm>
+                    <a:prstGeom prst="rect">
+                      <a:avLst/>
+                    </a:prstGeom>
+                    <a:noFill/>
+                    <a:ln>
+                      <a:noFill/>
+                    </a:ln>
+                  </pic:spPr>
+                </pic:pic>
+              </a:graphicData>
+            </a:graphic>
+          </wp:inline>
+        </w:drawing>
+      </w:r>
+    </w:p>
+    <w:p>
+      <w:pPr>
+        <w:spacing w:line="360" w:lineRule="auto"/>
+        <w:jc w:val="both"/>
+      </w:pPr>
+      <w:r>
+        <w:t xml:space="preserve"> Uz </w:t>
+      </w:r>
+      <w:proofErr w:type="spellStart"/>
+      <w:r>
+        <w:t>diskretizaciju</w:t>
+      </w:r>
+      <w:proofErr w:type="spellEnd"/>
+      <w:r>
+        <w:t xml:space="preserve"> boja svjetlinom može se koristiti i </w:t>
+      </w:r>
+      <w:proofErr w:type="spellStart"/>
+      <w:r>
+        <w:t>diskretizacija</w:t>
+      </w:r>
+      <w:proofErr w:type="spellEnd"/>
+      <w:r>
+        <w:t xml:space="preserve"> na temelju kanala zasićenja.</w:t>
+      </w:r>
+      <w:r>
+        <w:t>(</w:t>
+      </w:r>
+      <w:r>
+        <w:rPr>
+          <w:color w:val="70AD47" w:themeColor="accent6"/>
+        </w:rPr>
+        <w:t xml:space="preserve">slika </w:t>
+      </w:r>
+      <w:proofErr w:type="spellStart"/>
+      <w:r>
+        <w:rPr>
+          <w:color w:val="70AD47" w:themeColor="accent6"/>
+        </w:rPr>
+        <w:t>saturation</w:t>
+      </w:r>
+      <w:proofErr w:type="spellEnd"/>
+      <w:r>
+        <w:t>)</w:t>
+      </w:r>
+      <w:r>
+        <w:t xml:space="preserve"> Ovakav način </w:t>
+      </w:r>
+      <w:proofErr w:type="spellStart"/>
+      <w:r>
+        <w:t>diskretizacije</w:t>
+      </w:r>
+      <w:proofErr w:type="spellEnd"/>
+      <w:r>
+        <w:t xml:space="preserve"> ima iste probleme kao i </w:t>
+      </w:r>
+      <w:proofErr w:type="spellStart"/>
+      <w:r>
+        <w:t>diskretizacija</w:t>
+      </w:r>
+      <w:proofErr w:type="spellEnd"/>
+      <w:r>
+        <w:t xml:space="preserve"> svjetlinom boje. Maksimalni broj preporučenih diskretnih razina za ovaj način prikaza je 3 boje.</w:t>
+      </w:r>
+    </w:p>
+    <w:p>
+      <w:pPr>
+        <w:spacing w:line="360" w:lineRule="auto"/>
+        <w:jc w:val="both"/>
+      </w:pPr>
+      <w:r>
+        <w:t>Kanal zasićenja često se koristi u kombinaciji s prikazom u veličini. U ovom slučaju preporučuju se samo dvije razine zasićenja. Na malim veličinama preporučuju se visoko zasićene boje</w:t>
+      </w:r>
+      <w:r>
+        <w:t xml:space="preserve"> </w:t>
+      </w:r>
+      <w:r>
+        <w:t xml:space="preserve">dok se na velikim veličinama preporuča korištenje nisko </w:t>
+      </w:r>
+      <w:r>
+        <w:t>zasićenih</w:t>
+      </w:r>
+      <w:r>
+        <w:t xml:space="preserve"> boja.</w:t>
+      </w:r>
+    </w:p>
+    <w:p>
+      <w:pPr>
+        <w:spacing w:line="360" w:lineRule="auto"/>
+        <w:jc w:val="both"/>
+      </w:pPr>
+      <w:r>
+        <w:rPr>
+          <w:noProof/>
+        </w:rPr>
+        <w:drawing>
+          <wp:inline distT="0" distB="0" distL="0" distR="0" wp14:anchorId="4B2D31C9" wp14:editId="1FDBB680">
+            <wp:extent cx="2340610" cy="1953260"/>
+            <wp:effectExtent l="0" t="0" r="2540" b="8890"/>
+            <wp:docPr id="8" name="Picture 8" descr="C:\Users\Zlatko\AppData\Local\Microsoft\Windows\INetCache\Content.Word\sample.png"/>
+            <wp:cNvGraphicFramePr>
+              <a:graphicFrameLocks xmlns:a="http://schemas.openxmlformats.org/drawingml/2006/main" noChangeAspect="1"/>
+            </wp:cNvGraphicFramePr>
+            <a:graphic xmlns:a="http://schemas.openxmlformats.org/drawingml/2006/main">
+              <a:graphicData uri="http://schemas.openxmlformats.org/drawingml/2006/picture">
+                <pic:pic xmlns:pic="http://schemas.openxmlformats.org/drawingml/2006/picture">
+                  <pic:nvPicPr>
+                    <pic:cNvPr id="0" name="Picture 1" descr="C:\Users\Zlatko\AppData\Local\Microsoft\Windows\INetCache\Content.Word\sample.png"/>
+                    <pic:cNvPicPr>
+                      <a:picLocks noChangeAspect="1" noChangeArrowheads="1"/>
+                    </pic:cNvPicPr>
+                  </pic:nvPicPr>
+                  <pic:blipFill>
+                    <a:blip r:embed="rId11">
+                      <a:extLst>
+                        <a:ext uri="{28A0092B-C50C-407E-A947-70E740481C1C}">
+                          <a14:useLocalDpi xmlns:a14="http://schemas.microsoft.com/office/drawing/2010/main" val="0"/>
+                        </a:ext>
+                      </a:extLst>
+                    </a:blip>
+                    <a:srcRect/>
+                    <a:stretch>
+                      <a:fillRect/>
+                    </a:stretch>
+                  </pic:blipFill>
+                  <pic:spPr bwMode="auto">
+                    <a:xfrm>
+                      <a:off x="0" y="0"/>
+                      <a:ext cx="2340610" cy="1953260"/>
+                    </a:xfrm>
+                    <a:prstGeom prst="rect">
+                      <a:avLst/>
+                    </a:prstGeom>
+                    <a:noFill/>
+                    <a:ln>
+                      <a:noFill/>
+                    </a:ln>
+                  </pic:spPr>
+                </pic:pic>
+              </a:graphicData>
+            </a:graphic>
+          </wp:inline>
+        </w:drawing>
+      </w:r>
+    </w:p>
+    <w:p>
+      <w:pPr>
+        <w:spacing w:line="360" w:lineRule="auto"/>
+        <w:jc w:val="both"/>
+      </w:pPr>
+    </w:p>
+    <w:p>
+      <w:pPr>
+        <w:spacing w:line="360" w:lineRule="auto"/>
+        <w:jc w:val="both"/>
+      </w:pPr>
+      <w:r>
+        <w:lastRenderedPageBreak/>
+        <w:t>Kada se boja koristi u identifikacijskoj ulozi za razlike se koristi kanal nijanse.</w:t>
+      </w:r>
+      <w:r>
+        <w:t>(</w:t>
+      </w:r>
+      <w:r>
+        <w:rPr>
+          <w:color w:val="70AD47" w:themeColor="accent6"/>
+        </w:rPr>
+        <w:t xml:space="preserve">slika </w:t>
+      </w:r>
+      <w:proofErr w:type="spellStart"/>
+      <w:r>
+        <w:rPr>
+          <w:color w:val="70AD47" w:themeColor="accent6"/>
+        </w:rPr>
+        <w:t>hue</w:t>
+      </w:r>
+      <w:proofErr w:type="spellEnd"/>
+      <w:r>
+        <w:t>)</w:t>
+      </w:r>
+      <w:r>
+        <w:t xml:space="preserve"> Ovakav način identificiranja vrlo je efektivan kada se podaci prikazuju u kategorijama ili kada se podaci grupiraju</w:t>
+      </w:r>
+      <w:r>
+        <w:t>.</w:t>
+      </w:r>
+      <w:r>
+        <w:t xml:space="preserve"> Kanal nijanse najefektivniji je način kategorizacije podataka uz prostorni prikaz podataka.</w:t>
+      </w:r>
+      <w:r>
+        <w:t xml:space="preserve"> Kanal nijanse također je usko povezan s veličinom prikaza. Na manjim prikazima teže je uočiti razlike u nijansi dok je na većim prikazima la</w:t>
+      </w:r>
+      <w:r>
+        <w:t>k</w:t>
+      </w:r>
+      <w:r>
+        <w:t>še uočiti razlike.</w:t>
+      </w:r>
+      <w:r>
+        <w:t xml:space="preserve"> Slično kao i kod kanala koji se koriste kod razlikovne uloge ljudski vizualni sustav lakše uočava razlike u kontinuiranim nego odvojenim površinama. Također maksimalni broj različitih boja koji se preporuča za identifikacijsku ulogu boje je sedam.</w:t>
+      </w:r>
+    </w:p>
+    <w:p>
+      <w:pPr>
+        <w:spacing w:line="360" w:lineRule="auto"/>
+        <w:jc w:val="both"/>
+      </w:pPr>
+      <w:r>
+        <w:rPr>
+          <w:noProof/>
+        </w:rPr>
+        <w:drawing>
+          <wp:inline distT="0" distB="0" distL="0" distR="0" wp14:anchorId="6285D21B" wp14:editId="42DA3E2F">
+            <wp:extent cx="2340610" cy="1953260"/>
+            <wp:effectExtent l="0" t="0" r="2540" b="8890"/>
+            <wp:docPr id="7" name="Picture 7" descr="C:\Users\Zlatko\AppData\Local\Microsoft\Windows\INetCache\Content.Word\sample.png"/>
+            <wp:cNvGraphicFramePr>
+              <a:graphicFrameLocks xmlns:a="http://schemas.openxmlformats.org/drawingml/2006/main" noChangeAspect="1"/>
+            </wp:cNvGraphicFramePr>
+            <a:graphic xmlns:a="http://schemas.openxmlformats.org/drawingml/2006/main">
+              <a:graphicData uri="http://schemas.openxmlformats.org/drawingml/2006/picture">
+                <pic:pic xmlns:pic="http://schemas.openxmlformats.org/drawingml/2006/picture">
+                  <pic:nvPicPr>
+                    <pic:cNvPr id="0" name="Picture 1" descr="C:\Users\Zlatko\AppData\Local\Microsoft\Windows\INetCache\Content.Word\sample.png"/>
+                    <pic:cNvPicPr>
+                      <a:picLocks noChangeAspect="1" noChangeArrowheads="1"/>
+                    </pic:cNvPicPr>
+                  </pic:nvPicPr>
+                  <pic:blipFill>
+                    <a:blip r:embed="rId11">
+                      <a:extLst>
+                        <a:ext uri="{28A0092B-C50C-407E-A947-70E740481C1C}">
+                          <a14:useLocalDpi xmlns:a14="http://schemas.microsoft.com/office/drawing/2010/main" val="0"/>
+                        </a:ext>
+                      </a:extLst>
+                    </a:blip>
+                    <a:srcRect/>
+                    <a:stretch>
+                      <a:fillRect/>
+                    </a:stretch>
+                  </pic:blipFill>
+                  <pic:spPr bwMode="auto">
+                    <a:xfrm>
+                      <a:off x="0" y="0"/>
+                      <a:ext cx="2340610" cy="1953260"/>
+                    </a:xfrm>
+                    <a:prstGeom prst="rect">
+                      <a:avLst/>
+                    </a:prstGeom>
+                    <a:noFill/>
+                    <a:ln>
+                      <a:noFill/>
+                    </a:ln>
+                  </pic:spPr>
+                </pic:pic>
+              </a:graphicData>
+            </a:graphic>
+          </wp:inline>
+        </w:drawing>
+      </w:r>
+    </w:p>
+    <w:p>
+      <w:pPr>
+        <w:spacing w:line="360" w:lineRule="auto"/>
+        <w:jc w:val="both"/>
+      </w:pPr>
+      <w:r>
+        <w:t>Kanali zasićenja i svjetline imaju implicitni poredak i ljudi mogu boje koje se razlikuju prema ovim kanalima svrstati u red. Na primjer moguće je poredati boje prema količini bijele to jest crne koja se u njima nalazi.</w:t>
+      </w:r>
+      <w:r>
+        <w:t xml:space="preserve"> Zbog ove činjenice su ovi kanali pogodni za razlikovnu ulogu. S druge strane kanal nijanse nema implicitni poredak, na primjer nije intuitivno kako se u red mogu poredati plava, crvena i žuta. Zbog ove činjenice ovaj je kanal pogodan za identifikacijsku ulogu boje.</w:t>
+      </w:r>
     </w:p>
     <w:p>
       <w:pPr>
@@ -3573,7 +4779,7 @@
           <w:sz w:val="32"/>
         </w:rPr>
       </w:pPr>
-      <w:bookmarkStart w:id="22" w:name="_Toc515386888"/>
+      <w:bookmarkStart w:id="25" w:name="_Toc515471720"/>
       <w:r>
         <w:rPr>
           <w:sz w:val="32"/>
@@ -3581,11 +4787,11 @@
         <w:lastRenderedPageBreak/>
         <w:t>Zaključak</w:t>
       </w:r>
-      <w:bookmarkStart w:id="23" w:name="_Toc73793800"/>
-      <w:bookmarkStart w:id="24" w:name="_Toc73794370"/>
-      <w:bookmarkStart w:id="25" w:name="_Toc113812272"/>
-      <w:bookmarkEnd w:id="9"/>
-      <w:bookmarkEnd w:id="22"/>
+      <w:bookmarkStart w:id="26" w:name="_Toc73793800"/>
+      <w:bookmarkStart w:id="27" w:name="_Toc73794370"/>
+      <w:bookmarkStart w:id="28" w:name="_Toc113812272"/>
+      <w:bookmarkEnd w:id="10"/>
+      <w:bookmarkEnd w:id="25"/>
     </w:p>
     <w:p>
       <w:pPr>
@@ -3610,7 +4816,7 @@
           <w:sz w:val="32"/>
         </w:rPr>
       </w:pPr>
-      <w:bookmarkStart w:id="26" w:name="_Toc515386889"/>
+      <w:bookmarkStart w:id="29" w:name="_Toc515471721"/>
       <w:r>
         <w:rPr>
           <w:sz w:val="32"/>
@@ -3618,10 +4824,10 @@
         <w:lastRenderedPageBreak/>
         <w:t>Literatura</w:t>
       </w:r>
-      <w:bookmarkEnd w:id="23"/>
-      <w:bookmarkEnd w:id="24"/>
-      <w:bookmarkEnd w:id="25"/>
       <w:bookmarkEnd w:id="26"/>
+      <w:bookmarkEnd w:id="27"/>
+      <w:bookmarkEnd w:id="28"/>
+      <w:bookmarkEnd w:id="29"/>
     </w:p>
     <w:p>
       <w:pPr>
@@ -4446,7 +5652,7 @@
         <w:rStyle w:val="PageNumber"/>
         <w:noProof/>
       </w:rPr>
-      <w:t>21</w:t>
+      <w:t>18</w:t>
     </w:r>
     <w:r>
       <w:rPr>
@@ -9450,6 +10656,7 @@
     <w:lsdException w:name="heading 9" w:qFormat="1"/>
     <w:lsdException w:name="toc 1" w:uiPriority="39"/>
     <w:lsdException w:name="toc 2" w:uiPriority="39"/>
+    <w:lsdException w:name="toc 3" w:uiPriority="39"/>
     <w:lsdException w:name="footer" w:uiPriority="99"/>
     <w:lsdException w:name="caption" w:qFormat="1"/>
     <w:lsdException w:name="Title" w:qFormat="1"/>
@@ -10072,7 +11279,7 @@
     <w:basedOn w:val="Normal"/>
     <w:next w:val="Normal"/>
     <w:autoRedefine/>
-    <w:semiHidden/>
+    <w:uiPriority w:val="39"/>
     <w:rsid w:val="00ED5BAB"/>
     <w:pPr>
       <w:tabs>
@@ -10500,7 +11707,7 @@
 </file>
 
 <file path=customXml/itemProps1.xml><?xml version="1.0" encoding="utf-8"?>
-<ds:datastoreItem xmlns:ds="http://schemas.openxmlformats.org/officeDocument/2006/customXml" ds:itemID="{AA057E03-ED10-46EF-839F-AD081A52191D}">
+<ds:datastoreItem xmlns:ds="http://schemas.openxmlformats.org/officeDocument/2006/customXml" ds:itemID="{967E047E-2A30-4A66-B00F-EC53C8F62539}">
   <ds:schemaRefs>
     <ds:schemaRef ds:uri="http://schemas.openxmlformats.org/officeDocument/2006/bibliography"/>
   </ds:schemaRefs>

</xml_diff>

<commit_message>
Vizualizacija ovisna o broju ključeva
</commit_message>
<xml_diff>
--- a/Tekstovi/Diplomski_Hrastic.docx
+++ b/Tekstovi/Diplomski_Hrastic.docx
@@ -310,7 +310,7 @@
         </w:rPr>
         <w:fldChar w:fldCharType="separate"/>
       </w:r>
-      <w:hyperlink w:anchor="_Toc515471700" w:history="1">
+      <w:hyperlink w:anchor="_Toc515522521" w:history="1">
         <w:r>
           <w:rPr>
             <w:rStyle w:val="Hyperlink"/>
@@ -347,7 +347,7 @@
           <w:rPr>
             <w:webHidden/>
           </w:rPr>
-          <w:instrText xml:space="preserve"> PAGEREF _Toc515471700 \h </w:instrText>
+          <w:instrText xml:space="preserve"> PAGEREF _Toc515522521 \h </w:instrText>
         </w:r>
         <w:r>
           <w:rPr>
@@ -383,7 +383,7 @@
           <w:szCs w:val="22"/>
         </w:rPr>
       </w:pPr>
-      <w:hyperlink w:anchor="_Toc515471701" w:history="1">
+      <w:hyperlink w:anchor="_Toc515522522" w:history="1">
         <w:r>
           <w:rPr>
             <w:rStyle w:val="Hyperlink"/>
@@ -420,7 +420,7 @@
           <w:rPr>
             <w:webHidden/>
           </w:rPr>
-          <w:instrText xml:space="preserve"> PAGEREF _Toc515471701 \h </w:instrText>
+          <w:instrText xml:space="preserve"> PAGEREF _Toc515522522 \h </w:instrText>
         </w:r>
         <w:r>
           <w:rPr>
@@ -456,7 +456,7 @@
           <w:szCs w:val="22"/>
         </w:rPr>
       </w:pPr>
-      <w:hyperlink w:anchor="_Toc515471702" w:history="1">
+      <w:hyperlink w:anchor="_Toc515522523" w:history="1">
         <w:r>
           <w:rPr>
             <w:rStyle w:val="Hyperlink"/>
@@ -493,7 +493,7 @@
           <w:rPr>
             <w:webHidden/>
           </w:rPr>
-          <w:instrText xml:space="preserve"> PAGEREF _Toc515471702 \h </w:instrText>
+          <w:instrText xml:space="preserve"> PAGEREF _Toc515522523 \h </w:instrText>
         </w:r>
         <w:r>
           <w:rPr>
@@ -529,7 +529,7 @@
           <w:szCs w:val="22"/>
         </w:rPr>
       </w:pPr>
-      <w:hyperlink w:anchor="_Toc515471703" w:history="1">
+      <w:hyperlink w:anchor="_Toc515522524" w:history="1">
         <w:r>
           <w:rPr>
             <w:rStyle w:val="Hyperlink"/>
@@ -566,7 +566,7 @@
           <w:rPr>
             <w:webHidden/>
           </w:rPr>
-          <w:instrText xml:space="preserve"> PAGEREF _Toc515471703 \h </w:instrText>
+          <w:instrText xml:space="preserve"> PAGEREF _Toc515522524 \h </w:instrText>
         </w:r>
         <w:r>
           <w:rPr>
@@ -602,7 +602,7 @@
           <w:szCs w:val="22"/>
         </w:rPr>
       </w:pPr>
-      <w:hyperlink w:anchor="_Toc515471704" w:history="1">
+      <w:hyperlink w:anchor="_Toc515522525" w:history="1">
         <w:r>
           <w:rPr>
             <w:rStyle w:val="Hyperlink"/>
@@ -639,7 +639,7 @@
           <w:rPr>
             <w:webHidden/>
           </w:rPr>
-          <w:instrText xml:space="preserve"> PAGEREF _Toc515471704 \h </w:instrText>
+          <w:instrText xml:space="preserve"> PAGEREF _Toc515522525 \h </w:instrText>
         </w:r>
         <w:r>
           <w:rPr>
@@ -675,7 +675,7 @@
           <w:szCs w:val="22"/>
         </w:rPr>
       </w:pPr>
-      <w:hyperlink w:anchor="_Toc515471705" w:history="1">
+      <w:hyperlink w:anchor="_Toc515522526" w:history="1">
         <w:r>
           <w:rPr>
             <w:rStyle w:val="Hyperlink"/>
@@ -712,7 +712,7 @@
           <w:rPr>
             <w:webHidden/>
           </w:rPr>
-          <w:instrText xml:space="preserve"> PAGEREF _Toc515471705 \h </w:instrText>
+          <w:instrText xml:space="preserve"> PAGEREF _Toc515522526 \h </w:instrText>
         </w:r>
         <w:r>
           <w:rPr>
@@ -748,7 +748,7 @@
           <w:szCs w:val="22"/>
         </w:rPr>
       </w:pPr>
-      <w:hyperlink w:anchor="_Toc515471706" w:history="1">
+      <w:hyperlink w:anchor="_Toc515522527" w:history="1">
         <w:r>
           <w:rPr>
             <w:rStyle w:val="Hyperlink"/>
@@ -785,7 +785,7 @@
           <w:rPr>
             <w:webHidden/>
           </w:rPr>
-          <w:instrText xml:space="preserve"> PAGEREF _Toc515471706 \h </w:instrText>
+          <w:instrText xml:space="preserve"> PAGEREF _Toc515522527 \h </w:instrText>
         </w:r>
         <w:r>
           <w:rPr>
@@ -821,7 +821,7 @@
           <w:szCs w:val="22"/>
         </w:rPr>
       </w:pPr>
-      <w:hyperlink w:anchor="_Toc515471707" w:history="1">
+      <w:hyperlink w:anchor="_Toc515522528" w:history="1">
         <w:r>
           <w:rPr>
             <w:rStyle w:val="Hyperlink"/>
@@ -858,7 +858,7 @@
           <w:rPr>
             <w:webHidden/>
           </w:rPr>
-          <w:instrText xml:space="preserve"> PAGEREF _Toc515471707 \h </w:instrText>
+          <w:instrText xml:space="preserve"> PAGEREF _Toc515522528 \h </w:instrText>
         </w:r>
         <w:r>
           <w:rPr>
@@ -894,7 +894,7 @@
           <w:szCs w:val="22"/>
         </w:rPr>
       </w:pPr>
-      <w:hyperlink w:anchor="_Toc515471708" w:history="1">
+      <w:hyperlink w:anchor="_Toc515522529" w:history="1">
         <w:r>
           <w:rPr>
             <w:rStyle w:val="Hyperlink"/>
@@ -931,7 +931,7 @@
           <w:rPr>
             <w:webHidden/>
           </w:rPr>
-          <w:instrText xml:space="preserve"> PAGEREF _Toc515471708 \h </w:instrText>
+          <w:instrText xml:space="preserve"> PAGEREF _Toc515522529 \h </w:instrText>
         </w:r>
         <w:r>
           <w:rPr>
@@ -967,7 +967,7 @@
           <w:szCs w:val="22"/>
         </w:rPr>
       </w:pPr>
-      <w:hyperlink w:anchor="_Toc515471709" w:history="1">
+      <w:hyperlink w:anchor="_Toc515522530" w:history="1">
         <w:r>
           <w:rPr>
             <w:rStyle w:val="Hyperlink"/>
@@ -1004,7 +1004,7 @@
           <w:rPr>
             <w:webHidden/>
           </w:rPr>
-          <w:instrText xml:space="preserve"> PAGEREF _Toc515471709 \h </w:instrText>
+          <w:instrText xml:space="preserve"> PAGEREF _Toc515522530 \h </w:instrText>
         </w:r>
         <w:r>
           <w:rPr>
@@ -1040,7 +1040,7 @@
           <w:szCs w:val="22"/>
         </w:rPr>
       </w:pPr>
-      <w:hyperlink w:anchor="_Toc515471710" w:history="1">
+      <w:hyperlink w:anchor="_Toc515522531" w:history="1">
         <w:r>
           <w:rPr>
             <w:rStyle w:val="Hyperlink"/>
@@ -1077,7 +1077,7 @@
           <w:rPr>
             <w:webHidden/>
           </w:rPr>
-          <w:instrText xml:space="preserve"> PAGEREF _Toc515471710 \h </w:instrText>
+          <w:instrText xml:space="preserve"> PAGEREF _Toc515522531 \h </w:instrText>
         </w:r>
         <w:r>
           <w:rPr>
@@ -1113,7 +1113,7 @@
           <w:szCs w:val="22"/>
         </w:rPr>
       </w:pPr>
-      <w:hyperlink w:anchor="_Toc515471711" w:history="1">
+      <w:hyperlink w:anchor="_Toc515522532" w:history="1">
         <w:r>
           <w:rPr>
             <w:rStyle w:val="Hyperlink"/>
@@ -1150,7 +1150,7 @@
           <w:rPr>
             <w:webHidden/>
           </w:rPr>
-          <w:instrText xml:space="preserve"> PAGEREF _Toc515471711 \h </w:instrText>
+          <w:instrText xml:space="preserve"> PAGEREF _Toc515522532 \h </w:instrText>
         </w:r>
         <w:r>
           <w:rPr>
@@ -1186,7 +1186,7 @@
           <w:szCs w:val="22"/>
         </w:rPr>
       </w:pPr>
-      <w:hyperlink w:anchor="_Toc515471712" w:history="1">
+      <w:hyperlink w:anchor="_Toc515522533" w:history="1">
         <w:r>
           <w:rPr>
             <w:rStyle w:val="Hyperlink"/>
@@ -1223,7 +1223,7 @@
           <w:rPr>
             <w:webHidden/>
           </w:rPr>
-          <w:instrText xml:space="preserve"> PAGEREF _Toc515471712 \h </w:instrText>
+          <w:instrText xml:space="preserve"> PAGEREF _Toc515522533 \h </w:instrText>
         </w:r>
         <w:r>
           <w:rPr>
@@ -1259,7 +1259,7 @@
           <w:szCs w:val="22"/>
         </w:rPr>
       </w:pPr>
-      <w:hyperlink w:anchor="_Toc515471713" w:history="1">
+      <w:hyperlink w:anchor="_Toc515522534" w:history="1">
         <w:r>
           <w:rPr>
             <w:rStyle w:val="Hyperlink"/>
@@ -1296,7 +1296,7 @@
           <w:rPr>
             <w:webHidden/>
           </w:rPr>
-          <w:instrText xml:space="preserve"> PAGEREF _Toc515471713 \h </w:instrText>
+          <w:instrText xml:space="preserve"> PAGEREF _Toc515522534 \h </w:instrText>
         </w:r>
         <w:r>
           <w:rPr>
@@ -1332,7 +1332,7 @@
           <w:szCs w:val="22"/>
         </w:rPr>
       </w:pPr>
-      <w:hyperlink w:anchor="_Toc515471714" w:history="1">
+      <w:hyperlink w:anchor="_Toc515522535" w:history="1">
         <w:r>
           <w:rPr>
             <w:rStyle w:val="Hyperlink"/>
@@ -1351,6 +1351,75 @@
           <w:rPr>
             <w:rStyle w:val="Hyperlink"/>
           </w:rPr>
+          <w:t>Vizualizacija temeljena na broju ključeva</w:t>
+        </w:r>
+        <w:r>
+          <w:rPr>
+            <w:webHidden/>
+          </w:rPr>
+          <w:tab/>
+        </w:r>
+        <w:r>
+          <w:rPr>
+            <w:webHidden/>
+          </w:rPr>
+          <w:fldChar w:fldCharType="begin"/>
+        </w:r>
+        <w:r>
+          <w:rPr>
+            <w:webHidden/>
+          </w:rPr>
+          <w:instrText xml:space="preserve"> PAGEREF _Toc515522535 \h </w:instrText>
+        </w:r>
+        <w:r>
+          <w:rPr>
+            <w:webHidden/>
+          </w:rPr>
+        </w:r>
+        <w:r>
+          <w:rPr>
+            <w:webHidden/>
+          </w:rPr>
+          <w:fldChar w:fldCharType="separate"/>
+        </w:r>
+        <w:r>
+          <w:rPr>
+            <w:webHidden/>
+          </w:rPr>
+          <w:t>18</w:t>
+        </w:r>
+        <w:r>
+          <w:rPr>
+            <w:webHidden/>
+          </w:rPr>
+          <w:fldChar w:fldCharType="end"/>
+        </w:r>
+      </w:hyperlink>
+    </w:p>
+    <w:p>
+      <w:pPr>
+        <w:pStyle w:val="TOC3"/>
+        <w:rPr>
+          <w:rFonts w:asciiTheme="minorHAnsi" w:eastAsiaTheme="minorEastAsia" w:hAnsiTheme="minorHAnsi" w:cstheme="minorBidi"/>
+        </w:rPr>
+      </w:pPr>
+      <w:hyperlink w:anchor="_Toc515522536" w:history="1">
+        <w:r>
+          <w:rPr>
+            <w:rStyle w:val="Hyperlink"/>
+          </w:rPr>
+          <w:t>5.4.1</w:t>
+        </w:r>
+        <w:r>
+          <w:rPr>
+            <w:rFonts w:asciiTheme="minorHAnsi" w:eastAsiaTheme="minorEastAsia" w:hAnsiTheme="minorHAnsi" w:cstheme="minorBidi"/>
+          </w:rPr>
+          <w:tab/>
+        </w:r>
+        <w:r>
+          <w:rPr>
+            <w:rStyle w:val="Hyperlink"/>
+          </w:rPr>
           <w:t>Vizualizacija podataka s jednim ključem</w:t>
         </w:r>
         <w:r>
@@ -1369,7 +1438,7 @@
           <w:rPr>
             <w:webHidden/>
           </w:rPr>
-          <w:instrText xml:space="preserve"> PAGEREF _Toc515471714 \h </w:instrText>
+          <w:instrText xml:space="preserve"> PAGEREF _Toc515522536 \h </w:instrText>
         </w:r>
         <w:r>
           <w:rPr>
@@ -1387,6 +1456,75 @@
             <w:webHidden/>
           </w:rPr>
           <w:t>18</w:t>
+        </w:r>
+        <w:r>
+          <w:rPr>
+            <w:webHidden/>
+          </w:rPr>
+          <w:fldChar w:fldCharType="end"/>
+        </w:r>
+      </w:hyperlink>
+    </w:p>
+    <w:p>
+      <w:pPr>
+        <w:pStyle w:val="TOC3"/>
+        <w:rPr>
+          <w:rFonts w:asciiTheme="minorHAnsi" w:eastAsiaTheme="minorEastAsia" w:hAnsiTheme="minorHAnsi" w:cstheme="minorBidi"/>
+        </w:rPr>
+      </w:pPr>
+      <w:hyperlink w:anchor="_Toc515522537" w:history="1">
+        <w:r>
+          <w:rPr>
+            <w:rStyle w:val="Hyperlink"/>
+          </w:rPr>
+          <w:t>5.4.2</w:t>
+        </w:r>
+        <w:r>
+          <w:rPr>
+            <w:rFonts w:asciiTheme="minorHAnsi" w:eastAsiaTheme="minorEastAsia" w:hAnsiTheme="minorHAnsi" w:cstheme="minorBidi"/>
+          </w:rPr>
+          <w:tab/>
+        </w:r>
+        <w:r>
+          <w:rPr>
+            <w:rStyle w:val="Hyperlink"/>
+          </w:rPr>
+          <w:t>Vizualizacija podataka s dva ključa</w:t>
+        </w:r>
+        <w:r>
+          <w:rPr>
+            <w:webHidden/>
+          </w:rPr>
+          <w:tab/>
+        </w:r>
+        <w:r>
+          <w:rPr>
+            <w:webHidden/>
+          </w:rPr>
+          <w:fldChar w:fldCharType="begin"/>
+        </w:r>
+        <w:r>
+          <w:rPr>
+            <w:webHidden/>
+          </w:rPr>
+          <w:instrText xml:space="preserve"> PAGEREF _Toc515522537 \h </w:instrText>
+        </w:r>
+        <w:r>
+          <w:rPr>
+            <w:webHidden/>
+          </w:rPr>
+        </w:r>
+        <w:r>
+          <w:rPr>
+            <w:webHidden/>
+          </w:rPr>
+          <w:fldChar w:fldCharType="separate"/>
+        </w:r>
+        <w:r>
+          <w:rPr>
+            <w:webHidden/>
+          </w:rPr>
+          <w:t>21</w:t>
         </w:r>
         <w:r>
           <w:rPr>
@@ -1405,7 +1543,7 @@
           <w:szCs w:val="22"/>
         </w:rPr>
       </w:pPr>
-      <w:hyperlink w:anchor="_Toc515471715" w:history="1">
+      <w:hyperlink w:anchor="_Toc515522538" w:history="1">
         <w:r>
           <w:rPr>
             <w:rStyle w:val="Hyperlink"/>
@@ -1424,7 +1562,7 @@
           <w:rPr>
             <w:rStyle w:val="Hyperlink"/>
           </w:rPr>
-          <w:t>Vizualizacija podataka s 2 ključa</w:t>
+          <w:t>Vizualizacija podataka korištenjem tablica</w:t>
         </w:r>
         <w:r>
           <w:rPr>
@@ -1442,7 +1580,7 @@
           <w:rPr>
             <w:webHidden/>
           </w:rPr>
-          <w:instrText xml:space="preserve"> PAGEREF _Toc515471715 \h </w:instrText>
+          <w:instrText xml:space="preserve"> PAGEREF _Toc515522538 \h </w:instrText>
         </w:r>
         <w:r>
           <w:rPr>
@@ -1459,7 +1597,7 @@
           <w:rPr>
             <w:webHidden/>
           </w:rPr>
-          <w:t>19</w:t>
+          <w:t>23</w:t>
         </w:r>
         <w:r>
           <w:rPr>
@@ -1478,7 +1616,7 @@
           <w:szCs w:val="22"/>
         </w:rPr>
       </w:pPr>
-      <w:hyperlink w:anchor="_Toc515471716" w:history="1">
+      <w:hyperlink w:anchor="_Toc515522539" w:history="1">
         <w:r>
           <w:rPr>
             <w:rStyle w:val="Hyperlink"/>
@@ -1497,7 +1635,7 @@
           <w:rPr>
             <w:rStyle w:val="Hyperlink"/>
           </w:rPr>
-          <w:t>Vizualizacija podataka korištenjem tablica</w:t>
+          <w:t>Boja u grafovima</w:t>
         </w:r>
         <w:r>
           <w:rPr>
@@ -1515,7 +1653,7 @@
           <w:rPr>
             <w:webHidden/>
           </w:rPr>
-          <w:instrText xml:space="preserve"> PAGEREF _Toc515471716 \h </w:instrText>
+          <w:instrText xml:space="preserve"> PAGEREF _Toc515522539 \h </w:instrText>
         </w:r>
         <w:r>
           <w:rPr>
@@ -1532,7 +1670,7 @@
           <w:rPr>
             <w:webHidden/>
           </w:rPr>
-          <w:t>20</w:t>
+          <w:t>24</w:t>
         </w:r>
         <w:r>
           <w:rPr>
@@ -1544,19 +1682,157 @@
     </w:p>
     <w:p>
       <w:pPr>
-        <w:pStyle w:val="TOC2"/>
+        <w:pStyle w:val="TOC3"/>
+        <w:rPr>
+          <w:rFonts w:asciiTheme="minorHAnsi" w:eastAsiaTheme="minorEastAsia" w:hAnsiTheme="minorHAnsi" w:cstheme="minorBidi"/>
+        </w:rPr>
+      </w:pPr>
+      <w:hyperlink w:anchor="_Toc515522540" w:history="1">
+        <w:r>
+          <w:rPr>
+            <w:rStyle w:val="Hyperlink"/>
+          </w:rPr>
+          <w:t>5.6.1</w:t>
+        </w:r>
+        <w:r>
+          <w:rPr>
+            <w:rFonts w:asciiTheme="minorHAnsi" w:eastAsiaTheme="minorEastAsia" w:hAnsiTheme="minorHAnsi" w:cstheme="minorBidi"/>
+          </w:rPr>
+          <w:tab/>
+        </w:r>
+        <w:r>
+          <w:rPr>
+            <w:rStyle w:val="Hyperlink"/>
+          </w:rPr>
+          <w:t>Prostori boja</w:t>
+        </w:r>
+        <w:r>
+          <w:rPr>
+            <w:webHidden/>
+          </w:rPr>
+          <w:tab/>
+        </w:r>
+        <w:r>
+          <w:rPr>
+            <w:webHidden/>
+          </w:rPr>
+          <w:fldChar w:fldCharType="begin"/>
+        </w:r>
+        <w:r>
+          <w:rPr>
+            <w:webHidden/>
+          </w:rPr>
+          <w:instrText xml:space="preserve"> PAGEREF _Toc515522540 \h </w:instrText>
+        </w:r>
+        <w:r>
+          <w:rPr>
+            <w:webHidden/>
+          </w:rPr>
+        </w:r>
+        <w:r>
+          <w:rPr>
+            <w:webHidden/>
+          </w:rPr>
+          <w:fldChar w:fldCharType="separate"/>
+        </w:r>
+        <w:r>
+          <w:rPr>
+            <w:webHidden/>
+          </w:rPr>
+          <w:t>24</w:t>
+        </w:r>
+        <w:r>
+          <w:rPr>
+            <w:webHidden/>
+          </w:rPr>
+          <w:fldChar w:fldCharType="end"/>
+        </w:r>
+      </w:hyperlink>
+    </w:p>
+    <w:p>
+      <w:pPr>
+        <w:pStyle w:val="TOC3"/>
+        <w:rPr>
+          <w:rFonts w:asciiTheme="minorHAnsi" w:eastAsiaTheme="minorEastAsia" w:hAnsiTheme="minorHAnsi" w:cstheme="minorBidi"/>
+        </w:rPr>
+      </w:pPr>
+      <w:hyperlink w:anchor="_Toc515522541" w:history="1">
+        <w:r>
+          <w:rPr>
+            <w:rStyle w:val="Hyperlink"/>
+          </w:rPr>
+          <w:t>5.6.2</w:t>
+        </w:r>
+        <w:r>
+          <w:rPr>
+            <w:rFonts w:asciiTheme="minorHAnsi" w:eastAsiaTheme="minorEastAsia" w:hAnsiTheme="minorHAnsi" w:cstheme="minorBidi"/>
+          </w:rPr>
+          <w:tab/>
+        </w:r>
+        <w:r>
+          <w:rPr>
+            <w:rStyle w:val="Hyperlink"/>
+          </w:rPr>
+          <w:t>Uloga boje u vizualizaciji</w:t>
+        </w:r>
+        <w:r>
+          <w:rPr>
+            <w:webHidden/>
+          </w:rPr>
+          <w:tab/>
+        </w:r>
+        <w:r>
+          <w:rPr>
+            <w:webHidden/>
+          </w:rPr>
+          <w:fldChar w:fldCharType="begin"/>
+        </w:r>
+        <w:r>
+          <w:rPr>
+            <w:webHidden/>
+          </w:rPr>
+          <w:instrText xml:space="preserve"> PAGEREF _Toc515522541 \h </w:instrText>
+        </w:r>
+        <w:r>
+          <w:rPr>
+            <w:webHidden/>
+          </w:rPr>
+        </w:r>
+        <w:r>
+          <w:rPr>
+            <w:webHidden/>
+          </w:rPr>
+          <w:fldChar w:fldCharType="separate"/>
+        </w:r>
+        <w:r>
+          <w:rPr>
+            <w:webHidden/>
+          </w:rPr>
+          <w:t>25</w:t>
+        </w:r>
+        <w:r>
+          <w:rPr>
+            <w:webHidden/>
+          </w:rPr>
+          <w:fldChar w:fldCharType="end"/>
+        </w:r>
+      </w:hyperlink>
+    </w:p>
+    <w:p>
+      <w:pPr>
+        <w:pStyle w:val="TOC1"/>
         <w:rPr>
           <w:rFonts w:asciiTheme="minorHAnsi" w:eastAsiaTheme="minorEastAsia" w:hAnsiTheme="minorHAnsi" w:cstheme="minorBidi"/>
           <w:sz w:val="22"/>
           <w:szCs w:val="22"/>
         </w:rPr>
       </w:pPr>
-      <w:hyperlink w:anchor="_Toc515471717" w:history="1">
+      <w:hyperlink w:anchor="_Toc515522542" w:history="1">
         <w:r>
           <w:rPr>
             <w:rStyle w:val="Hyperlink"/>
           </w:rPr>
-          <w:t>5.7</w:t>
+          <w:t>6.</w:t>
         </w:r>
         <w:r>
           <w:rPr>
@@ -1570,7 +1846,7 @@
           <w:rPr>
             <w:rStyle w:val="Hyperlink"/>
           </w:rPr>
-          <w:t>Boja u grafovima</w:t>
+          <w:t>Zaključak</w:t>
         </w:r>
         <w:r>
           <w:rPr>
@@ -1588,7 +1864,7 @@
           <w:rPr>
             <w:webHidden/>
           </w:rPr>
-          <w:instrText xml:space="preserve"> PAGEREF _Toc515471717 \h </w:instrText>
+          <w:instrText xml:space="preserve"> PAGEREF _Toc515522542 \h </w:instrText>
         </w:r>
         <w:r>
           <w:rPr>
@@ -1605,145 +1881,7 @@
           <w:rPr>
             <w:webHidden/>
           </w:rPr>
-          <w:t>21</w:t>
-        </w:r>
-        <w:r>
-          <w:rPr>
-            <w:webHidden/>
-          </w:rPr>
-          <w:fldChar w:fldCharType="end"/>
-        </w:r>
-      </w:hyperlink>
-    </w:p>
-    <w:p>
-      <w:pPr>
-        <w:pStyle w:val="TOC3"/>
-        <w:rPr>
-          <w:rFonts w:asciiTheme="minorHAnsi" w:eastAsiaTheme="minorEastAsia" w:hAnsiTheme="minorHAnsi" w:cstheme="minorBidi"/>
-        </w:rPr>
-      </w:pPr>
-      <w:hyperlink w:anchor="_Toc515471718" w:history="1">
-        <w:r>
-          <w:rPr>
-            <w:rStyle w:val="Hyperlink"/>
-          </w:rPr>
-          <w:t>5.7.1</w:t>
-        </w:r>
-        <w:r>
-          <w:rPr>
-            <w:rFonts w:asciiTheme="minorHAnsi" w:eastAsiaTheme="minorEastAsia" w:hAnsiTheme="minorHAnsi" w:cstheme="minorBidi"/>
-          </w:rPr>
-          <w:tab/>
-        </w:r>
-        <w:r>
-          <w:rPr>
-            <w:rStyle w:val="Hyperlink"/>
-          </w:rPr>
-          <w:t>Prostori boja</w:t>
-        </w:r>
-        <w:r>
-          <w:rPr>
-            <w:webHidden/>
-          </w:rPr>
-          <w:tab/>
-        </w:r>
-        <w:r>
-          <w:rPr>
-            <w:webHidden/>
-          </w:rPr>
-          <w:fldChar w:fldCharType="begin"/>
-        </w:r>
-        <w:r>
-          <w:rPr>
-            <w:webHidden/>
-          </w:rPr>
-          <w:instrText xml:space="preserve"> PAGEREF _Toc515471718 \h </w:instrText>
-        </w:r>
-        <w:r>
-          <w:rPr>
-            <w:webHidden/>
-          </w:rPr>
-        </w:r>
-        <w:r>
-          <w:rPr>
-            <w:webHidden/>
-          </w:rPr>
-          <w:fldChar w:fldCharType="separate"/>
-        </w:r>
-        <w:r>
-          <w:rPr>
-            <w:webHidden/>
-          </w:rPr>
-          <w:t>21</w:t>
-        </w:r>
-        <w:r>
-          <w:rPr>
-            <w:webHidden/>
-          </w:rPr>
-          <w:fldChar w:fldCharType="end"/>
-        </w:r>
-      </w:hyperlink>
-    </w:p>
-    <w:p>
-      <w:pPr>
-        <w:pStyle w:val="TOC3"/>
-        <w:rPr>
-          <w:rFonts w:asciiTheme="minorHAnsi" w:eastAsiaTheme="minorEastAsia" w:hAnsiTheme="minorHAnsi" w:cstheme="minorBidi"/>
-        </w:rPr>
-      </w:pPr>
-      <w:hyperlink w:anchor="_Toc515471719" w:history="1">
-        <w:r>
-          <w:rPr>
-            <w:rStyle w:val="Hyperlink"/>
-          </w:rPr>
-          <w:t>5.7.2</w:t>
-        </w:r>
-        <w:r>
-          <w:rPr>
-            <w:rFonts w:asciiTheme="minorHAnsi" w:eastAsiaTheme="minorEastAsia" w:hAnsiTheme="minorHAnsi" w:cstheme="minorBidi"/>
-          </w:rPr>
-          <w:tab/>
-        </w:r>
-        <w:r>
-          <w:rPr>
-            <w:rStyle w:val="Hyperlink"/>
-          </w:rPr>
-          <w:t>Uloga boje u vizualizaciji</w:t>
-        </w:r>
-        <w:r>
-          <w:rPr>
-            <w:webHidden/>
-          </w:rPr>
-          <w:tab/>
-        </w:r>
-        <w:r>
-          <w:rPr>
-            <w:webHidden/>
-          </w:rPr>
-          <w:fldChar w:fldCharType="begin"/>
-        </w:r>
-        <w:r>
-          <w:rPr>
-            <w:webHidden/>
-          </w:rPr>
-          <w:instrText xml:space="preserve"> PAGEREF _Toc515471719 \h </w:instrText>
-        </w:r>
-        <w:r>
-          <w:rPr>
-            <w:webHidden/>
-          </w:rPr>
-        </w:r>
-        <w:r>
-          <w:rPr>
-            <w:webHidden/>
-          </w:rPr>
-          <w:fldChar w:fldCharType="separate"/>
-        </w:r>
-        <w:r>
-          <w:rPr>
-            <w:webHidden/>
-          </w:rPr>
-          <w:t>22</w:t>
+          <w:t>28</w:t>
         </w:r>
         <w:r>
           <w:rPr>
@@ -1762,12 +1900,12 @@
           <w:szCs w:val="22"/>
         </w:rPr>
       </w:pPr>
-      <w:hyperlink w:anchor="_Toc515471720" w:history="1">
+      <w:hyperlink w:anchor="_Toc515522543" w:history="1">
         <w:r>
           <w:rPr>
             <w:rStyle w:val="Hyperlink"/>
           </w:rPr>
-          <w:t>6.</w:t>
+          <w:t>7.</w:t>
         </w:r>
         <w:r>
           <w:rPr>
@@ -1781,7 +1919,7 @@
           <w:rPr>
             <w:rStyle w:val="Hyperlink"/>
           </w:rPr>
-          <w:t>Zaključak</w:t>
+          <w:t>Literatura</w:t>
         </w:r>
         <w:r>
           <w:rPr>
@@ -1799,7 +1937,7 @@
           <w:rPr>
             <w:webHidden/>
           </w:rPr>
-          <w:instrText xml:space="preserve"> PAGEREF _Toc515471720 \h </w:instrText>
+          <w:instrText xml:space="preserve"> PAGEREF _Toc515522543 \h </w:instrText>
         </w:r>
         <w:r>
           <w:rPr>
@@ -1816,7 +1954,7 @@
           <w:rPr>
             <w:webHidden/>
           </w:rPr>
-          <w:t>25</w:t>
+          <w:t>29</w:t>
         </w:r>
         <w:r>
           <w:rPr>
@@ -1828,79 +1966,6 @@
     </w:p>
     <w:p>
       <w:pPr>
-        <w:pStyle w:val="TOC1"/>
-        <w:rPr>
-          <w:rFonts w:asciiTheme="minorHAnsi" w:eastAsiaTheme="minorEastAsia" w:hAnsiTheme="minorHAnsi" w:cstheme="minorBidi"/>
-          <w:sz w:val="22"/>
-          <w:szCs w:val="22"/>
-        </w:rPr>
-      </w:pPr>
-      <w:hyperlink w:anchor="_Toc515471721" w:history="1">
-        <w:r>
-          <w:rPr>
-            <w:rStyle w:val="Hyperlink"/>
-          </w:rPr>
-          <w:t>7.</w:t>
-        </w:r>
-        <w:r>
-          <w:rPr>
-            <w:rFonts w:asciiTheme="minorHAnsi" w:eastAsiaTheme="minorEastAsia" w:hAnsiTheme="minorHAnsi" w:cstheme="minorBidi"/>
-            <w:sz w:val="22"/>
-            <w:szCs w:val="22"/>
-          </w:rPr>
-          <w:tab/>
-        </w:r>
-        <w:r>
-          <w:rPr>
-            <w:rStyle w:val="Hyperlink"/>
-          </w:rPr>
-          <w:t>Literatura</w:t>
-        </w:r>
-        <w:r>
-          <w:rPr>
-            <w:webHidden/>
-          </w:rPr>
-          <w:tab/>
-        </w:r>
-        <w:r>
-          <w:rPr>
-            <w:webHidden/>
-          </w:rPr>
-          <w:fldChar w:fldCharType="begin"/>
-        </w:r>
-        <w:r>
-          <w:rPr>
-            <w:webHidden/>
-          </w:rPr>
-          <w:instrText xml:space="preserve"> PAGEREF _Toc515471721 \h </w:instrText>
-        </w:r>
-        <w:r>
-          <w:rPr>
-            <w:webHidden/>
-          </w:rPr>
-        </w:r>
-        <w:r>
-          <w:rPr>
-            <w:webHidden/>
-          </w:rPr>
-          <w:fldChar w:fldCharType="separate"/>
-        </w:r>
-        <w:r>
-          <w:rPr>
-            <w:webHidden/>
-          </w:rPr>
-          <w:t>26</w:t>
-        </w:r>
-        <w:r>
-          <w:rPr>
-            <w:webHidden/>
-          </w:rPr>
-          <w:fldChar w:fldCharType="end"/>
-        </w:r>
-      </w:hyperlink>
-    </w:p>
-    <w:p>
-      <w:pPr>
         <w:tabs>
           <w:tab w:val="right" w:pos="8787"/>
         </w:tabs>
@@ -1912,8 +1977,6 @@
       <w:r>
         <w:tab/>
       </w:r>
-      <w:bookmarkStart w:id="0" w:name="_GoBack"/>
-      <w:bookmarkEnd w:id="0"/>
     </w:p>
     <w:p>
       <w:pPr>
@@ -1945,10 +2008,10 @@
           <w:sz w:val="32"/>
         </w:rPr>
       </w:pPr>
-      <w:bookmarkStart w:id="1" w:name="_Toc73793693"/>
-      <w:bookmarkStart w:id="2" w:name="_Toc73794263"/>
-      <w:bookmarkStart w:id="3" w:name="_Toc113812202"/>
-      <w:bookmarkStart w:id="4" w:name="_Toc515471700"/>
+      <w:bookmarkStart w:id="0" w:name="_Toc73793693"/>
+      <w:bookmarkStart w:id="1" w:name="_Toc73794263"/>
+      <w:bookmarkStart w:id="2" w:name="_Toc113812202"/>
+      <w:bookmarkStart w:id="3" w:name="_Toc515522521"/>
       <w:r>
         <w:rPr>
           <w:sz w:val="32"/>
@@ -1956,10 +2019,10 @@
         <w:lastRenderedPageBreak/>
         <w:t>Uvod</w:t>
       </w:r>
+      <w:bookmarkEnd w:id="0"/>
       <w:bookmarkEnd w:id="1"/>
       <w:bookmarkEnd w:id="2"/>
       <w:bookmarkEnd w:id="3"/>
-      <w:bookmarkEnd w:id="4"/>
     </w:p>
     <w:p>
       <w:pPr>
@@ -1977,7 +2040,7 @@
           <w:sz w:val="32"/>
         </w:rPr>
       </w:pPr>
-      <w:bookmarkStart w:id="5" w:name="_Toc515471701"/>
+      <w:bookmarkStart w:id="4" w:name="_Toc515522522"/>
       <w:r>
         <w:rPr>
           <w:sz w:val="32"/>
@@ -1985,7 +2048,7 @@
         <w:lastRenderedPageBreak/>
         <w:t>Glavne karakteristike veslačkih natjecanja</w:t>
       </w:r>
-      <w:bookmarkEnd w:id="5"/>
+      <w:bookmarkEnd w:id="4"/>
     </w:p>
     <w:p>
       <w:pPr>
@@ -2001,11 +2064,11 @@
       <w:pPr>
         <w:pStyle w:val="Heading2"/>
       </w:pPr>
-      <w:bookmarkStart w:id="6" w:name="_Toc515471702"/>
+      <w:bookmarkStart w:id="5" w:name="_Toc515522523"/>
       <w:r>
         <w:t>Starosne kategorije</w:t>
       </w:r>
-      <w:bookmarkEnd w:id="6"/>
+      <w:bookmarkEnd w:id="5"/>
     </w:p>
     <w:p>
       <w:pPr>
@@ -2070,11 +2133,11 @@
       <w:pPr>
         <w:pStyle w:val="Heading2"/>
       </w:pPr>
-      <w:bookmarkStart w:id="7" w:name="_Toc515471703"/>
+      <w:bookmarkStart w:id="6" w:name="_Toc515522524"/>
       <w:r>
         <w:t>Vrste čamaca</w:t>
       </w:r>
-      <w:bookmarkEnd w:id="7"/>
+      <w:bookmarkEnd w:id="6"/>
     </w:p>
     <w:p>
       <w:pPr>
@@ -2151,12 +2214,12 @@
       <w:pPr>
         <w:pStyle w:val="Heading2"/>
       </w:pPr>
-      <w:bookmarkStart w:id="8" w:name="_Toc515471704"/>
+      <w:bookmarkStart w:id="7" w:name="_Toc515522525"/>
       <w:r>
         <w:lastRenderedPageBreak/>
         <w:t>Kategorije prema težini</w:t>
       </w:r>
-      <w:bookmarkEnd w:id="8"/>
+      <w:bookmarkEnd w:id="7"/>
     </w:p>
     <w:p>
       <w:pPr>
@@ -2208,7 +2271,7 @@
           <w:sz w:val="32"/>
         </w:rPr>
       </w:pPr>
-      <w:bookmarkStart w:id="9" w:name="_Toc515471705"/>
+      <w:bookmarkStart w:id="8" w:name="_Toc515522526"/>
       <w:r>
         <w:rPr>
           <w:sz w:val="32"/>
@@ -2216,7 +2279,7 @@
         <w:lastRenderedPageBreak/>
         <w:t>Definicija zahtjeva na sustav</w:t>
       </w:r>
-      <w:bookmarkEnd w:id="9"/>
+      <w:bookmarkEnd w:id="8"/>
     </w:p>
     <w:p>
       <w:pPr>
@@ -2235,8 +2298,8 @@
           <w:sz w:val="32"/>
         </w:rPr>
       </w:pPr>
+      <w:bookmarkStart w:id="9" w:name="_Toc515522527"/>
       <w:bookmarkStart w:id="10" w:name="_Toc113812271"/>
-      <w:bookmarkStart w:id="11" w:name="_Toc515471706"/>
       <w:r>
         <w:rPr>
           <w:sz w:val="32"/>
@@ -2244,22 +2307,22 @@
         <w:lastRenderedPageBreak/>
         <w:t>Modeliranje baze podataka</w:t>
       </w:r>
+      <w:bookmarkEnd w:id="9"/>
+    </w:p>
+    <w:p>
+      <w:r>
+        <w:t>TODO: uvod o SQL serveru i objašnjavanje izbora i prenosivosti</w:t>
+      </w:r>
+    </w:p>
+    <w:p>
+      <w:pPr>
+        <w:pStyle w:val="Heading2"/>
+      </w:pPr>
+      <w:bookmarkStart w:id="11" w:name="_Toc515522528"/>
+      <w:r>
+        <w:t>Relacije</w:t>
+      </w:r>
       <w:bookmarkEnd w:id="11"/>
-    </w:p>
-    <w:p>
-      <w:r>
-        <w:t>TODO: uvod o SQL serveru i objašnjavanje izbora i prenosivosti</w:t>
-      </w:r>
-    </w:p>
-    <w:p>
-      <w:pPr>
-        <w:pStyle w:val="Heading2"/>
-      </w:pPr>
-      <w:bookmarkStart w:id="12" w:name="_Toc515471707"/>
-      <w:r>
-        <w:t>Relacije</w:t>
-      </w:r>
-      <w:bookmarkEnd w:id="12"/>
     </w:p>
     <w:p>
       <w:pPr>
@@ -3304,12 +3367,12 @@
       <w:pPr>
         <w:pStyle w:val="Heading2"/>
       </w:pPr>
-      <w:bookmarkStart w:id="13" w:name="_Toc515471708"/>
+      <w:bookmarkStart w:id="12" w:name="_Toc515522529"/>
       <w:r>
         <w:lastRenderedPageBreak/>
         <w:t>Pogledi</w:t>
       </w:r>
-      <w:bookmarkEnd w:id="13"/>
+      <w:bookmarkEnd w:id="12"/>
     </w:p>
     <w:p>
       <w:r>
@@ -3328,12 +3391,12 @@
       <w:pPr>
         <w:pStyle w:val="Heading2"/>
       </w:pPr>
-      <w:bookmarkStart w:id="14" w:name="_Toc515471709"/>
+      <w:bookmarkStart w:id="13" w:name="_Toc515522530"/>
       <w:r>
         <w:lastRenderedPageBreak/>
         <w:t>Imenovanje objekata</w:t>
       </w:r>
-      <w:bookmarkEnd w:id="14"/>
+      <w:bookmarkEnd w:id="13"/>
     </w:p>
     <w:p>
       <w:r>
@@ -3352,12 +3415,12 @@
       <w:pPr>
         <w:pStyle w:val="Heading1"/>
       </w:pPr>
-      <w:bookmarkStart w:id="15" w:name="_Toc515471710"/>
+      <w:bookmarkStart w:id="14" w:name="_Toc515522531"/>
       <w:r>
         <w:lastRenderedPageBreak/>
         <w:t>Vizualizacija podataka</w:t>
       </w:r>
-      <w:bookmarkEnd w:id="15"/>
+      <w:bookmarkEnd w:id="14"/>
     </w:p>
     <w:p>
       <w:pPr>
@@ -3436,7 +3499,7 @@
         <w:spacing w:line="360" w:lineRule="auto"/>
         <w:jc w:val="both"/>
       </w:pPr>
-      <w:bookmarkStart w:id="16" w:name="_Toc515471711"/>
+      <w:bookmarkStart w:id="15" w:name="_Toc515522532"/>
       <w:r>
         <w:lastRenderedPageBreak/>
         <w:t>Semantika</w:t>
@@ -3447,7 +3510,7 @@
       <w:r>
         <w:t xml:space="preserve"> podataka</w:t>
       </w:r>
-      <w:bookmarkEnd w:id="16"/>
+      <w:bookmarkEnd w:id="15"/>
     </w:p>
     <w:p>
       <w:pPr>
@@ -3523,12 +3586,12 @@
       <w:pPr>
         <w:pStyle w:val="Heading2"/>
       </w:pPr>
-      <w:bookmarkStart w:id="17" w:name="_Toc515471712"/>
+      <w:bookmarkStart w:id="16" w:name="_Toc515522533"/>
       <w:r>
         <w:lastRenderedPageBreak/>
         <w:t>Vizualizacija vremenski zavisnih podataka</w:t>
       </w:r>
-      <w:bookmarkEnd w:id="17"/>
+      <w:bookmarkEnd w:id="16"/>
     </w:p>
     <w:p>
       <w:pPr>
@@ -3683,12 +3746,12 @@
       <w:pPr>
         <w:pStyle w:val="Heading2"/>
       </w:pPr>
-      <w:bookmarkStart w:id="18" w:name="_Toc515471713"/>
+      <w:bookmarkStart w:id="17" w:name="_Toc515522534"/>
       <w:r>
         <w:lastRenderedPageBreak/>
         <w:t>Vizualizacija geografskih podataka</w:t>
       </w:r>
-      <w:bookmarkEnd w:id="18"/>
+      <w:bookmarkEnd w:id="17"/>
     </w:p>
     <w:p>
       <w:pPr>
@@ -3959,49 +4022,735 @@
       <w:pPr>
         <w:pStyle w:val="Heading2"/>
       </w:pPr>
-      <w:bookmarkStart w:id="19" w:name="_Toc515471714"/>
+      <w:bookmarkStart w:id="18" w:name="_Toc515522535"/>
       <w:r>
         <w:lastRenderedPageBreak/>
+        <w:t>Vizualizacija temeljena na broju ključeva</w:t>
+      </w:r>
+      <w:bookmarkEnd w:id="18"/>
+    </w:p>
+    <w:p>
+      <w:pPr>
+        <w:spacing w:line="360" w:lineRule="auto"/>
+        <w:jc w:val="both"/>
+      </w:pPr>
+      <w:r>
+        <w:t xml:space="preserve">Prilikom vizualizacije tabličnih podataka grafovima potrebno je znati i razumjeti uloge atributa u tablici. Ulogu atributu daje semantika podatka i semantika same tablice. Atribut može biti ključ ili vrijednost. Ključ je nezavisni atribut koji se može koristiti kao jedinstveni indeks po kojem se mogu pretraživati vrijednosti u tablici. Vrijednost je zavisni atribut i ovisi o ključu. Ključevi mogu biti kategorijski (engl. </w:t>
+      </w:r>
+      <w:proofErr w:type="spellStart"/>
+      <w:r>
+        <w:t>categorical</w:t>
+      </w:r>
+      <w:proofErr w:type="spellEnd"/>
+      <w:r>
+        <w:t xml:space="preserve">) ili redni (engl. </w:t>
+      </w:r>
+      <w:proofErr w:type="spellStart"/>
+      <w:r>
+        <w:t>ordinal</w:t>
+      </w:r>
+      <w:proofErr w:type="spellEnd"/>
+      <w:r>
+        <w:t xml:space="preserve">). Kategorijski ključevi nemaju implicitni poredak i često su tekstualni. Predstavljaju atribut prema kojem su vrijednosti u tablici grupirane. Redni ključevi imaju implicitno definirani poredak i često su brojčanog tipa. Predstavljaju vrijednosti koje je logično promatrati u definiranom nizu. Vrijednosni atributi mogu biti kategorijski, redni ili količinski (engl. </w:t>
+      </w:r>
+      <w:proofErr w:type="spellStart"/>
+      <w:r>
+        <w:t>quantitive</w:t>
+      </w:r>
+      <w:proofErr w:type="spellEnd"/>
+      <w:r>
+        <w:t>).</w:t>
+      </w:r>
+    </w:p>
+    <w:p>
+      <w:pPr>
+        <w:pStyle w:val="Heading3"/>
+      </w:pPr>
+      <w:bookmarkStart w:id="19" w:name="_Toc515522536"/>
+      <w:r>
         <w:t>Vizualizacija podataka s jednim ključem</w:t>
       </w:r>
       <w:bookmarkEnd w:id="19"/>
     </w:p>
     <w:p>
       <w:pPr>
-        <w:spacing w:before="0" w:after="0"/>
-      </w:pPr>
+        <w:spacing w:before="0" w:after="0" w:line="360" w:lineRule="auto"/>
+        <w:jc w:val="both"/>
+      </w:pPr>
+      <w:r>
+        <w:t>Prilikom vizualizacije podataka koji imaju samo jedan ključ graf se dijeli na jednu regiju po ključu. Regija je dio grafičkog prikaza u kojem se nalaze podaci vezani za jedan ili više ključeva.</w:t>
+      </w:r>
+      <w:r>
+        <w:t xml:space="preserve"> Prilikom vizualizacije s jednim ključem regije se rasprostiru jednodimenzionalno u poretku liste(</w:t>
+      </w:r>
+      <w:r>
+        <w:rPr>
+          <w:color w:val="70AD47" w:themeColor="accent6"/>
+        </w:rPr>
+        <w:t>slika</w:t>
+      </w:r>
+      <w:r>
+        <w:t>). Poredak liste može biti horizontalni ili vertikalni.</w:t>
+      </w:r>
+    </w:p>
+    <w:p>
+      <w:pPr>
+        <w:spacing w:before="0" w:after="0" w:line="360" w:lineRule="auto"/>
+        <w:jc w:val="both"/>
+      </w:pPr>
+      <w:r>
+        <w:rPr>
+          <w:noProof/>
+        </w:rPr>
+        <w:drawing>
+          <wp:inline distT="0" distB="0" distL="0" distR="0" wp14:anchorId="30A31EF0" wp14:editId="7CE69887">
+            <wp:extent cx="2340610" cy="1953260"/>
+            <wp:effectExtent l="0" t="0" r="2540" b="8890"/>
+            <wp:docPr id="9" name="Picture 9" descr="C:\Users\Zlatko\AppData\Local\Microsoft\Windows\INetCache\Content.Word\sample.png"/>
+            <wp:cNvGraphicFramePr>
+              <a:graphicFrameLocks xmlns:a="http://schemas.openxmlformats.org/drawingml/2006/main" noChangeAspect="1"/>
+            </wp:cNvGraphicFramePr>
+            <a:graphic xmlns:a="http://schemas.openxmlformats.org/drawingml/2006/main">
+              <a:graphicData uri="http://schemas.openxmlformats.org/drawingml/2006/picture">
+                <pic:pic xmlns:pic="http://schemas.openxmlformats.org/drawingml/2006/picture">
+                  <pic:nvPicPr>
+                    <pic:cNvPr id="0" name="Picture 1" descr="C:\Users\Zlatko\AppData\Local\Microsoft\Windows\INetCache\Content.Word\sample.png"/>
+                    <pic:cNvPicPr>
+                      <a:picLocks noChangeAspect="1" noChangeArrowheads="1"/>
+                    </pic:cNvPicPr>
+                  </pic:nvPicPr>
+                  <pic:blipFill>
+                    <a:blip r:embed="rId11">
+                      <a:extLst>
+                        <a:ext uri="{28A0092B-C50C-407E-A947-70E740481C1C}">
+                          <a14:useLocalDpi xmlns:a14="http://schemas.microsoft.com/office/drawing/2010/main" val="0"/>
+                        </a:ext>
+                      </a:extLst>
+                    </a:blip>
+                    <a:srcRect/>
+                    <a:stretch>
+                      <a:fillRect/>
+                    </a:stretch>
+                  </pic:blipFill>
+                  <pic:spPr bwMode="auto">
+                    <a:xfrm>
+                      <a:off x="0" y="0"/>
+                      <a:ext cx="2340610" cy="1953260"/>
+                    </a:xfrm>
+                    <a:prstGeom prst="rect">
+                      <a:avLst/>
+                    </a:prstGeom>
+                    <a:noFill/>
+                    <a:ln>
+                      <a:noFill/>
+                    </a:ln>
+                  </pic:spPr>
+                </pic:pic>
+              </a:graphicData>
+            </a:graphic>
+          </wp:inline>
+        </w:drawing>
+      </w:r>
+    </w:p>
+    <w:p>
+      <w:pPr>
+        <w:spacing w:before="0" w:after="0" w:line="360" w:lineRule="auto"/>
+        <w:jc w:val="both"/>
+      </w:pPr>
+      <w:r>
+        <w:t>Grafički prikaz podataka s jednim ključem je dvodimenzionalan. Ključevi su poredani na jednoj osi, a regije u kojima se prikazuju podaci raspoređene su</w:t>
+      </w:r>
+      <w:r>
+        <w:t xml:space="preserve"> na drugoj osi.</w:t>
+      </w:r>
+      <w:r>
+        <w:t xml:space="preserve"> </w:t>
+      </w:r>
+      <w:r>
+        <w:t xml:space="preserve">Ovisno o tipu ključeva i vrijednosti te </w:t>
+      </w:r>
+      <w:r>
+        <w:t>željenim informacijama koje se žele dobiti vizualizacija podataka s jednim ključem može se napraviti koristeći različite grofovske prikaze.</w:t>
+      </w:r>
+    </w:p>
+    <w:p>
+      <w:pPr>
+        <w:spacing w:before="0" w:after="0" w:line="360" w:lineRule="auto"/>
+        <w:jc w:val="both"/>
+      </w:pPr>
+    </w:p>
+    <w:p>
+      <w:pPr>
+        <w:spacing w:before="0" w:after="0" w:line="360" w:lineRule="auto"/>
+        <w:jc w:val="both"/>
+      </w:pPr>
+      <w:r>
+        <w:lastRenderedPageBreak/>
+        <w:t xml:space="preserve">U slučaju da je potrebno vizualizirati podatke koji sadrže jedan kategorijski ključ i jednu količinsku vrijednost najbolje je koristiti graf s </w:t>
+      </w:r>
+      <w:r>
+        <w:t>crtama</w:t>
+      </w:r>
+      <w:r>
+        <w:t xml:space="preserve"> (engl. bar </w:t>
+      </w:r>
+      <w:proofErr w:type="spellStart"/>
+      <w:r>
+        <w:t>chart</w:t>
+      </w:r>
+      <w:proofErr w:type="spellEnd"/>
+      <w:r>
+        <w:t>)</w:t>
+      </w:r>
+      <w:r>
+        <w:t xml:space="preserve">. Podaci se na grafu s </w:t>
+      </w:r>
+      <w:r>
+        <w:t>crtama</w:t>
+      </w:r>
+      <w:r>
+        <w:t xml:space="preserve"> kodiraju kao odvojene </w:t>
+      </w:r>
+      <w:r>
+        <w:t>crte</w:t>
+      </w:r>
+      <w:r>
+        <w:t xml:space="preserve"> za svaku vrijednost ključa. Duljina </w:t>
+      </w:r>
+      <w:r>
+        <w:t>crte</w:t>
+      </w:r>
+      <w:r>
+        <w:t xml:space="preserve"> ovisi o vrijednosnom atributu.(</w:t>
+      </w:r>
+      <w:r>
+        <w:rPr>
+          <w:color w:val="70AD47" w:themeColor="accent6"/>
+        </w:rPr>
+        <w:t>slika</w:t>
+      </w:r>
+      <w:r>
+        <w:t xml:space="preserve">) </w:t>
+      </w:r>
+    </w:p>
+    <w:p>
+      <w:pPr>
+        <w:spacing w:before="0" w:after="0" w:line="360" w:lineRule="auto"/>
+        <w:jc w:val="both"/>
+      </w:pPr>
+      <w:r>
+        <w:rPr>
+          <w:noProof/>
+        </w:rPr>
+        <w:drawing>
+          <wp:inline distT="0" distB="0" distL="0" distR="0" wp14:anchorId="691297C3" wp14:editId="0954F926">
+            <wp:extent cx="2340610" cy="1953260"/>
+            <wp:effectExtent l="0" t="0" r="2540" b="8890"/>
+            <wp:docPr id="10" name="Picture 10" descr="C:\Users\Zlatko\AppData\Local\Microsoft\Windows\INetCache\Content.Word\sample.png"/>
+            <wp:cNvGraphicFramePr>
+              <a:graphicFrameLocks xmlns:a="http://schemas.openxmlformats.org/drawingml/2006/main" noChangeAspect="1"/>
+            </wp:cNvGraphicFramePr>
+            <a:graphic xmlns:a="http://schemas.openxmlformats.org/drawingml/2006/main">
+              <a:graphicData uri="http://schemas.openxmlformats.org/drawingml/2006/picture">
+                <pic:pic xmlns:pic="http://schemas.openxmlformats.org/drawingml/2006/picture">
+                  <pic:nvPicPr>
+                    <pic:cNvPr id="0" name="Picture 1" descr="C:\Users\Zlatko\AppData\Local\Microsoft\Windows\INetCache\Content.Word\sample.png"/>
+                    <pic:cNvPicPr>
+                      <a:picLocks noChangeAspect="1" noChangeArrowheads="1"/>
+                    </pic:cNvPicPr>
+                  </pic:nvPicPr>
+                  <pic:blipFill>
+                    <a:blip r:embed="rId11">
+                      <a:extLst>
+                        <a:ext uri="{28A0092B-C50C-407E-A947-70E740481C1C}">
+                          <a14:useLocalDpi xmlns:a14="http://schemas.microsoft.com/office/drawing/2010/main" val="0"/>
+                        </a:ext>
+                      </a:extLst>
+                    </a:blip>
+                    <a:srcRect/>
+                    <a:stretch>
+                      <a:fillRect/>
+                    </a:stretch>
+                  </pic:blipFill>
+                  <pic:spPr bwMode="auto">
+                    <a:xfrm>
+                      <a:off x="0" y="0"/>
+                      <a:ext cx="2340610" cy="1953260"/>
+                    </a:xfrm>
+                    <a:prstGeom prst="rect">
+                      <a:avLst/>
+                    </a:prstGeom>
+                    <a:noFill/>
+                    <a:ln>
+                      <a:noFill/>
+                    </a:ln>
+                  </pic:spPr>
+                </pic:pic>
+              </a:graphicData>
+            </a:graphic>
+          </wp:inline>
+        </w:drawing>
+      </w:r>
+    </w:p>
+    <w:p>
+      <w:pPr>
+        <w:spacing w:before="0" w:after="0" w:line="360" w:lineRule="auto"/>
+        <w:jc w:val="both"/>
+      </w:pPr>
+    </w:p>
+    <w:p>
+      <w:pPr>
+        <w:spacing w:before="0" w:after="0" w:line="360" w:lineRule="auto"/>
+        <w:jc w:val="both"/>
+      </w:pPr>
+      <w:r>
+        <w:t xml:space="preserve">Graf s </w:t>
+      </w:r>
+      <w:r>
+        <w:t>crtama</w:t>
+      </w:r>
+      <w:r>
+        <w:t xml:space="preserve"> koristi se u kada je potrebno uspoređivati podatke i kada je potrebno </w:t>
+      </w:r>
+      <w:r>
+        <w:t>pro</w:t>
+      </w:r>
+      <w:r>
+        <w:t>naći vrijednosti u ovisnosti o ključu</w:t>
+      </w:r>
+      <w:r>
+        <w:t xml:space="preserve"> (engl. </w:t>
+      </w:r>
+      <w:proofErr w:type="spellStart"/>
+      <w:r>
+        <w:t>lookup</w:t>
+      </w:r>
+      <w:proofErr w:type="spellEnd"/>
+      <w:r>
+        <w:t>).</w:t>
+      </w:r>
+      <w:r>
+        <w:t xml:space="preserve"> </w:t>
+      </w:r>
+      <w:r>
+        <w:t xml:space="preserve">Graf s </w:t>
+      </w:r>
+      <w:r>
+        <w:t>crtama</w:t>
+      </w:r>
+      <w:r>
+        <w:t xml:space="preserve"> vrlo je često korišten zbog svoje skalabilnosti. Broj različitih vrijednosti atributa koji se mogu koristiti kao ključ se kreće od nekolicine atributa do stotina atributa. Ovaj broj vrlo je ovisan o veličini samog grafa. Prilikom dizajna grafa s crtama vrlo je bitno pravilno sortirati vrijednosti ključeva.</w:t>
+      </w:r>
+      <w:r>
+        <w:t xml:space="preserve"> Ako je potrebno brzo pronaći vrijednost uz određeni ključ, ključevi se trebaju sortirati abecednim redom. Ovaj način sortiranja najčešće onemogućuje uočavanje trendova u podacima. U slučaju da je potrebno uočiti trendove ili sličnosti među ključevima, ključeve bi trebalo sortirati linearno prema njihovim vrijednostima. Hoće li sortiranje biti uzlazno ili silazno ovisi o domeni problema.</w:t>
+      </w:r>
+    </w:p>
+    <w:p>
+      <w:pPr>
+        <w:spacing w:before="0" w:after="0" w:line="360" w:lineRule="auto"/>
+        <w:jc w:val="both"/>
+      </w:pPr>
+      <w:r>
+        <w:t xml:space="preserve">U slučaju da je potrebno vizualizirati podatke koji sadrže jedan redni ključ i jednu količinsku vrijednost preporuča se koristiti graf s točkama </w:t>
+      </w:r>
+      <w:r>
+        <w:t xml:space="preserve">(engl. </w:t>
+      </w:r>
+      <w:proofErr w:type="spellStart"/>
+      <w:r>
+        <w:t>dot</w:t>
+      </w:r>
+      <w:proofErr w:type="spellEnd"/>
+      <w:r>
+        <w:t xml:space="preserve"> </w:t>
+      </w:r>
+      <w:proofErr w:type="spellStart"/>
+      <w:r>
+        <w:t>chart</w:t>
+      </w:r>
+      <w:proofErr w:type="spellEnd"/>
+      <w:r>
+        <w:t>)</w:t>
+      </w:r>
+      <w:r>
+        <w:t>. Podaci se na grafu s točkama kodiraju kao točke za svaku odvojenu vrijednost ključa. Točke su u dvodimenzionalnom prostoru raspoređene u ovisnosti o svojem ključu i vrijednosti.(</w:t>
+      </w:r>
+      <w:r>
+        <w:rPr>
+          <w:color w:val="70AD47" w:themeColor="accent6"/>
+        </w:rPr>
+        <w:t>slika</w:t>
+      </w:r>
+      <w:r>
+        <w:t>)</w:t>
+      </w:r>
+    </w:p>
+    <w:p>
+      <w:pPr>
+        <w:spacing w:before="0" w:after="0" w:line="360" w:lineRule="auto"/>
+        <w:jc w:val="both"/>
+      </w:pPr>
+      <w:r>
+        <w:rPr>
+          <w:noProof/>
+        </w:rPr>
+        <w:lastRenderedPageBreak/>
+        <w:drawing>
+          <wp:inline distT="0" distB="0" distL="0" distR="0" wp14:anchorId="1D9A76B2" wp14:editId="49C8572A">
+            <wp:extent cx="2340610" cy="1953260"/>
+            <wp:effectExtent l="0" t="0" r="2540" b="8890"/>
+            <wp:docPr id="11" name="Picture 11" descr="C:\Users\Zlatko\AppData\Local\Microsoft\Windows\INetCache\Content.Word\sample.png"/>
+            <wp:cNvGraphicFramePr>
+              <a:graphicFrameLocks xmlns:a="http://schemas.openxmlformats.org/drawingml/2006/main" noChangeAspect="1"/>
+            </wp:cNvGraphicFramePr>
+            <a:graphic xmlns:a="http://schemas.openxmlformats.org/drawingml/2006/main">
+              <a:graphicData uri="http://schemas.openxmlformats.org/drawingml/2006/picture">
+                <pic:pic xmlns:pic="http://schemas.openxmlformats.org/drawingml/2006/picture">
+                  <pic:nvPicPr>
+                    <pic:cNvPr id="0" name="Picture 1" descr="C:\Users\Zlatko\AppData\Local\Microsoft\Windows\INetCache\Content.Word\sample.png"/>
+                    <pic:cNvPicPr>
+                      <a:picLocks noChangeAspect="1" noChangeArrowheads="1"/>
+                    </pic:cNvPicPr>
+                  </pic:nvPicPr>
+                  <pic:blipFill>
+                    <a:blip r:embed="rId11">
+                      <a:extLst>
+                        <a:ext uri="{28A0092B-C50C-407E-A947-70E740481C1C}">
+                          <a14:useLocalDpi xmlns:a14="http://schemas.microsoft.com/office/drawing/2010/main" val="0"/>
+                        </a:ext>
+                      </a:extLst>
+                    </a:blip>
+                    <a:srcRect/>
+                    <a:stretch>
+                      <a:fillRect/>
+                    </a:stretch>
+                  </pic:blipFill>
+                  <pic:spPr bwMode="auto">
+                    <a:xfrm>
+                      <a:off x="0" y="0"/>
+                      <a:ext cx="2340610" cy="1953260"/>
+                    </a:xfrm>
+                    <a:prstGeom prst="rect">
+                      <a:avLst/>
+                    </a:prstGeom>
+                    <a:noFill/>
+                    <a:ln>
+                      <a:noFill/>
+                    </a:ln>
+                  </pic:spPr>
+                </pic:pic>
+              </a:graphicData>
+            </a:graphic>
+          </wp:inline>
+        </w:drawing>
+      </w:r>
+    </w:p>
+    <w:p>
+      <w:pPr>
+        <w:spacing w:before="0" w:after="0" w:line="360" w:lineRule="auto"/>
+        <w:jc w:val="both"/>
+      </w:pPr>
+      <w:r>
+        <w:t>Graf s točkama na jednoj osi prikazuje poredane vrijednosti iz rednog ključa a na drugoj osi vrijednosti atributa koji se promatra.</w:t>
+      </w:r>
+    </w:p>
+    <w:p>
+      <w:pPr>
+        <w:spacing w:before="0" w:after="0" w:line="360" w:lineRule="auto"/>
+        <w:jc w:val="both"/>
+      </w:pPr>
+      <w:r>
+        <w:t>U slučaju da je na grafu potrebno uočiti trendove graf s točkama može se zam</w:t>
+      </w:r>
+      <w:r>
+        <w:t>ijeniti linijskim grafom. Linijski graf izgleda kao graf s točkama gdje su točke povezane linijama.</w:t>
+      </w:r>
+      <w:r>
+        <w:t>(</w:t>
+      </w:r>
+      <w:r>
+        <w:rPr>
+          <w:color w:val="70AD47" w:themeColor="accent6"/>
+        </w:rPr>
+        <w:t>slika</w:t>
+      </w:r>
+      <w:r>
+        <w:t>)</w:t>
+      </w:r>
+      <w:r>
+        <w:t xml:space="preserve"> Ovaj graf naglašava razlike između susjednih ključeva i zato se koristi kada je potrebno u podacima uočiti trendove.</w:t>
+      </w:r>
+      <w:r>
+        <w:t xml:space="preserve"> </w:t>
+      </w:r>
+    </w:p>
+    <w:p>
+      <w:pPr>
+        <w:spacing w:before="0" w:after="0" w:line="360" w:lineRule="auto"/>
+        <w:jc w:val="both"/>
+      </w:pPr>
+      <w:r>
+        <w:rPr>
+          <w:noProof/>
+        </w:rPr>
+        <w:drawing>
+          <wp:inline distT="0" distB="0" distL="0" distR="0" wp14:anchorId="5C1C8214" wp14:editId="4CB71CEB">
+            <wp:extent cx="2340610" cy="1953260"/>
+            <wp:effectExtent l="0" t="0" r="2540" b="8890"/>
+            <wp:docPr id="12" name="Picture 12" descr="C:\Users\Zlatko\AppData\Local\Microsoft\Windows\INetCache\Content.Word\sample.png"/>
+            <wp:cNvGraphicFramePr>
+              <a:graphicFrameLocks xmlns:a="http://schemas.openxmlformats.org/drawingml/2006/main" noChangeAspect="1"/>
+            </wp:cNvGraphicFramePr>
+            <a:graphic xmlns:a="http://schemas.openxmlformats.org/drawingml/2006/main">
+              <a:graphicData uri="http://schemas.openxmlformats.org/drawingml/2006/picture">
+                <pic:pic xmlns:pic="http://schemas.openxmlformats.org/drawingml/2006/picture">
+                  <pic:nvPicPr>
+                    <pic:cNvPr id="0" name="Picture 1" descr="C:\Users\Zlatko\AppData\Local\Microsoft\Windows\INetCache\Content.Word\sample.png"/>
+                    <pic:cNvPicPr>
+                      <a:picLocks noChangeAspect="1" noChangeArrowheads="1"/>
+                    </pic:cNvPicPr>
+                  </pic:nvPicPr>
+                  <pic:blipFill>
+                    <a:blip r:embed="rId11">
+                      <a:extLst>
+                        <a:ext uri="{28A0092B-C50C-407E-A947-70E740481C1C}">
+                          <a14:useLocalDpi xmlns:a14="http://schemas.microsoft.com/office/drawing/2010/main" val="0"/>
+                        </a:ext>
+                      </a:extLst>
+                    </a:blip>
+                    <a:srcRect/>
+                    <a:stretch>
+                      <a:fillRect/>
+                    </a:stretch>
+                  </pic:blipFill>
+                  <pic:spPr bwMode="auto">
+                    <a:xfrm>
+                      <a:off x="0" y="0"/>
+                      <a:ext cx="2340610" cy="1953260"/>
+                    </a:xfrm>
+                    <a:prstGeom prst="rect">
+                      <a:avLst/>
+                    </a:prstGeom>
+                    <a:noFill/>
+                    <a:ln>
+                      <a:noFill/>
+                    </a:ln>
+                  </pic:spPr>
+                </pic:pic>
+              </a:graphicData>
+            </a:graphic>
+          </wp:inline>
+        </w:drawing>
+      </w:r>
+    </w:p>
+    <w:p>
+      <w:pPr>
+        <w:spacing w:before="0" w:after="0" w:line="360" w:lineRule="auto"/>
+        <w:jc w:val="both"/>
+      </w:pPr>
+      <w:r>
+        <w:t xml:space="preserve">Kada se podaci prikazuju linijskim grafom bitno </w:t>
+      </w:r>
+      <w:r>
+        <w:t>dobro odrediti omjer duljina osi s atributima.</w:t>
+      </w:r>
+      <w:r>
+        <w:t xml:space="preserve"> Preporuča se korištenje osi jednakih duljina jer ljudi najlakše razlikuju nagibe oko 45 stupnjeva. </w:t>
+      </w:r>
+    </w:p>
+    <w:p>
+      <w:pPr>
+        <w:spacing w:before="0" w:after="0" w:line="360" w:lineRule="auto"/>
+        <w:jc w:val="both"/>
+      </w:pPr>
+      <w:r>
+        <w:t xml:space="preserve">Linijski graf ne bi se </w:t>
+      </w:r>
+      <w:proofErr w:type="spellStart"/>
+      <w:r>
+        <w:t>smio</w:t>
+      </w:r>
+      <w:proofErr w:type="spellEnd"/>
+      <w:r>
+        <w:t xml:space="preserve"> koristiti kod prikaza s kategorijskim ključevima zato što ljude asocira da povezuju kategorije koje nisu nužno povezane. Graf s točkama i linijski grafu mogu imati stotine različitih vrijednosti ključeva na jednom grafičkom prikazu.</w:t>
+      </w:r>
       <w:r>
         <w:br w:type="page"/>
       </w:r>
     </w:p>
     <w:p>
       <w:pPr>
+        <w:pStyle w:val="Heading3"/>
+      </w:pPr>
+      <w:bookmarkStart w:id="20" w:name="_Toc515522537"/>
+      <w:r>
+        <w:lastRenderedPageBreak/>
+        <w:t>Vizualizacija podataka s dva</w:t>
+      </w:r>
+      <w:r>
+        <w:t xml:space="preserve"> ključa</w:t>
+      </w:r>
+      <w:bookmarkEnd w:id="20"/>
+    </w:p>
+    <w:p>
+      <w:pPr>
+        <w:spacing w:line="360" w:lineRule="auto"/>
+        <w:jc w:val="both"/>
+      </w:pPr>
+      <w:r>
+        <w:t xml:space="preserve">Vizualizacija podataka koji sadrže 2 ključa je kompleksnija </w:t>
+      </w:r>
+      <w:r>
+        <w:t>od vizualizacije s 1 ključem. S obzirom na činjenicu da je na grafu potrebno prikazati dva ključa, a većina se vizualizacija prikazuje u dvodimenzionalnom prostoru, postavlja se pitanje kako je potrebno kodirati vrijednosne atribute.</w:t>
+      </w:r>
+      <w:r>
+        <w:t xml:space="preserve"> Prostorni kanal prikaza zauzet je prikazom ključeva i zbog toga se vrijednosti ne preporučuje prikazivati na način koji će ovisiti o prostoru. Preporučeni način prikazivanja atributa je prikaz bojama.</w:t>
+      </w:r>
+    </w:p>
+    <w:p>
+      <w:pPr>
+        <w:spacing w:line="360" w:lineRule="auto"/>
+        <w:jc w:val="both"/>
+      </w:pPr>
+      <w:r>
+        <w:t xml:space="preserve">Najčešći prikaz podataka s dva ključa je grafom naziva žarišna mapa (engl. </w:t>
+      </w:r>
+      <w:proofErr w:type="spellStart"/>
+      <w:r>
+        <w:t>heatmap</w:t>
+      </w:r>
+      <w:proofErr w:type="spellEnd"/>
+      <w:r>
+        <w:t>). Žarišna mapa je graf oblika matrice gdje se vrijednosti jednog ključa nalaze na jednoj osi, a vrijednosti drugog ključa na njoj okomitoj osi.</w:t>
+      </w:r>
+      <w:r>
+        <w:t xml:space="preserve"> Dobivena regija za prikaz vrijednosnog atributa je pravokutnik koji se nalazi na presjeku linija koje </w:t>
+      </w:r>
+      <w:r>
+        <w:t>su određene lokacijama ključeva.(</w:t>
+      </w:r>
+      <w:r>
+        <w:rPr>
+          <w:color w:val="70AD47" w:themeColor="accent6"/>
+        </w:rPr>
+        <w:t>slika</w:t>
+      </w:r>
+      <w:r>
+        <w:t>)</w:t>
+      </w:r>
+    </w:p>
+    <w:p>
+      <w:pPr>
+        <w:spacing w:line="360" w:lineRule="auto"/>
+        <w:jc w:val="both"/>
+      </w:pPr>
+      <w:r>
+        <w:rPr>
+          <w:noProof/>
+        </w:rPr>
+        <w:drawing>
+          <wp:inline distT="0" distB="0" distL="0" distR="0" wp14:anchorId="19BCF6FB" wp14:editId="015BB5B5">
+            <wp:extent cx="2340610" cy="1953260"/>
+            <wp:effectExtent l="0" t="0" r="2540" b="8890"/>
+            <wp:docPr id="13" name="Picture 13" descr="C:\Users\Zlatko\AppData\Local\Microsoft\Windows\INetCache\Content.Word\sample.png"/>
+            <wp:cNvGraphicFramePr>
+              <a:graphicFrameLocks xmlns:a="http://schemas.openxmlformats.org/drawingml/2006/main" noChangeAspect="1"/>
+            </wp:cNvGraphicFramePr>
+            <a:graphic xmlns:a="http://schemas.openxmlformats.org/drawingml/2006/main">
+              <a:graphicData uri="http://schemas.openxmlformats.org/drawingml/2006/picture">
+                <pic:pic xmlns:pic="http://schemas.openxmlformats.org/drawingml/2006/picture">
+                  <pic:nvPicPr>
+                    <pic:cNvPr id="0" name="Picture 1" descr="C:\Users\Zlatko\AppData\Local\Microsoft\Windows\INetCache\Content.Word\sample.png"/>
+                    <pic:cNvPicPr>
+                      <a:picLocks noChangeAspect="1" noChangeArrowheads="1"/>
+                    </pic:cNvPicPr>
+                  </pic:nvPicPr>
+                  <pic:blipFill>
+                    <a:blip r:embed="rId11">
+                      <a:extLst>
+                        <a:ext uri="{28A0092B-C50C-407E-A947-70E740481C1C}">
+                          <a14:useLocalDpi xmlns:a14="http://schemas.microsoft.com/office/drawing/2010/main" val="0"/>
+                        </a:ext>
+                      </a:extLst>
+                    </a:blip>
+                    <a:srcRect/>
+                    <a:stretch>
+                      <a:fillRect/>
+                    </a:stretch>
+                  </pic:blipFill>
+                  <pic:spPr bwMode="auto">
+                    <a:xfrm>
+                      <a:off x="0" y="0"/>
+                      <a:ext cx="2340610" cy="1953260"/>
+                    </a:xfrm>
+                    <a:prstGeom prst="rect">
+                      <a:avLst/>
+                    </a:prstGeom>
+                    <a:noFill/>
+                    <a:ln>
+                      <a:noFill/>
+                    </a:ln>
+                  </pic:spPr>
+                </pic:pic>
+              </a:graphicData>
+            </a:graphic>
+          </wp:inline>
+        </w:drawing>
+      </w:r>
+    </w:p>
+    <w:p>
+      <w:pPr>
+        <w:spacing w:line="360" w:lineRule="auto"/>
+        <w:jc w:val="both"/>
+      </w:pPr>
+    </w:p>
+    <w:p>
+      <w:pPr>
+        <w:spacing w:line="360" w:lineRule="auto"/>
+        <w:jc w:val="both"/>
+      </w:pPr>
+      <w:r>
+        <w:t>Kodiranje vrijednosti atributa radi se uz pomoć boje. Odabir načina kodiranja bojom ovisi o semantici podataka. Cilj kodiranja je lako uočavanje prostora koji su različiti od okoline.</w:t>
+      </w:r>
+      <w:r>
+        <w:t xml:space="preserve"> </w:t>
+      </w:r>
+    </w:p>
+    <w:p>
+      <w:pPr>
+        <w:spacing w:line="360" w:lineRule="auto"/>
+        <w:jc w:val="both"/>
+      </w:pPr>
+      <w:r>
+        <w:t>Žarišne mape mogu prikazati veliki broj različitih vrijednosti atributa zbog činjenice da imaju dvije osi. U slučaju da svaki ključ ima 200 različitih vrijednosti na žarišnoj mapi može se prikazati 40000 različitih vrijednosti. Broj različitih vrijednosti koji se mogu prikazati limitiran je vidljivosti pojedinog pravokutnika koji prikazuje boju.</w:t>
+      </w:r>
+      <w:r>
+        <w:t xml:space="preserve"> Međutim s obzirom da žarišne mape prikazuju mala područja ne kontinuirane boje ljudski vidni sustav u njoj može razaznati samo 3 do 11 različitih razina vrijednosnih atributa</w:t>
+      </w:r>
+      <w:r>
+        <w:t>.</w:t>
+      </w:r>
+    </w:p>
+    <w:p>
+      <w:pPr>
+        <w:pStyle w:val="Autordokumenta"/>
+        <w:jc w:val="left"/>
+        <w:rPr>
+          <w:rFonts w:cs="Arial"/>
+        </w:rPr>
+      </w:pPr>
+      <w:bookmarkStart w:id="21" w:name="_GoBack"/>
+      <w:bookmarkEnd w:id="21"/>
+      <w:r>
+        <w:lastRenderedPageBreak/>
+        <w:br w:type="page"/>
+      </w:r>
+    </w:p>
+    <w:p>
+      <w:pPr>
         <w:pStyle w:val="Heading2"/>
       </w:pPr>
-      <w:bookmarkStart w:id="20" w:name="_Toc515471715"/>
-      <w:r>
-        <w:lastRenderedPageBreak/>
-        <w:t>Vizualizacija podataka s 2 ključa</w:t>
-      </w:r>
-      <w:bookmarkEnd w:id="20"/>
-    </w:p>
-    <w:p/>
-    <w:p>
-      <w:pPr>
-        <w:pStyle w:val="Autordokumenta"/>
-        <w:rPr>
-          <w:rFonts w:cs="Arial"/>
-        </w:rPr>
-      </w:pPr>
-      <w:r>
-        <w:br w:type="page"/>
-      </w:r>
-    </w:p>
-    <w:p>
-      <w:pPr>
-        <w:pStyle w:val="Heading2"/>
-      </w:pPr>
-      <w:bookmarkStart w:id="21" w:name="_Toc515471716"/>
+      <w:bookmarkStart w:id="22" w:name="_Toc515522538"/>
       <w:r>
         <w:lastRenderedPageBreak/>
         <w:t xml:space="preserve">Vizualizacija podataka </w:t>
@@ -4012,7 +4761,7 @@
       <w:r>
         <w:t xml:space="preserve"> tablica</w:t>
       </w:r>
-      <w:bookmarkEnd w:id="21"/>
+      <w:bookmarkEnd w:id="22"/>
     </w:p>
     <w:p>
       <w:pPr>
@@ -4026,12 +4775,12 @@
       <w:pPr>
         <w:pStyle w:val="Heading2"/>
       </w:pPr>
-      <w:bookmarkStart w:id="22" w:name="_Toc515471717"/>
+      <w:bookmarkStart w:id="23" w:name="_Toc515522539"/>
       <w:r>
         <w:lastRenderedPageBreak/>
         <w:t>Boja u grafovima</w:t>
       </w:r>
-      <w:bookmarkEnd w:id="22"/>
+      <w:bookmarkEnd w:id="23"/>
     </w:p>
     <w:p>
       <w:pPr>
@@ -4072,11 +4821,11 @@
       <w:pPr>
         <w:pStyle w:val="Heading3"/>
       </w:pPr>
-      <w:bookmarkStart w:id="23" w:name="_Toc515471718"/>
+      <w:bookmarkStart w:id="24" w:name="_Toc515522540"/>
       <w:r>
         <w:t>Prostori boja</w:t>
       </w:r>
-      <w:bookmarkEnd w:id="23"/>
+      <w:bookmarkEnd w:id="24"/>
     </w:p>
     <w:p>
       <w:pPr>
@@ -4357,11 +5106,11 @@
       <w:pPr>
         <w:pStyle w:val="Heading3"/>
       </w:pPr>
-      <w:bookmarkStart w:id="24" w:name="_Toc515471719"/>
+      <w:bookmarkStart w:id="25" w:name="_Toc515522541"/>
       <w:r>
         <w:t>Uloga boje u vizualizaciji</w:t>
       </w:r>
-      <w:bookmarkEnd w:id="24"/>
+      <w:bookmarkEnd w:id="25"/>
     </w:p>
     <w:p>
       <w:pPr>
@@ -4779,7 +5528,7 @@
           <w:sz w:val="32"/>
         </w:rPr>
       </w:pPr>
-      <w:bookmarkStart w:id="25" w:name="_Toc515471720"/>
+      <w:bookmarkStart w:id="26" w:name="_Toc515522542"/>
       <w:r>
         <w:rPr>
           <w:sz w:val="32"/>
@@ -4787,11 +5536,11 @@
         <w:lastRenderedPageBreak/>
         <w:t>Zaključak</w:t>
       </w:r>
-      <w:bookmarkStart w:id="26" w:name="_Toc73793800"/>
-      <w:bookmarkStart w:id="27" w:name="_Toc73794370"/>
-      <w:bookmarkStart w:id="28" w:name="_Toc113812272"/>
+      <w:bookmarkStart w:id="27" w:name="_Toc73793800"/>
+      <w:bookmarkStart w:id="28" w:name="_Toc73794370"/>
+      <w:bookmarkStart w:id="29" w:name="_Toc113812272"/>
       <w:bookmarkEnd w:id="10"/>
-      <w:bookmarkEnd w:id="25"/>
+      <w:bookmarkEnd w:id="26"/>
     </w:p>
     <w:p>
       <w:pPr>
@@ -4816,7 +5565,7 @@
           <w:sz w:val="32"/>
         </w:rPr>
       </w:pPr>
-      <w:bookmarkStart w:id="29" w:name="_Toc515471721"/>
+      <w:bookmarkStart w:id="30" w:name="_Toc515522543"/>
       <w:r>
         <w:rPr>
           <w:sz w:val="32"/>
@@ -4824,10 +5573,10 @@
         <w:lastRenderedPageBreak/>
         <w:t>Literatura</w:t>
       </w:r>
-      <w:bookmarkEnd w:id="26"/>
       <w:bookmarkEnd w:id="27"/>
       <w:bookmarkEnd w:id="28"/>
       <w:bookmarkEnd w:id="29"/>
+      <w:bookmarkEnd w:id="30"/>
     </w:p>
     <w:p>
       <w:pPr>
@@ -5652,7 +6401,7 @@
         <w:rStyle w:val="PageNumber"/>
         <w:noProof/>
       </w:rPr>
-      <w:t>18</w:t>
+      <w:t>29</w:t>
     </w:r>
     <w:r>
       <w:rPr>
@@ -11707,7 +12456,7 @@
 </file>
 
 <file path=customXml/itemProps1.xml><?xml version="1.0" encoding="utf-8"?>
-<ds:datastoreItem xmlns:ds="http://schemas.openxmlformats.org/officeDocument/2006/customXml" ds:itemID="{967E047E-2A30-4A66-B00F-EC53C8F62539}">
+<ds:datastoreItem xmlns:ds="http://schemas.openxmlformats.org/officeDocument/2006/customXml" ds:itemID="{554D6972-8C61-462D-8E4F-1C11DA431841}">
   <ds:schemaRefs>
     <ds:schemaRef ds:uri="http://schemas.openxmlformats.org/officeDocument/2006/bibliography"/>
   </ds:schemaRefs>

</xml_diff>

<commit_message>
novi pdoaci i opis pogleda i imenovanja
</commit_message>
<xml_diff>
--- a/Tekstovi/Diplomski_Hrastic.docx
+++ b/Tekstovi/Diplomski_Hrastic.docx
@@ -310,7 +310,7 @@
         </w:rPr>
         <w:fldChar w:fldCharType="separate"/>
       </w:r>
-      <w:hyperlink w:anchor="_Toc515782530" w:history="1">
+      <w:hyperlink w:anchor="_Toc516310642" w:history="1">
         <w:r>
           <w:rPr>
             <w:rStyle w:val="Hyperlink"/>
@@ -347,7 +347,7 @@
           <w:rPr>
             <w:webHidden/>
           </w:rPr>
-          <w:instrText xml:space="preserve"> PAGEREF _Toc515782530 \h </w:instrText>
+          <w:instrText xml:space="preserve"> PAGEREF _Toc516310642 \h </w:instrText>
         </w:r>
         <w:r>
           <w:rPr>
@@ -383,7 +383,7 @@
           <w:szCs w:val="22"/>
         </w:rPr>
       </w:pPr>
-      <w:hyperlink w:anchor="_Toc515782531" w:history="1">
+      <w:hyperlink w:anchor="_Toc516310643" w:history="1">
         <w:r>
           <w:rPr>
             <w:rStyle w:val="Hyperlink"/>
@@ -420,7 +420,7 @@
           <w:rPr>
             <w:webHidden/>
           </w:rPr>
-          <w:instrText xml:space="preserve"> PAGEREF _Toc515782531 \h </w:instrText>
+          <w:instrText xml:space="preserve"> PAGEREF _Toc516310643 \h </w:instrText>
         </w:r>
         <w:r>
           <w:rPr>
@@ -456,7 +456,7 @@
           <w:szCs w:val="22"/>
         </w:rPr>
       </w:pPr>
-      <w:hyperlink w:anchor="_Toc515782532" w:history="1">
+      <w:hyperlink w:anchor="_Toc516310644" w:history="1">
         <w:r>
           <w:rPr>
             <w:rStyle w:val="Hyperlink"/>
@@ -493,7 +493,7 @@
           <w:rPr>
             <w:webHidden/>
           </w:rPr>
-          <w:instrText xml:space="preserve"> PAGEREF _Toc515782532 \h </w:instrText>
+          <w:instrText xml:space="preserve"> PAGEREF _Toc516310644 \h </w:instrText>
         </w:r>
         <w:r>
           <w:rPr>
@@ -529,7 +529,7 @@
           <w:szCs w:val="22"/>
         </w:rPr>
       </w:pPr>
-      <w:hyperlink w:anchor="_Toc515782533" w:history="1">
+      <w:hyperlink w:anchor="_Toc516310645" w:history="1">
         <w:r>
           <w:rPr>
             <w:rStyle w:val="Hyperlink"/>
@@ -566,7 +566,7 @@
           <w:rPr>
             <w:webHidden/>
           </w:rPr>
-          <w:instrText xml:space="preserve"> PAGEREF _Toc515782533 \h </w:instrText>
+          <w:instrText xml:space="preserve"> PAGEREF _Toc516310645 \h </w:instrText>
         </w:r>
         <w:r>
           <w:rPr>
@@ -602,7 +602,7 @@
           <w:szCs w:val="22"/>
         </w:rPr>
       </w:pPr>
-      <w:hyperlink w:anchor="_Toc515782534" w:history="1">
+      <w:hyperlink w:anchor="_Toc516310646" w:history="1">
         <w:r>
           <w:rPr>
             <w:rStyle w:val="Hyperlink"/>
@@ -639,7 +639,7 @@
           <w:rPr>
             <w:webHidden/>
           </w:rPr>
-          <w:instrText xml:space="preserve"> PAGEREF _Toc515782534 \h </w:instrText>
+          <w:instrText xml:space="preserve"> PAGEREF _Toc516310646 \h </w:instrText>
         </w:r>
         <w:r>
           <w:rPr>
@@ -675,7 +675,7 @@
           <w:szCs w:val="22"/>
         </w:rPr>
       </w:pPr>
-      <w:hyperlink w:anchor="_Toc515782535" w:history="1">
+      <w:hyperlink w:anchor="_Toc516310647" w:history="1">
         <w:r>
           <w:rPr>
             <w:rStyle w:val="Hyperlink"/>
@@ -712,7 +712,7 @@
           <w:rPr>
             <w:webHidden/>
           </w:rPr>
-          <w:instrText xml:space="preserve"> PAGEREF _Toc515782535 \h </w:instrText>
+          <w:instrText xml:space="preserve"> PAGEREF _Toc516310647 \h </w:instrText>
         </w:r>
         <w:r>
           <w:rPr>
@@ -748,7 +748,7 @@
           <w:szCs w:val="22"/>
         </w:rPr>
       </w:pPr>
-      <w:hyperlink w:anchor="_Toc515782536" w:history="1">
+      <w:hyperlink w:anchor="_Toc516310648" w:history="1">
         <w:r>
           <w:rPr>
             <w:rStyle w:val="Hyperlink"/>
@@ -785,7 +785,7 @@
           <w:rPr>
             <w:webHidden/>
           </w:rPr>
-          <w:instrText xml:space="preserve"> PAGEREF _Toc515782536 \h </w:instrText>
+          <w:instrText xml:space="preserve"> PAGEREF _Toc516310648 \h </w:instrText>
         </w:r>
         <w:r>
           <w:rPr>
@@ -821,7 +821,7 @@
           <w:szCs w:val="22"/>
         </w:rPr>
       </w:pPr>
-      <w:hyperlink w:anchor="_Toc515782537" w:history="1">
+      <w:hyperlink w:anchor="_Toc516310649" w:history="1">
         <w:r>
           <w:rPr>
             <w:rStyle w:val="Hyperlink"/>
@@ -858,7 +858,7 @@
           <w:rPr>
             <w:webHidden/>
           </w:rPr>
-          <w:instrText xml:space="preserve"> PAGEREF _Toc515782537 \h </w:instrText>
+          <w:instrText xml:space="preserve"> PAGEREF _Toc516310649 \h </w:instrText>
         </w:r>
         <w:r>
           <w:rPr>
@@ -894,7 +894,7 @@
           <w:szCs w:val="22"/>
         </w:rPr>
       </w:pPr>
-      <w:hyperlink w:anchor="_Toc515782538" w:history="1">
+      <w:hyperlink w:anchor="_Toc516310650" w:history="1">
         <w:r>
           <w:rPr>
             <w:rStyle w:val="Hyperlink"/>
@@ -931,7 +931,7 @@
           <w:rPr>
             <w:webHidden/>
           </w:rPr>
-          <w:instrText xml:space="preserve"> PAGEREF _Toc515782538 \h </w:instrText>
+          <w:instrText xml:space="preserve"> PAGEREF _Toc516310650 \h </w:instrText>
         </w:r>
         <w:r>
           <w:rPr>
@@ -967,7 +967,7 @@
           <w:szCs w:val="22"/>
         </w:rPr>
       </w:pPr>
-      <w:hyperlink w:anchor="_Toc515782539" w:history="1">
+      <w:hyperlink w:anchor="_Toc516310651" w:history="1">
         <w:r>
           <w:rPr>
             <w:rStyle w:val="Hyperlink"/>
@@ -1004,7 +1004,7 @@
           <w:rPr>
             <w:webHidden/>
           </w:rPr>
-          <w:instrText xml:space="preserve"> PAGEREF _Toc515782539 \h </w:instrText>
+          <w:instrText xml:space="preserve"> PAGEREF _Toc516310651 \h </w:instrText>
         </w:r>
         <w:r>
           <w:rPr>
@@ -1040,7 +1040,7 @@
           <w:szCs w:val="22"/>
         </w:rPr>
       </w:pPr>
-      <w:hyperlink w:anchor="_Toc515782540" w:history="1">
+      <w:hyperlink w:anchor="_Toc516310652" w:history="1">
         <w:r>
           <w:rPr>
             <w:rStyle w:val="Hyperlink"/>
@@ -1059,7 +1059,19 @@
           <w:rPr>
             <w:rStyle w:val="Hyperlink"/>
           </w:rPr>
-          <w:t>Modeliranje baze podataka</w:t>
+          <w:t>Modelira</w:t>
+        </w:r>
+        <w:r>
+          <w:rPr>
+            <w:rStyle w:val="Hyperlink"/>
+          </w:rPr>
+          <w:t>n</w:t>
+        </w:r>
+        <w:r>
+          <w:rPr>
+            <w:rStyle w:val="Hyperlink"/>
+          </w:rPr>
+          <w:t>je baze podataka</w:t>
         </w:r>
         <w:r>
           <w:rPr>
@@ -1077,7 +1089,7 @@
           <w:rPr>
             <w:webHidden/>
           </w:rPr>
-          <w:instrText xml:space="preserve"> PAGEREF _Toc515782540 \h </w:instrText>
+          <w:instrText xml:space="preserve"> PAGEREF _Toc516310652 \h </w:instrText>
         </w:r>
         <w:r>
           <w:rPr>
@@ -1113,7 +1125,7 @@
           <w:szCs w:val="22"/>
         </w:rPr>
       </w:pPr>
-      <w:hyperlink w:anchor="_Toc515782541" w:history="1">
+      <w:hyperlink w:anchor="_Toc516310653" w:history="1">
         <w:r>
           <w:rPr>
             <w:rStyle w:val="Hyperlink"/>
@@ -1150,7 +1162,7 @@
           <w:rPr>
             <w:webHidden/>
           </w:rPr>
-          <w:instrText xml:space="preserve"> PAGEREF _Toc515782541 \h </w:instrText>
+          <w:instrText xml:space="preserve"> PAGEREF _Toc516310653 \h </w:instrText>
         </w:r>
         <w:r>
           <w:rPr>
@@ -1186,7 +1198,7 @@
           <w:szCs w:val="22"/>
         </w:rPr>
       </w:pPr>
-      <w:hyperlink w:anchor="_Toc515782542" w:history="1">
+      <w:hyperlink w:anchor="_Toc516310654" w:history="1">
         <w:r>
           <w:rPr>
             <w:rStyle w:val="Hyperlink"/>
@@ -1223,7 +1235,7 @@
           <w:rPr>
             <w:webHidden/>
           </w:rPr>
-          <w:instrText xml:space="preserve"> PAGEREF _Toc515782542 \h </w:instrText>
+          <w:instrText xml:space="preserve"> PAGEREF _Toc516310654 \h </w:instrText>
         </w:r>
         <w:r>
           <w:rPr>
@@ -1259,7 +1271,7 @@
           <w:szCs w:val="22"/>
         </w:rPr>
       </w:pPr>
-      <w:hyperlink w:anchor="_Toc515782543" w:history="1">
+      <w:hyperlink w:anchor="_Toc516310655" w:history="1">
         <w:r>
           <w:rPr>
             <w:rStyle w:val="Hyperlink"/>
@@ -1296,7 +1308,7 @@
           <w:rPr>
             <w:webHidden/>
           </w:rPr>
-          <w:instrText xml:space="preserve"> PAGEREF _Toc515782543 \h </w:instrText>
+          <w:instrText xml:space="preserve"> PAGEREF _Toc516310655 \h </w:instrText>
         </w:r>
         <w:r>
           <w:rPr>
@@ -1313,7 +1325,7 @@
           <w:rPr>
             <w:webHidden/>
           </w:rPr>
-          <w:t>18</w:t>
+          <w:t>22</w:t>
         </w:r>
         <w:r>
           <w:rPr>
@@ -1332,7 +1344,7 @@
           <w:szCs w:val="22"/>
         </w:rPr>
       </w:pPr>
-      <w:hyperlink w:anchor="_Toc515782544" w:history="1">
+      <w:hyperlink w:anchor="_Toc516310656" w:history="1">
         <w:r>
           <w:rPr>
             <w:rStyle w:val="Hyperlink"/>
@@ -1369,7 +1381,7 @@
           <w:rPr>
             <w:webHidden/>
           </w:rPr>
-          <w:instrText xml:space="preserve"> PAGEREF _Toc515782544 \h </w:instrText>
+          <w:instrText xml:space="preserve"> PAGEREF _Toc516310656 \h </w:instrText>
         </w:r>
         <w:r>
           <w:rPr>
@@ -1386,7 +1398,7 @@
           <w:rPr>
             <w:webHidden/>
           </w:rPr>
-          <w:t>19</w:t>
+          <w:t>23</w:t>
         </w:r>
         <w:r>
           <w:rPr>
@@ -1405,7 +1417,7 @@
           <w:szCs w:val="22"/>
         </w:rPr>
       </w:pPr>
-      <w:hyperlink w:anchor="_Toc515782545" w:history="1">
+      <w:hyperlink w:anchor="_Toc516310657" w:history="1">
         <w:r>
           <w:rPr>
             <w:rStyle w:val="Hyperlink"/>
@@ -1442,7 +1454,7 @@
           <w:rPr>
             <w:webHidden/>
           </w:rPr>
-          <w:instrText xml:space="preserve"> PAGEREF _Toc515782545 \h </w:instrText>
+          <w:instrText xml:space="preserve"> PAGEREF _Toc516310657 \h </w:instrText>
         </w:r>
         <w:r>
           <w:rPr>
@@ -1459,7 +1471,7 @@
           <w:rPr>
             <w:webHidden/>
           </w:rPr>
-          <w:t>20</w:t>
+          <w:t>24</w:t>
         </w:r>
         <w:r>
           <w:rPr>
@@ -1478,7 +1490,7 @@
           <w:szCs w:val="22"/>
         </w:rPr>
       </w:pPr>
-      <w:hyperlink w:anchor="_Toc515782546" w:history="1">
+      <w:hyperlink w:anchor="_Toc516310658" w:history="1">
         <w:r>
           <w:rPr>
             <w:rStyle w:val="Hyperlink"/>
@@ -1515,7 +1527,7 @@
           <w:rPr>
             <w:webHidden/>
           </w:rPr>
-          <w:instrText xml:space="preserve"> PAGEREF _Toc515782546 \h </w:instrText>
+          <w:instrText xml:space="preserve"> PAGEREF _Toc516310658 \h </w:instrText>
         </w:r>
         <w:r>
           <w:rPr>
@@ -1532,7 +1544,7 @@
           <w:rPr>
             <w:webHidden/>
           </w:rPr>
-          <w:t>21</w:t>
+          <w:t>25</w:t>
         </w:r>
         <w:r>
           <w:rPr>
@@ -1551,7 +1563,7 @@
           <w:szCs w:val="22"/>
         </w:rPr>
       </w:pPr>
-      <w:hyperlink w:anchor="_Toc515782547" w:history="1">
+      <w:hyperlink w:anchor="_Toc516310659" w:history="1">
         <w:r>
           <w:rPr>
             <w:rStyle w:val="Hyperlink"/>
@@ -1588,7 +1600,7 @@
           <w:rPr>
             <w:webHidden/>
           </w:rPr>
-          <w:instrText xml:space="preserve"> PAGEREF _Toc515782547 \h </w:instrText>
+          <w:instrText xml:space="preserve"> PAGEREF _Toc516310659 \h </w:instrText>
         </w:r>
         <w:r>
           <w:rPr>
@@ -1605,7 +1617,7 @@
           <w:rPr>
             <w:webHidden/>
           </w:rPr>
-          <w:t>22</w:t>
+          <w:t>26</w:t>
         </w:r>
         <w:r>
           <w:rPr>
@@ -1624,7 +1636,7 @@
           <w:szCs w:val="22"/>
         </w:rPr>
       </w:pPr>
-      <w:hyperlink w:anchor="_Toc515782548" w:history="1">
+      <w:hyperlink w:anchor="_Toc516310660" w:history="1">
         <w:r>
           <w:rPr>
             <w:rStyle w:val="Hyperlink"/>
@@ -1661,7 +1673,7 @@
           <w:rPr>
             <w:webHidden/>
           </w:rPr>
-          <w:instrText xml:space="preserve"> PAGEREF _Toc515782548 \h </w:instrText>
+          <w:instrText xml:space="preserve"> PAGEREF _Toc516310660 \h </w:instrText>
         </w:r>
         <w:r>
           <w:rPr>
@@ -1678,7 +1690,7 @@
           <w:rPr>
             <w:webHidden/>
           </w:rPr>
-          <w:t>24</w:t>
+          <w:t>28</w:t>
         </w:r>
         <w:r>
           <w:rPr>
@@ -1695,7 +1707,7 @@
           <w:rFonts w:asciiTheme="minorHAnsi" w:eastAsiaTheme="minorEastAsia" w:hAnsiTheme="minorHAnsi" w:cstheme="minorBidi"/>
         </w:rPr>
       </w:pPr>
-      <w:hyperlink w:anchor="_Toc515782549" w:history="1">
+      <w:hyperlink w:anchor="_Toc516310661" w:history="1">
         <w:r>
           <w:rPr>
             <w:rStyle w:val="Hyperlink"/>
@@ -1730,7 +1742,7 @@
           <w:rPr>
             <w:webHidden/>
           </w:rPr>
-          <w:instrText xml:space="preserve"> PAGEREF _Toc515782549 \h </w:instrText>
+          <w:instrText xml:space="preserve"> PAGEREF _Toc516310661 \h </w:instrText>
         </w:r>
         <w:r>
           <w:rPr>
@@ -1747,7 +1759,7 @@
           <w:rPr>
             <w:webHidden/>
           </w:rPr>
-          <w:t>24</w:t>
+          <w:t>28</w:t>
         </w:r>
         <w:r>
           <w:rPr>
@@ -1764,7 +1776,7 @@
           <w:rFonts w:asciiTheme="minorHAnsi" w:eastAsiaTheme="minorEastAsia" w:hAnsiTheme="minorHAnsi" w:cstheme="minorBidi"/>
         </w:rPr>
       </w:pPr>
-      <w:hyperlink w:anchor="_Toc515782550" w:history="1">
+      <w:hyperlink w:anchor="_Toc516310662" w:history="1">
         <w:r>
           <w:rPr>
             <w:rStyle w:val="Hyperlink"/>
@@ -1799,7 +1811,7 @@
           <w:rPr>
             <w:webHidden/>
           </w:rPr>
-          <w:instrText xml:space="preserve"> PAGEREF _Toc515782550 \h </w:instrText>
+          <w:instrText xml:space="preserve"> PAGEREF _Toc516310662 \h </w:instrText>
         </w:r>
         <w:r>
           <w:rPr>
@@ -1816,7 +1828,7 @@
           <w:rPr>
             <w:webHidden/>
           </w:rPr>
-          <w:t>27</w:t>
+          <w:t>31</w:t>
         </w:r>
         <w:r>
           <w:rPr>
@@ -1835,7 +1847,7 @@
           <w:szCs w:val="22"/>
         </w:rPr>
       </w:pPr>
-      <w:hyperlink w:anchor="_Toc515782551" w:history="1">
+      <w:hyperlink w:anchor="_Toc516310663" w:history="1">
         <w:r>
           <w:rPr>
             <w:rStyle w:val="Hyperlink"/>
@@ -1872,7 +1884,7 @@
           <w:rPr>
             <w:webHidden/>
           </w:rPr>
-          <w:instrText xml:space="preserve"> PAGEREF _Toc515782551 \h </w:instrText>
+          <w:instrText xml:space="preserve"> PAGEREF _Toc516310663 \h </w:instrText>
         </w:r>
         <w:r>
           <w:rPr>
@@ -1889,7 +1901,7 @@
           <w:rPr>
             <w:webHidden/>
           </w:rPr>
-          <w:t>29</w:t>
+          <w:t>33</w:t>
         </w:r>
         <w:r>
           <w:rPr>
@@ -1908,7 +1920,7 @@
           <w:szCs w:val="22"/>
         </w:rPr>
       </w:pPr>
-      <w:hyperlink w:anchor="_Toc515782552" w:history="1">
+      <w:hyperlink w:anchor="_Toc516310664" w:history="1">
         <w:r>
           <w:rPr>
             <w:rStyle w:val="Hyperlink"/>
@@ -1945,7 +1957,7 @@
           <w:rPr>
             <w:webHidden/>
           </w:rPr>
-          <w:instrText xml:space="preserve"> PAGEREF _Toc515782552 \h </w:instrText>
+          <w:instrText xml:space="preserve"> PAGEREF _Toc516310664 \h </w:instrText>
         </w:r>
         <w:r>
           <w:rPr>
@@ -1962,7 +1974,7 @@
           <w:rPr>
             <w:webHidden/>
           </w:rPr>
-          <w:t>30</w:t>
+          <w:t>34</w:t>
         </w:r>
         <w:r>
           <w:rPr>
@@ -1979,7 +1991,7 @@
           <w:rFonts w:asciiTheme="minorHAnsi" w:eastAsiaTheme="minorEastAsia" w:hAnsiTheme="minorHAnsi" w:cstheme="minorBidi"/>
         </w:rPr>
       </w:pPr>
-      <w:hyperlink w:anchor="_Toc515782553" w:history="1">
+      <w:hyperlink w:anchor="_Toc516310665" w:history="1">
         <w:r>
           <w:rPr>
             <w:rStyle w:val="Hyperlink"/>
@@ -2014,7 +2026,7 @@
           <w:rPr>
             <w:webHidden/>
           </w:rPr>
-          <w:instrText xml:space="preserve"> PAGEREF _Toc515782553 \h </w:instrText>
+          <w:instrText xml:space="preserve"> PAGEREF _Toc516310665 \h </w:instrText>
         </w:r>
         <w:r>
           <w:rPr>
@@ -2031,7 +2043,7 @@
           <w:rPr>
             <w:webHidden/>
           </w:rPr>
-          <w:t>30</w:t>
+          <w:t>34</w:t>
         </w:r>
         <w:r>
           <w:rPr>
@@ -2048,7 +2060,7 @@
           <w:rFonts w:asciiTheme="minorHAnsi" w:eastAsiaTheme="minorEastAsia" w:hAnsiTheme="minorHAnsi" w:cstheme="minorBidi"/>
         </w:rPr>
       </w:pPr>
-      <w:hyperlink w:anchor="_Toc515782554" w:history="1">
+      <w:hyperlink w:anchor="_Toc516310666" w:history="1">
         <w:r>
           <w:rPr>
             <w:rStyle w:val="Hyperlink"/>
@@ -2083,7 +2095,7 @@
           <w:rPr>
             <w:webHidden/>
           </w:rPr>
-          <w:instrText xml:space="preserve"> PAGEREF _Toc515782554 \h </w:instrText>
+          <w:instrText xml:space="preserve"> PAGEREF _Toc516310666 \h </w:instrText>
         </w:r>
         <w:r>
           <w:rPr>
@@ -2100,7 +2112,7 @@
           <w:rPr>
             <w:webHidden/>
           </w:rPr>
-          <w:t>31</w:t>
+          <w:t>35</w:t>
         </w:r>
         <w:r>
           <w:rPr>
@@ -2119,7 +2131,7 @@
           <w:szCs w:val="22"/>
         </w:rPr>
       </w:pPr>
-      <w:hyperlink w:anchor="_Toc515782555" w:history="1">
+      <w:hyperlink w:anchor="_Toc516310667" w:history="1">
         <w:r>
           <w:rPr>
             <w:rStyle w:val="Hyperlink"/>
@@ -2156,7 +2168,7 @@
           <w:rPr>
             <w:webHidden/>
           </w:rPr>
-          <w:instrText xml:space="preserve"> PAGEREF _Toc515782555 \h </w:instrText>
+          <w:instrText xml:space="preserve"> PAGEREF _Toc516310667 \h </w:instrText>
         </w:r>
         <w:r>
           <w:rPr>
@@ -2173,7 +2185,7 @@
           <w:rPr>
             <w:webHidden/>
           </w:rPr>
-          <w:t>34</w:t>
+          <w:t>38</w:t>
         </w:r>
         <w:r>
           <w:rPr>
@@ -2192,7 +2204,7 @@
           <w:szCs w:val="22"/>
         </w:rPr>
       </w:pPr>
-      <w:hyperlink w:anchor="_Toc515782556" w:history="1">
+      <w:hyperlink w:anchor="_Toc516310668" w:history="1">
         <w:r>
           <w:rPr>
             <w:rStyle w:val="Hyperlink"/>
@@ -2229,7 +2241,7 @@
           <w:rPr>
             <w:webHidden/>
           </w:rPr>
-          <w:instrText xml:space="preserve"> PAGEREF _Toc515782556 \h </w:instrText>
+          <w:instrText xml:space="preserve"> PAGEREF _Toc516310668 \h </w:instrText>
         </w:r>
         <w:r>
           <w:rPr>
@@ -2246,7 +2258,7 @@
           <w:rPr>
             <w:webHidden/>
           </w:rPr>
-          <w:t>35</w:t>
+          <w:t>39</w:t>
         </w:r>
         <w:r>
           <w:rPr>
@@ -2266,8 +2278,6 @@
       <w:r>
         <w:fldChar w:fldCharType="end"/>
       </w:r>
-      <w:bookmarkStart w:id="0" w:name="_GoBack"/>
-      <w:bookmarkEnd w:id="0"/>
       <w:r>
         <w:tab/>
       </w:r>
@@ -2297,10 +2307,10 @@
           <w:sz w:val="32"/>
         </w:rPr>
       </w:pPr>
-      <w:bookmarkStart w:id="1" w:name="_Toc73793693"/>
-      <w:bookmarkStart w:id="2" w:name="_Toc73794263"/>
-      <w:bookmarkStart w:id="3" w:name="_Toc113812202"/>
-      <w:bookmarkStart w:id="4" w:name="_Toc515782530"/>
+      <w:bookmarkStart w:id="0" w:name="_Toc73793693"/>
+      <w:bookmarkStart w:id="1" w:name="_Toc73794263"/>
+      <w:bookmarkStart w:id="2" w:name="_Toc113812202"/>
+      <w:bookmarkStart w:id="3" w:name="_Toc516310642"/>
       <w:r>
         <w:rPr>
           <w:sz w:val="32"/>
@@ -2308,10 +2318,10 @@
         <w:lastRenderedPageBreak/>
         <w:t>Uvod</w:t>
       </w:r>
+      <w:bookmarkEnd w:id="0"/>
       <w:bookmarkEnd w:id="1"/>
       <w:bookmarkEnd w:id="2"/>
       <w:bookmarkEnd w:id="3"/>
-      <w:bookmarkEnd w:id="4"/>
     </w:p>
     <w:p>
       <w:pPr>
@@ -2329,7 +2339,7 @@
           <w:sz w:val="32"/>
         </w:rPr>
       </w:pPr>
-      <w:bookmarkStart w:id="5" w:name="_Toc515782531"/>
+      <w:bookmarkStart w:id="4" w:name="_Toc516310643"/>
       <w:r>
         <w:rPr>
           <w:sz w:val="32"/>
@@ -2337,27 +2347,27 @@
         <w:lastRenderedPageBreak/>
         <w:t>Glavne karakteristike veslačkih natjecanja</w:t>
       </w:r>
+      <w:bookmarkEnd w:id="4"/>
+    </w:p>
+    <w:p>
+      <w:pPr>
+        <w:spacing w:line="360" w:lineRule="auto"/>
+        <w:ind w:firstLine="432"/>
+        <w:jc w:val="both"/>
+      </w:pPr>
+      <w:r>
+        <w:t>Veslačko natjecanje naziva se regata. Regate se održavaju na lokacijama koje je odobrio nadležni veslački savez. Na regatama sudjeluju veslači i posade klubova koji su pred zakonom registrirani kao veslački klubovi. Veslačka regata je natjecanje kada se sastoji od jedne ili više disciplina podijeljenih prema potrebi u više utrka, u jednom ili više tipova čamaca, za veslače podijeljene u različite kategorije prema spolu, starosti ili težini(3).</w:t>
+      </w:r>
+    </w:p>
+    <w:p>
+      <w:pPr>
+        <w:pStyle w:val="Heading2"/>
+      </w:pPr>
+      <w:bookmarkStart w:id="5" w:name="_Toc516310644"/>
+      <w:r>
+        <w:t>Starosne kategorije</w:t>
+      </w:r>
       <w:bookmarkEnd w:id="5"/>
-    </w:p>
-    <w:p>
-      <w:pPr>
-        <w:spacing w:line="360" w:lineRule="auto"/>
-        <w:ind w:firstLine="432"/>
-        <w:jc w:val="both"/>
-      </w:pPr>
-      <w:r>
-        <w:t>Veslačko natjecanje naziva se regata. Regate se održavaju na lokacijama koje je odobrio nadležni veslački savez. Na regatama sudjeluju veslači i posade klubova koji su pred zakonom registrirani kao veslački klubovi. Veslačka regata je natjecanje kada se sastoji od jedne ili više disciplina podijeljenih prema potrebi u više utrka, u jednom ili više tipova čamaca, za veslače podijeljene u različite kategorije prema spolu, starosti ili težini(3).</w:t>
-      </w:r>
-    </w:p>
-    <w:p>
-      <w:pPr>
-        <w:pStyle w:val="Heading2"/>
-      </w:pPr>
-      <w:bookmarkStart w:id="6" w:name="_Toc515782532"/>
-      <w:r>
-        <w:t>Starosne kategorije</w:t>
-      </w:r>
-      <w:bookmarkEnd w:id="6"/>
     </w:p>
     <w:p>
       <w:pPr>
@@ -2422,11 +2432,11 @@
       <w:pPr>
         <w:pStyle w:val="Heading2"/>
       </w:pPr>
-      <w:bookmarkStart w:id="7" w:name="_Toc515782533"/>
+      <w:bookmarkStart w:id="6" w:name="_Toc516310645"/>
       <w:r>
         <w:t>Vrste čamaca</w:t>
       </w:r>
-      <w:bookmarkEnd w:id="7"/>
+      <w:bookmarkEnd w:id="6"/>
     </w:p>
     <w:p>
       <w:pPr>
@@ -2477,12 +2487,12 @@
       <w:pPr>
         <w:pStyle w:val="Heading2"/>
       </w:pPr>
-      <w:bookmarkStart w:id="8" w:name="_Toc515782534"/>
+      <w:bookmarkStart w:id="7" w:name="_Toc516310646"/>
       <w:r>
         <w:lastRenderedPageBreak/>
         <w:t>Kategorije prema težini</w:t>
       </w:r>
-      <w:bookmarkEnd w:id="8"/>
+      <w:bookmarkEnd w:id="7"/>
     </w:p>
     <w:p>
       <w:pPr>
@@ -2534,7 +2544,7 @@
           <w:sz w:val="32"/>
         </w:rPr>
       </w:pPr>
-      <w:bookmarkStart w:id="9" w:name="_Toc515782535"/>
+      <w:bookmarkStart w:id="8" w:name="_Toc516310647"/>
       <w:r>
         <w:rPr>
           <w:sz w:val="32"/>
@@ -2542,38 +2552,38 @@
         <w:lastRenderedPageBreak/>
         <w:t>Definicija zahtjeva na sustav</w:t>
       </w:r>
+      <w:bookmarkEnd w:id="8"/>
+    </w:p>
+    <w:p>
+      <w:pPr>
+        <w:spacing w:line="360" w:lineRule="auto"/>
+        <w:jc w:val="both"/>
+      </w:pPr>
+      <w:r>
+        <w:t>Sustav za praćenje i analizu performansi veslača mora zadovoljiti zahtjeve postavljene od strane osoba koje se nalaze u različitim ulogama unutar veslanja.</w:t>
+      </w:r>
+      <w:r>
+        <w:t xml:space="preserve"> Sustav mora zadovoljiti zahtjeve izbornika reprezentacije, trenera i </w:t>
+      </w:r>
+      <w:r>
+        <w:t>organizatora</w:t>
+      </w:r>
+      <w:r>
+        <w:t xml:space="preserve"> natjecanja.</w:t>
+      </w:r>
+      <w:r>
+        <w:t xml:space="preserve"> S obzirom na to da je potrebno zadovoljiti zahtjeve s tri različite zainteresirane strane potrebno je izlučiti najbitnije zahtjeve svake strane i integrirati ih u zajedničko rješenje.</w:t>
+      </w:r>
+    </w:p>
+    <w:p>
+      <w:pPr>
+        <w:pStyle w:val="Heading2"/>
+      </w:pPr>
+      <w:bookmarkStart w:id="9" w:name="_Toc516310648"/>
+      <w:r>
+        <w:t>Definicija zahtjeva izbornika reprezentacije</w:t>
+      </w:r>
       <w:bookmarkEnd w:id="9"/>
-    </w:p>
-    <w:p>
-      <w:pPr>
-        <w:spacing w:line="360" w:lineRule="auto"/>
-        <w:jc w:val="both"/>
-      </w:pPr>
-      <w:r>
-        <w:t>Sustav za praćenje i analizu performansi veslača mora zadovoljiti zahtjeve postavljene od strane osoba koje se nalaze u različitim ulogama unutar veslanja.</w:t>
-      </w:r>
-      <w:r>
-        <w:t xml:space="preserve"> Sustav mora zadovoljiti zahtjeve izbornika reprezentacije, trenera i </w:t>
-      </w:r>
-      <w:r>
-        <w:t>organizatora</w:t>
-      </w:r>
-      <w:r>
-        <w:t xml:space="preserve"> natjecanja.</w:t>
-      </w:r>
-      <w:r>
-        <w:t xml:space="preserve"> S obzirom na to da je potrebno zadovoljiti zahtjeve s tri različite zainteresirane strane potrebno je izlučiti najbitnije zahtjeve svake strane i integrirati ih u zajedničko rješenje.</w:t>
-      </w:r>
-    </w:p>
-    <w:p>
-      <w:pPr>
-        <w:pStyle w:val="Heading2"/>
-      </w:pPr>
-      <w:bookmarkStart w:id="10" w:name="_Toc515782536"/>
-      <w:r>
-        <w:t>Definicija zahtjeva izbornika reprezentacije</w:t>
-      </w:r>
-      <w:bookmarkEnd w:id="10"/>
     </w:p>
     <w:p>
       <w:pPr>
@@ -3070,11 +3080,11 @@
       <w:pPr>
         <w:pStyle w:val="Heading2"/>
       </w:pPr>
-      <w:bookmarkStart w:id="11" w:name="_Toc515782537"/>
+      <w:bookmarkStart w:id="10" w:name="_Toc516310649"/>
       <w:r>
         <w:t>Definicija zahtjeva trenera</w:t>
       </w:r>
-      <w:bookmarkEnd w:id="11"/>
+      <w:bookmarkEnd w:id="10"/>
     </w:p>
     <w:p>
       <w:pPr>
@@ -3242,11 +3252,11 @@
       <w:pPr>
         <w:pStyle w:val="Heading2"/>
       </w:pPr>
-      <w:bookmarkStart w:id="12" w:name="_Toc515782538"/>
+      <w:bookmarkStart w:id="11" w:name="_Toc516310650"/>
       <w:r>
         <w:t>Definicije zahtjeva veslačkih klubova</w:t>
       </w:r>
-      <w:bookmarkEnd w:id="12"/>
+      <w:bookmarkEnd w:id="11"/>
     </w:p>
     <w:p>
       <w:pPr>
@@ -3356,12 +3366,12 @@
       <w:pPr>
         <w:pStyle w:val="Heading2"/>
       </w:pPr>
-      <w:bookmarkStart w:id="13" w:name="_Toc515782539"/>
+      <w:bookmarkStart w:id="12" w:name="_Toc516310651"/>
       <w:r>
         <w:lastRenderedPageBreak/>
         <w:t>Definicija zahtjeva organizatora natjecanja</w:t>
       </w:r>
-      <w:bookmarkEnd w:id="13"/>
+      <w:bookmarkEnd w:id="12"/>
     </w:p>
     <w:p>
       <w:pPr>
@@ -3463,8 +3473,28 @@
           <w:sz w:val="32"/>
         </w:rPr>
       </w:pPr>
-      <w:bookmarkStart w:id="14" w:name="_Toc113812271"/>
-      <w:bookmarkStart w:id="15" w:name="_Toc515782540"/>
+      <w:bookmarkStart w:id="13" w:name="_Toc113812271"/>
+      <w:bookmarkStart w:id="14" w:name="_Toc516310652"/>
+      <w:r>
+        <w:rPr>
+          <w:sz w:val="32"/>
+        </w:rPr>
+        <w:lastRenderedPageBreak/>
+        <w:t>Prikupljanje podataka</w:t>
+      </w:r>
+    </w:p>
+    <w:p>
+      <w:bookmarkStart w:id="15" w:name="_GoBack"/>
+      <w:bookmarkEnd w:id="15"/>
+    </w:p>
+    <w:p>
+      <w:pPr>
+        <w:pStyle w:val="Heading1"/>
+        <w:spacing w:line="360" w:lineRule="auto"/>
+        <w:rPr>
+          <w:sz w:val="32"/>
+        </w:rPr>
+      </w:pPr>
       <w:r>
         <w:rPr>
           <w:sz w:val="32"/>
@@ -3472,7 +3502,7 @@
         <w:lastRenderedPageBreak/>
         <w:t>Modeliranje baze podataka</w:t>
       </w:r>
-      <w:bookmarkEnd w:id="15"/>
+      <w:bookmarkEnd w:id="14"/>
     </w:p>
     <w:p>
       <w:pPr>
@@ -3491,7 +3521,7 @@
       <w:pPr>
         <w:pStyle w:val="Heading2"/>
       </w:pPr>
-      <w:bookmarkStart w:id="16" w:name="_Toc515782541"/>
+      <w:bookmarkStart w:id="16" w:name="_Toc516310653"/>
       <w:r>
         <w:t>Relacije</w:t>
       </w:r>
@@ -3731,7 +3761,7 @@
       <w:pPr>
         <w:pStyle w:val="Heading2"/>
       </w:pPr>
-      <w:bookmarkStart w:id="17" w:name="_Toc515782542"/>
+      <w:bookmarkStart w:id="17" w:name="_Toc516310654"/>
       <w:r>
         <w:lastRenderedPageBreak/>
         <w:t>Pogledi</w:t>
@@ -3739,52 +3769,2330 @@
       <w:bookmarkEnd w:id="17"/>
     </w:p>
     <w:p>
-      <w:r>
-        <w:t>TODO</w:t>
-      </w:r>
-    </w:p>
-    <w:p>
-      <w:pPr>
-        <w:spacing w:before="0" w:after="0"/>
-      </w:pPr>
-      <w:r>
-        <w:br w:type="page"/>
-      </w:r>
-    </w:p>
+      <w:pPr>
+        <w:spacing w:before="0" w:after="0" w:line="360" w:lineRule="auto"/>
+        <w:jc w:val="both"/>
+      </w:pPr>
+      <w:r>
+        <w:t>Pogled je pretraživi objekt u bazi podataka koji je definiran SQL upitom.(</w:t>
+      </w:r>
+      <w:r>
+        <w:rPr>
+          <w:color w:val="FF0000"/>
+        </w:rPr>
+        <w:t>izvor view</w:t>
+      </w:r>
+      <w:r>
+        <w:t>). Poglede se koriste u da bi se osigurao integritet poslovnih pravila, konzistentnost, sigurnost i jednostavnost.</w:t>
+      </w:r>
+      <w:r>
+        <w:t xml:space="preserve"> </w:t>
+      </w:r>
+      <w:r>
+        <w:t>Pogledi si koriste kada je potrebno osigurati integritet poslovnih pravila u slučajevima kada je na podatke potrebno primijeniti poslovnu logiku koja nije u potpunosti razumljiva korisnicima. Koristeći poglede moguće je osigurati da svi korisnici kao rezultat upita dobi</w:t>
+      </w:r>
+      <w:r>
+        <w:t>ju is</w:t>
+      </w:r>
+      <w:r>
+        <w:t>tu interpretaciju poslovne logike. Ovaj primjer također je i primjer osiguranja konzistentnosti.</w:t>
+      </w:r>
+      <w:r>
+        <w:t xml:space="preserve"> Pogledi se mogu koristiti kao sigurnosni mehanizmi u slučaju da određeni korisnik u posebnoj situaciji treba veća prava nego što ih ima. Na primjer korisnik želi znati imena veslača, moguće mu je osigurati čitanje tablice u kojoj se nalaze imena i prezimena veslača. Međutim u istoj tablici mogu se nalaziti osjetljivi podaci kojima korisnik ne smije pristupiti. Uz pomoć pogleda moguće je dohvatiti samo podatke kojima korisnik smije imati pristup i onemogućiti mu direktno čitanje iz tablice s podacima. Pogledi se koriste kada se želi osigurati jednostavnost pristupa podacima. U slučaju da je za određeni upit potrebno napraviti veći broj povezivanja tablica, a taj se upit često koristi, lakše je napraviti pogled koji će izvršavati složeniji upit uvijek na isti način. Pogledi se u slučaju vizualizacije i u ovome radu koriste kako b</w:t>
+      </w:r>
+      <w:r>
+        <w:t xml:space="preserve">i se osigurala jednostavnost i </w:t>
+      </w:r>
+      <w:r>
+        <w:t xml:space="preserve"> konzistentnost pr</w:t>
+      </w:r>
+      <w:r>
+        <w:t>istupa podacima. S obzirom na činjenicu da je podatke potrebno prikazati proizvoljnim alatom za vizualizaciju uz pomoć pogleda je potrebno osigurati da se povezivanje podataka događa unutar baze podataka.</w:t>
+      </w:r>
+      <w:r>
+        <w:t xml:space="preserve"> </w:t>
+      </w:r>
+      <w:r>
+        <w:t xml:space="preserve">U sustavu za praćenje i analizu performansi veslača pogledi se koriste za olakšanu vizualizaciju podataka. </w:t>
+      </w:r>
+    </w:p>
+    <w:p>
+      <w:pPr>
+        <w:spacing w:before="0" w:after="0" w:line="360" w:lineRule="auto"/>
+        <w:jc w:val="both"/>
+      </w:pPr>
+      <w:r>
+        <w:t xml:space="preserve">Pogled </w:t>
+      </w:r>
+      <w:r>
+        <w:rPr>
+          <w:i/>
+        </w:rPr>
+        <w:t>BrojVeslacaPoKlubovimaPoGodinama</w:t>
+      </w:r>
+      <w:r>
+        <w:rPr>
+          <w:i/>
+        </w:rPr>
+        <w:t xml:space="preserve"> </w:t>
+      </w:r>
+      <w:r>
+        <w:t>prikazuje povijesne podatke za broj veslača koji su bili registrirani u klubovima 1. siječnja u zadnjih pet godina.</w:t>
+      </w:r>
+      <w:r>
+        <w:t xml:space="preserve"> Atribut </w:t>
+      </w:r>
+      <w:r>
+        <w:rPr>
+          <w:i/>
+        </w:rPr>
+        <w:t>pocetakSezone</w:t>
+      </w:r>
+      <w:r>
+        <w:rPr>
+          <w:i/>
+        </w:rPr>
+        <w:t xml:space="preserve"> </w:t>
+      </w:r>
+      <w:r>
+        <w:t xml:space="preserve">označava godinu za koju pogled prikazuje podatke. Atribut </w:t>
+      </w:r>
+      <w:r>
+        <w:rPr>
+          <w:i/>
+        </w:rPr>
+        <w:t>idKlub</w:t>
+      </w:r>
+      <w:r>
+        <w:t xml:space="preserve"> služi kao veza prema relaciji </w:t>
+      </w:r>
+      <w:r>
+        <w:rPr>
+          <w:i/>
+        </w:rPr>
+        <w:t>Klub</w:t>
+      </w:r>
+      <w:r>
+        <w:t xml:space="preserve"> i oz</w:t>
+      </w:r>
+      <w:r>
+        <w:t>načava klub za koji se prikazuje broj veslača</w:t>
+      </w:r>
+      <w:r>
+        <w:t xml:space="preserve">. Atribut </w:t>
+      </w:r>
+      <w:r>
+        <w:rPr>
+          <w:i/>
+        </w:rPr>
+        <w:t>brojLjudi</w:t>
+      </w:r>
+      <w:r>
+        <w:rPr>
+          <w:i/>
+        </w:rPr>
+        <w:t xml:space="preserve"> </w:t>
+      </w:r>
+      <w:r>
+        <w:t xml:space="preserve"> predstavlja broj ljudi koji su bili registrirani za pojedini klub 1. siječnja traženih godina. </w:t>
+      </w:r>
+      <w:r>
+        <w:t>Pogled prikazuje podatke za sve klubove i sve godine čak i ako je broj prijavljenih veslača 0.</w:t>
+      </w:r>
+      <w:r>
+        <w:t xml:space="preserve"> </w:t>
+      </w:r>
+      <w:r>
+        <w:t>Pogled prikazuje podatke za sve klubove i sve godine čak i ako je broj prijavljenih veslača 0.</w:t>
+      </w:r>
+    </w:p>
+    <w:p>
+      <w:pPr>
+        <w:spacing w:before="0" w:after="0" w:line="360" w:lineRule="auto"/>
+        <w:jc w:val="both"/>
+      </w:pPr>
+      <w:r>
+        <w:t xml:space="preserve">Pogled </w:t>
+      </w:r>
+      <w:r>
+        <w:rPr>
+          <w:i/>
+        </w:rPr>
+        <w:t>MedaljePoGodinama</w:t>
+      </w:r>
+      <w:r>
+        <w:t xml:space="preserve"> prikazuje broj medalja koje je pojedini klub osvojio u zadnjih 5 godina. Atribut </w:t>
+      </w:r>
+      <w:r>
+        <w:rPr>
+          <w:i/>
+        </w:rPr>
+        <w:t>Mjesto</w:t>
+      </w:r>
+      <w:r>
+        <w:t xml:space="preserve"> je brojčana prezentacija osvojenog mjesta i poprima </w:t>
+      </w:r>
+      <w:r>
+        <w:lastRenderedPageBreak/>
+        <w:t>vrijednosti 1,</w:t>
+      </w:r>
+      <w:r>
+        <w:t xml:space="preserve"> </w:t>
+      </w:r>
+      <w:r>
+        <w:t>2 ili 3. Na temelju ove vrijednosti moguće je odrediti osvojenu medalju.</w:t>
+      </w:r>
+      <w:r>
+        <w:t xml:space="preserve"> </w:t>
+      </w:r>
+      <w:r>
+        <w:t xml:space="preserve"> </w:t>
+      </w:r>
+      <w:r>
+        <w:t xml:space="preserve">Atribut </w:t>
+      </w:r>
+      <w:r>
+        <w:rPr>
+          <w:i/>
+        </w:rPr>
+        <w:t>Godina</w:t>
+      </w:r>
+      <w:r>
+        <w:t xml:space="preserve"> označava godinu za koju se dohvaća broj osvojenih medalja.</w:t>
+      </w:r>
+      <w:r>
+        <w:t xml:space="preserve"> Atribut </w:t>
+      </w:r>
+      <w:r>
+        <w:rPr>
+          <w:i/>
+        </w:rPr>
+        <w:t>idKlub</w:t>
+      </w:r>
+      <w:r>
+        <w:t xml:space="preserve"> služi kao veza prema relaciji </w:t>
+      </w:r>
+      <w:r>
+        <w:rPr>
+          <w:i/>
+        </w:rPr>
+        <w:t>Klub</w:t>
+      </w:r>
+      <w:r>
+        <w:t xml:space="preserve"> i označava klub za koji se prikazuje broj medalja.</w:t>
+      </w:r>
+      <w:r>
+        <w:t xml:space="preserve"> Atribut </w:t>
+      </w:r>
+      <w:r>
+        <w:rPr>
+          <w:i/>
+        </w:rPr>
+        <w:t>BrojMedalja</w:t>
+      </w:r>
+      <w:r>
+        <w:t xml:space="preserve"> predstavlja broj osvojenih medalja u određenoj godini od strane određenog kluba. Pogled prikazuje podatke za sve klubove i sve tipove medalja čak i ako je broj osvojih medalja 0.</w:t>
+      </w:r>
+    </w:p>
+    <w:p>
+      <w:pPr>
+        <w:spacing w:before="0" w:after="0" w:line="360" w:lineRule="auto"/>
+        <w:jc w:val="both"/>
+      </w:pPr>
+      <w:r>
+        <w:t xml:space="preserve">Pogledi </w:t>
+      </w:r>
+      <w:r>
+        <w:rPr>
+          <w:i/>
+        </w:rPr>
+        <w:t>PredikcijskiTrening2000</w:t>
+      </w:r>
+      <w:r>
+        <w:rPr>
+          <w:i/>
+        </w:rPr>
+        <w:t xml:space="preserve"> </w:t>
+      </w:r>
+      <w:r>
+        <w:t>i</w:t>
+      </w:r>
+      <w:r>
+        <w:rPr>
+          <w:i/>
+        </w:rPr>
+        <w:t xml:space="preserve"> </w:t>
+      </w:r>
+      <w:r>
+        <w:rPr>
+          <w:i/>
+        </w:rPr>
+        <w:t>PredikcijskiTrening500</w:t>
+      </w:r>
+      <w:r>
+        <w:rPr>
+          <w:i/>
+        </w:rPr>
+        <w:t xml:space="preserve"> </w:t>
+      </w:r>
+      <w:r>
+        <w:t>su srodni pogledi. Ovi pogledi prikazuju podatke o tipu treninga koji se nalazi u njihovim imenima.</w:t>
+      </w:r>
+      <w:r>
+        <w:t xml:space="preserve"> Atribut </w:t>
+      </w:r>
+      <w:r>
+        <w:rPr>
+          <w:i/>
+        </w:rPr>
+        <w:t>IdVeslac</w:t>
+      </w:r>
+      <w:r>
+        <w:rPr>
+          <w:i/>
+        </w:rPr>
+        <w:t xml:space="preserve"> </w:t>
+      </w:r>
+      <w:r>
+        <w:t xml:space="preserve">predstavlja vezu prema relaciji </w:t>
+      </w:r>
+      <w:r>
+        <w:rPr>
+          <w:i/>
+        </w:rPr>
+        <w:t>Veslač</w:t>
+      </w:r>
+      <w:r>
+        <w:rPr>
+          <w:i/>
+        </w:rPr>
+        <w:t xml:space="preserve"> </w:t>
+      </w:r>
+      <w:r>
+        <w:t xml:space="preserve">te predstavlja veslača koji je odveslao trening. Atribut </w:t>
+      </w:r>
+      <w:r>
+        <w:rPr>
+          <w:i/>
+        </w:rPr>
+        <w:t>VrijemeTreninga</w:t>
+      </w:r>
+      <w:r>
+        <w:rPr>
+          <w:i/>
+        </w:rPr>
+        <w:t xml:space="preserve"> </w:t>
+      </w:r>
+      <w:r>
+        <w:t xml:space="preserve">predstavlja vrijeme i datum kada je započeo traženi trening. Atribut </w:t>
+      </w:r>
+      <w:r>
+        <w:rPr>
+          <w:i/>
+        </w:rPr>
+        <w:t>BrojDionice</w:t>
+      </w:r>
+      <w:r>
+        <w:rPr>
+          <w:i/>
+        </w:rPr>
+        <w:t xml:space="preserve"> </w:t>
+      </w:r>
+      <w:r>
+        <w:t>predstavlja redni broj odveslane dionice u određenom treningu. Duljina dionice implicitno je određena tipom treninga</w:t>
+      </w:r>
+      <w:r>
+        <w:t xml:space="preserve">, a to je 2000 metara za </w:t>
+      </w:r>
+      <w:r>
+        <w:rPr>
+          <w:i/>
+        </w:rPr>
+        <w:t>PredikcijskiTrening2000</w:t>
+      </w:r>
+      <w:r>
+        <w:rPr>
+          <w:i/>
+        </w:rPr>
+        <w:t xml:space="preserve"> </w:t>
+      </w:r>
+      <w:r>
+        <w:t xml:space="preserve">i 500 metara za </w:t>
+      </w:r>
+      <w:r>
+        <w:rPr>
+          <w:i/>
+        </w:rPr>
+        <w:t>PredikcijskiTrening500</w:t>
+      </w:r>
+      <w:r>
+        <w:t>.</w:t>
+      </w:r>
+      <w:r>
+        <w:t xml:space="preserve"> Atribut </w:t>
+      </w:r>
+      <w:r>
+        <w:rPr>
+          <w:i/>
+        </w:rPr>
+        <w:t>Vrijeme</w:t>
+      </w:r>
+      <w:r>
+        <w:rPr>
+          <w:i/>
+        </w:rPr>
+        <w:t xml:space="preserve"> </w:t>
+      </w:r>
+      <w:r>
+        <w:t>predstavlja vrijeme koje je veslaču bilo potrebno da odvesla određenu dionicu.</w:t>
+      </w:r>
+    </w:p>
+    <w:p>
+      <w:pPr>
+        <w:spacing w:before="0" w:after="0" w:line="360" w:lineRule="auto"/>
+        <w:jc w:val="both"/>
+      </w:pPr>
+      <w:r>
+        <w:t xml:space="preserve">Pogledi </w:t>
+      </w:r>
+      <w:bookmarkStart w:id="18" w:name="_Hlk516301545"/>
+      <w:r>
+        <w:rPr>
+          <w:i/>
+        </w:rPr>
+        <w:t>PredikcijskiTrening2000Predikcija</w:t>
+      </w:r>
+      <w:bookmarkEnd w:id="18"/>
+      <w:r>
+        <w:rPr>
+          <w:i/>
+        </w:rPr>
+        <w:t xml:space="preserve"> </w:t>
+      </w:r>
+      <w:r>
+        <w:t xml:space="preserve">i </w:t>
+      </w:r>
+      <w:r>
+        <w:rPr>
+          <w:i/>
+        </w:rPr>
+        <w:t xml:space="preserve">PredikcijskiTrening500Predikcija </w:t>
+      </w:r>
+      <w:r>
+        <w:t xml:space="preserve">su srodni pogledi i prikazuju predviđeno vrijeme koje veslač može odveslati na vremenski bliskoj utrci. Ovi pogledi predviđanja temelje na podacima koje prikazuju pogledi </w:t>
+      </w:r>
+      <w:r>
+        <w:rPr>
+          <w:i/>
+        </w:rPr>
+        <w:t>PredikcijskiTrening2000</w:t>
+      </w:r>
+      <w:r>
+        <w:rPr>
+          <w:i/>
+        </w:rPr>
+        <w:t xml:space="preserve"> </w:t>
+      </w:r>
+      <w:r>
+        <w:t>i</w:t>
+      </w:r>
+      <w:r>
+        <w:rPr>
+          <w:i/>
+        </w:rPr>
+        <w:t xml:space="preserve"> </w:t>
+      </w:r>
+      <w:r>
+        <w:rPr>
+          <w:i/>
+        </w:rPr>
+        <w:t>PredikcijskiTrening50</w:t>
+      </w:r>
+      <w:r>
+        <w:rPr>
+          <w:i/>
+        </w:rPr>
+        <w:t>.</w:t>
+      </w:r>
+      <w:r>
+        <w:rPr>
+          <w:i/>
+        </w:rPr>
+        <w:t xml:space="preserve"> </w:t>
+      </w:r>
+      <w:r>
+        <w:t xml:space="preserve">Atribut </w:t>
+      </w:r>
+      <w:r>
+        <w:rPr>
+          <w:i/>
+        </w:rPr>
+        <w:t>IdVeslac</w:t>
+      </w:r>
+      <w:r>
+        <w:rPr>
+          <w:i/>
+        </w:rPr>
+        <w:t xml:space="preserve"> </w:t>
+      </w:r>
+      <w:r>
+        <w:t xml:space="preserve">predstavlja vezu prema relaciji </w:t>
+      </w:r>
+      <w:r>
+        <w:rPr>
+          <w:i/>
+        </w:rPr>
+        <w:t>Veslač</w:t>
+      </w:r>
+      <w:r>
+        <w:rPr>
+          <w:i/>
+        </w:rPr>
+        <w:t xml:space="preserve"> </w:t>
+      </w:r>
+      <w:r>
+        <w:t xml:space="preserve">te predstavlja veslača za kojeg se predviđa vrijeme veslanja regate. </w:t>
+      </w:r>
+      <w:r>
+        <w:t xml:space="preserve">Atribut </w:t>
+      </w:r>
+      <w:r>
+        <w:rPr>
+          <w:i/>
+        </w:rPr>
+        <w:t>VrijemeTreninga</w:t>
+      </w:r>
+      <w:r>
+        <w:rPr>
+          <w:i/>
+        </w:rPr>
+        <w:t xml:space="preserve"> </w:t>
+      </w:r>
+      <w:r>
+        <w:t>predstavlja vrijeme i datum kada je započeo traženi trening na temelju kojeg se radi predviđanje vremena veslanja regate.</w:t>
+      </w:r>
+      <w:r>
+        <w:t xml:space="preserve"> Atribut </w:t>
+      </w:r>
+      <w:r>
+        <w:rPr>
+          <w:i/>
+        </w:rPr>
+        <w:t>PredvidenoVrijeme</w:t>
+      </w:r>
+      <w:r>
+        <w:rPr>
+          <w:i/>
+        </w:rPr>
+        <w:t xml:space="preserve"> </w:t>
+      </w:r>
+      <w:r>
+        <w:t>predstavlja predviđeno vrijeme koje bi veslač mogao odveslati na vremenski bliskoj regati.</w:t>
+      </w:r>
+      <w:r>
+        <w:t xml:space="preserve"> Ovaj atribut predstavlja glavnu razliku između promatranih pogleda.</w:t>
+      </w:r>
+    </w:p>
+    <w:p>
+      <w:pPr>
+        <w:spacing w:before="0" w:after="0" w:line="360" w:lineRule="auto"/>
+        <w:jc w:val="both"/>
+      </w:pPr>
+    </w:p>
+    <w:p>
+      <w:pPr>
+        <w:spacing w:before="0" w:after="0" w:line="360" w:lineRule="auto"/>
+        <w:jc w:val="both"/>
+      </w:pPr>
+    </w:p>
+    <w:p>
+      <w:pPr>
+        <w:spacing w:before="0" w:after="0" w:line="360" w:lineRule="auto"/>
+        <w:jc w:val="both"/>
+      </w:pPr>
+    </w:p>
+    <w:p>
+      <w:pPr>
+        <w:spacing w:before="0" w:after="0" w:line="360" w:lineRule="auto"/>
+        <w:jc w:val="both"/>
+      </w:pPr>
+    </w:p>
+    <w:p>
+      <w:pPr>
+        <w:spacing w:before="0" w:after="0" w:line="360" w:lineRule="auto"/>
+        <w:jc w:val="both"/>
+      </w:pPr>
+    </w:p>
+    <w:p>
+      <w:pPr>
+        <w:spacing w:before="0" w:after="0" w:line="360" w:lineRule="auto"/>
+        <w:jc w:val="both"/>
+      </w:pPr>
+    </w:p>
+    <w:p>
+      <w:pPr>
+        <w:spacing w:before="0" w:after="0" w:line="360" w:lineRule="auto"/>
+        <w:jc w:val="both"/>
+      </w:pPr>
+    </w:p>
+    <w:p>
+      <w:pPr>
+        <w:spacing w:before="0" w:after="0" w:line="360" w:lineRule="auto"/>
+        <w:jc w:val="both"/>
+      </w:pPr>
+    </w:p>
+    <w:p>
+      <w:pPr>
+        <w:spacing w:before="0" w:after="0" w:line="360" w:lineRule="auto"/>
+        <w:jc w:val="both"/>
+        <w:rPr>
+          <w:vertAlign w:val="subscript"/>
+        </w:rPr>
+      </w:pPr>
+      <w:r>
+        <w:lastRenderedPageBreak/>
+        <w:t xml:space="preserve"> U slučaju pogleda </w:t>
+      </w:r>
+      <w:r>
+        <w:rPr>
+          <w:i/>
+        </w:rPr>
+        <w:t>PredikcijskiTrening2000Predikcija</w:t>
+      </w:r>
+      <w:r>
+        <w:t xml:space="preserve"> računa se kao:</w:t>
+      </w:r>
+    </w:p>
+    <w:p>
+      <w:pPr>
+        <w:spacing w:before="0" w:after="0" w:line="360" w:lineRule="auto"/>
+        <w:jc w:val="both"/>
+      </w:pPr>
+      <m:oMathPara>
+        <m:oMath>
+          <m:r>
+            <w:rPr>
+              <w:rFonts w:ascii="Cambria Math" w:hAnsi="Cambria Math"/>
+            </w:rPr>
+            <m:t>T=</m:t>
+          </m:r>
+          <m:f>
+            <m:fPr>
+              <m:ctrlPr>
+                <w:rPr>
+                  <w:rFonts w:ascii="Cambria Math" w:hAnsi="Cambria Math"/>
+                  <w:i/>
+                </w:rPr>
+              </m:ctrlPr>
+            </m:fPr>
+            <m:num>
+              <m:sSub>
+                <m:sSubPr>
+                  <m:ctrlPr>
+                    <w:rPr>
+                      <w:rFonts w:ascii="Cambria Math" w:hAnsi="Cambria Math"/>
+                      <w:vertAlign w:val="subscript"/>
+                    </w:rPr>
+                  </m:ctrlPr>
+                </m:sSubPr>
+                <m:e>
+                  <m:r>
+                    <w:rPr>
+                      <w:rFonts w:ascii="Cambria Math" w:hAnsi="Cambria Math"/>
+                      <w:vertAlign w:val="subscript"/>
+                    </w:rPr>
+                    <m:t>t</m:t>
+                  </m:r>
+                </m:e>
+                <m:sub>
+                  <m:r>
+                    <w:rPr>
+                      <w:rFonts w:ascii="Cambria Math" w:hAnsi="Cambria Math"/>
+                      <w:vertAlign w:val="subscript"/>
+                    </w:rPr>
+                    <m:t>1</m:t>
+                  </m:r>
+                </m:sub>
+              </m:sSub>
+              <m:r>
+                <m:rPr>
+                  <m:sty m:val="p"/>
+                </m:rPr>
+                <w:rPr>
+                  <w:rFonts w:ascii="Cambria Math" w:hAnsi="Cambria Math"/>
+                  <w:vertAlign w:val="subscript"/>
+                </w:rPr>
+                <m:t>+</m:t>
+              </m:r>
+              <m:sSub>
+                <m:sSubPr>
+                  <m:ctrlPr>
+                    <w:rPr>
+                      <w:rFonts w:ascii="Cambria Math" w:hAnsi="Cambria Math"/>
+                      <w:vertAlign w:val="subscript"/>
+                    </w:rPr>
+                  </m:ctrlPr>
+                </m:sSubPr>
+                <m:e>
+                  <m:r>
+                    <w:rPr>
+                      <w:rFonts w:ascii="Cambria Math" w:hAnsi="Cambria Math"/>
+                      <w:vertAlign w:val="subscript"/>
+                    </w:rPr>
+                    <m:t>t</m:t>
+                  </m:r>
+                </m:e>
+                <m:sub>
+                  <m:r>
+                    <w:rPr>
+                      <w:rFonts w:ascii="Cambria Math" w:hAnsi="Cambria Math"/>
+                      <w:vertAlign w:val="subscript"/>
+                    </w:rPr>
+                    <m:t>2</m:t>
+                  </m:r>
+                </m:sub>
+              </m:sSub>
+            </m:num>
+            <m:den>
+              <m:r>
+                <w:rPr>
+                  <w:rFonts w:ascii="Cambria Math" w:hAnsi="Cambria Math"/>
+                </w:rPr>
+                <m:t>2</m:t>
+              </m:r>
+            </m:den>
+          </m:f>
+          <m:r>
+            <w:rPr>
+              <w:rFonts w:ascii="Cambria Math" w:hAnsi="Cambria Math"/>
+            </w:rPr>
+            <m:t>+10</m:t>
+          </m:r>
+        </m:oMath>
+      </m:oMathPara>
+    </w:p>
+    <w:p>
+      <w:pPr>
+        <w:spacing w:before="0" w:after="0" w:line="360" w:lineRule="auto"/>
+        <w:jc w:val="both"/>
+      </w:pPr>
+      <w:r>
+        <w:t xml:space="preserve">U slučaju pogleda </w:t>
+      </w:r>
+      <w:r>
+        <w:rPr>
+          <w:i/>
+        </w:rPr>
+        <w:t>PredikcijskiTrening500Predikcija</w:t>
+      </w:r>
+      <w:r>
+        <w:rPr>
+          <w:i/>
+        </w:rPr>
+        <w:t xml:space="preserve"> </w:t>
+      </w:r>
+      <w:r>
+        <w:t xml:space="preserve"> atribut </w:t>
+      </w:r>
+      <w:r>
+        <w:rPr>
+          <w:i/>
+        </w:rPr>
+        <w:t>PredvidenoVrijeme</w:t>
+      </w:r>
+      <w:r>
+        <w:rPr>
+          <w:i/>
+        </w:rPr>
+        <w:t xml:space="preserve"> </w:t>
+      </w:r>
+      <w:r>
+        <w:t xml:space="preserve"> računa se kao:</w:t>
+      </w:r>
+    </w:p>
+    <w:p>
+      <w:pPr>
+        <w:spacing w:before="0" w:after="0" w:line="360" w:lineRule="auto"/>
+        <w:jc w:val="both"/>
+      </w:pPr>
+      <m:oMathPara>
+        <m:oMath>
+          <m:r>
+            <w:rPr>
+              <w:rFonts w:ascii="Cambria Math" w:hAnsi="Cambria Math"/>
+            </w:rPr>
+            <m:t>T=4*[</m:t>
+          </m:r>
+          <m:func>
+            <m:funcPr>
+              <m:ctrlPr>
+                <w:rPr>
+                  <w:rFonts w:ascii="Cambria Math" w:hAnsi="Cambria Math"/>
+                </w:rPr>
+              </m:ctrlPr>
+            </m:funcPr>
+            <m:fName>
+              <m:r>
+                <m:rPr>
+                  <m:sty m:val="p"/>
+                </m:rPr>
+                <w:rPr>
+                  <w:rFonts w:ascii="Cambria Math" w:hAnsi="Cambria Math"/>
+                </w:rPr>
+                <m:t>min</m:t>
+              </m:r>
+              <m:ctrlPr>
+                <w:rPr>
+                  <w:rFonts w:ascii="Cambria Math" w:hAnsi="Cambria Math"/>
+                  <w:i/>
+                </w:rPr>
+              </m:ctrlPr>
+            </m:fName>
+            <m:e>
+              <m:d>
+                <m:dPr>
+                  <m:ctrlPr>
+                    <w:rPr>
+                      <w:rFonts w:ascii="Cambria Math" w:hAnsi="Cambria Math"/>
+                      <w:i/>
+                    </w:rPr>
+                  </m:ctrlPr>
+                </m:dPr>
+                <m:e>
+                  <m:r>
+                    <w:rPr>
+                      <w:rFonts w:ascii="Cambria Math" w:hAnsi="Cambria Math"/>
+                    </w:rPr>
+                    <m:t xml:space="preserve"> </m:t>
+                  </m:r>
+                  <m:sSub>
+                    <m:sSubPr>
+                      <m:ctrlPr>
+                        <w:rPr>
+                          <w:rFonts w:ascii="Cambria Math" w:hAnsi="Cambria Math"/>
+                          <w:i/>
+                        </w:rPr>
+                      </m:ctrlPr>
+                    </m:sSubPr>
+                    <m:e>
+                      <m:r>
+                        <w:rPr>
+                          <w:rFonts w:ascii="Cambria Math" w:hAnsi="Cambria Math"/>
+                        </w:rPr>
+                        <m:t>t</m:t>
+                      </m:r>
+                    </m:e>
+                    <m:sub>
+                      <m:r>
+                        <w:rPr>
+                          <w:rFonts w:ascii="Cambria Math" w:hAnsi="Cambria Math"/>
+                        </w:rPr>
+                        <m:t>1</m:t>
+                      </m:r>
+                    </m:sub>
+                  </m:sSub>
+                  <m:r>
+                    <w:rPr>
+                      <w:rFonts w:ascii="Cambria Math" w:hAnsi="Cambria Math"/>
+                    </w:rPr>
+                    <m:t>,</m:t>
+                  </m:r>
+                  <m:sSub>
+                    <m:sSubPr>
+                      <m:ctrlPr>
+                        <w:rPr>
+                          <w:rFonts w:ascii="Cambria Math" w:hAnsi="Cambria Math"/>
+                          <w:i/>
+                        </w:rPr>
+                      </m:ctrlPr>
+                    </m:sSubPr>
+                    <m:e>
+                      <m:r>
+                        <w:rPr>
+                          <w:rFonts w:ascii="Cambria Math" w:hAnsi="Cambria Math"/>
+                        </w:rPr>
+                        <m:t>t</m:t>
+                      </m:r>
+                    </m:e>
+                    <m:sub>
+                      <m:r>
+                        <w:rPr>
+                          <w:rFonts w:ascii="Cambria Math" w:hAnsi="Cambria Math"/>
+                        </w:rPr>
+                        <m:t>2</m:t>
+                      </m:r>
+                    </m:sub>
+                  </m:sSub>
+                </m:e>
+              </m:d>
+            </m:e>
+          </m:func>
+          <m:r>
+            <w:rPr>
+              <w:rFonts w:ascii="Cambria Math" w:hAnsi="Cambria Math"/>
+            </w:rPr>
+            <m:t>+7]</m:t>
+          </m:r>
+        </m:oMath>
+      </m:oMathPara>
+    </w:p>
+    <w:p>
+      <w:pPr>
+        <w:spacing w:before="0" w:after="0" w:line="360" w:lineRule="auto"/>
+        <w:jc w:val="both"/>
+      </w:pPr>
+      <w:r>
+        <w:t>Sva prikazana vremena moraju biti prikazana u sekundama. Oznaka T je predviđeno vrijeme veslanja. Oznake t</w:t>
+      </w:r>
+      <w:r>
+        <w:rPr>
+          <w:vertAlign w:val="subscript"/>
+        </w:rPr>
+        <w:t>1</w:t>
+      </w:r>
+      <w:r>
+        <w:t xml:space="preserve"> i t</w:t>
+      </w:r>
+      <w:r>
+        <w:rPr>
+          <w:vertAlign w:val="subscript"/>
+        </w:rPr>
+        <w:t>2</w:t>
+      </w:r>
+      <w:r>
+        <w:t xml:space="preserve"> predstavljaju vremena veslanja pojedinih dionica.</w:t>
+      </w:r>
+    </w:p>
+    <w:p>
+      <w:pPr>
+        <w:spacing w:before="0" w:after="0" w:line="360" w:lineRule="auto"/>
+        <w:jc w:val="both"/>
+      </w:pPr>
+      <w:r>
+        <w:t xml:space="preserve">Pogled </w:t>
+      </w:r>
+      <w:r>
+        <w:rPr>
+          <w:i/>
+        </w:rPr>
+        <w:t>RankPoPosadamaPoGodinama</w:t>
+      </w:r>
+      <w:r>
+        <w:rPr>
+          <w:i/>
+        </w:rPr>
+        <w:t xml:space="preserve"> </w:t>
+      </w:r>
+      <w:r>
+        <w:t xml:space="preserve">predstavlja </w:t>
+      </w:r>
+      <w:r>
+        <w:t xml:space="preserve">sličan pogled kao i </w:t>
+      </w:r>
+      <w:r>
+        <w:rPr>
+          <w:i/>
+        </w:rPr>
+        <w:t>MedaljePoGodinama</w:t>
+      </w:r>
+      <w:r>
+        <w:rPr>
+          <w:i/>
+        </w:rPr>
+        <w:t xml:space="preserve">. </w:t>
+      </w:r>
+      <w:r>
+        <w:t xml:space="preserve">Ovaj pogled prikazuje broj osvojenih mjesta u finalnim utrkama na svim regatama grupiranim prema </w:t>
+      </w:r>
+      <w:r>
+        <w:t>posada</w:t>
+      </w:r>
+      <w:r>
+        <w:t>ma</w:t>
+      </w:r>
+      <w:r>
+        <w:t>.</w:t>
+      </w:r>
+      <w:r>
+        <w:t xml:space="preserve"> Atribut</w:t>
+      </w:r>
+      <w:r>
+        <w:t xml:space="preserve"> </w:t>
+      </w:r>
+      <w:r>
+        <w:rPr>
+          <w:i/>
+        </w:rPr>
+        <w:t>IdPosada</w:t>
+      </w:r>
+      <w:r>
+        <w:rPr>
+          <w:i/>
+        </w:rPr>
+        <w:t xml:space="preserve"> </w:t>
+      </w:r>
+      <w:r>
+        <w:t xml:space="preserve">povezuje ovaj pogled s relacijom </w:t>
+      </w:r>
+      <w:r>
+        <w:rPr>
+          <w:i/>
+        </w:rPr>
+        <w:t>Posada</w:t>
+      </w:r>
+      <w:r>
+        <w:rPr>
+          <w:i/>
+        </w:rPr>
+        <w:t xml:space="preserve"> </w:t>
+      </w:r>
+      <w:r>
+        <w:t>kako bi se znalo koje je mjesto pojedina posada osvojila.</w:t>
+      </w:r>
+      <w:r>
+        <w:t xml:space="preserve"> Atribut </w:t>
+      </w:r>
+      <w:r>
+        <w:rPr>
+          <w:i/>
+        </w:rPr>
+        <w:t>DatumRezultata</w:t>
+      </w:r>
+      <w:r>
+        <w:rPr>
+          <w:i/>
+        </w:rPr>
+        <w:t xml:space="preserve"> </w:t>
+      </w:r>
+      <w:r>
+        <w:t>predstavlja datum kada je osvojeno određeno mjesto u utrci.</w:t>
+      </w:r>
+      <w:r>
+        <w:t xml:space="preserve"> Atribut </w:t>
+      </w:r>
+      <w:r>
+        <w:rPr>
+          <w:i/>
+        </w:rPr>
+        <w:t>Rank</w:t>
+      </w:r>
+      <w:r>
+        <w:rPr>
+          <w:i/>
+        </w:rPr>
+        <w:t xml:space="preserve"> </w:t>
+      </w:r>
+      <w:r>
+        <w:t>predstavlja mjesto koje je određena posada osvojila na određenoj regati.</w:t>
+      </w:r>
+      <w:r>
+        <w:t xml:space="preserve"> </w:t>
+      </w:r>
+    </w:p>
+    <w:p>
+      <w:pPr>
+        <w:spacing w:before="0" w:after="0" w:line="360" w:lineRule="auto"/>
+        <w:jc w:val="both"/>
+      </w:pPr>
+      <w:r>
+        <w:t xml:space="preserve">Pogled </w:t>
+      </w:r>
+      <w:r>
+        <w:rPr>
+          <w:i/>
+        </w:rPr>
+        <w:t>RegataBrojPosadaPoKategorijama</w:t>
+      </w:r>
+      <w:r>
+        <w:rPr>
+          <w:i/>
+        </w:rPr>
+        <w:t xml:space="preserve"> </w:t>
+      </w:r>
+      <w:r>
+        <w:t>prikazuje broj posada koje su veslale na određenoj regati grupirane prema kategorijama.</w:t>
+      </w:r>
+      <w:r>
+        <w:t xml:space="preserve"> </w:t>
+      </w:r>
+      <w:r>
+        <w:t xml:space="preserve">Atributi </w:t>
+      </w:r>
+      <w:r>
+        <w:rPr>
+          <w:i/>
+        </w:rPr>
+        <w:t>IdRegata</w:t>
+      </w:r>
+      <w:r>
+        <w:t xml:space="preserve"> i </w:t>
+      </w:r>
+      <w:r>
+        <w:rPr>
+          <w:i/>
+        </w:rPr>
+        <w:t>IdKategorija</w:t>
+      </w:r>
+      <w:r>
+        <w:t xml:space="preserve"> povezuju pogled s relacijama </w:t>
+      </w:r>
+      <w:r>
+        <w:rPr>
+          <w:i/>
+        </w:rPr>
+        <w:t xml:space="preserve">Regata </w:t>
+      </w:r>
+      <w:r>
+        <w:t xml:space="preserve">i </w:t>
+      </w:r>
+      <w:r>
+        <w:rPr>
+          <w:i/>
+        </w:rPr>
+        <w:t>Kategorija</w:t>
+      </w:r>
+      <w:r>
+        <w:rPr>
+          <w:i/>
+        </w:rPr>
+        <w:t xml:space="preserve">. </w:t>
+      </w:r>
+      <w:r>
+        <w:t xml:space="preserve">Prema ovim atributima obavlja se grupiranje rezultata pogleda. Atribut </w:t>
+      </w:r>
+      <w:r>
+        <w:rPr>
+          <w:i/>
+        </w:rPr>
+        <w:t>Broj posada</w:t>
+      </w:r>
+      <w:r>
+        <w:rPr>
+          <w:i/>
+        </w:rPr>
+        <w:t xml:space="preserve"> </w:t>
+      </w:r>
+      <w:r>
+        <w:t xml:space="preserve"> predstavlja broj posada koje su veslale u određenoj</w:t>
+      </w:r>
+      <w:r>
+        <w:t xml:space="preserve"> kategoriji na pojedinoj regati.</w:t>
+      </w:r>
+    </w:p>
+    <w:p>
+      <w:pPr>
+        <w:spacing w:before="0" w:after="0" w:line="360" w:lineRule="auto"/>
+        <w:jc w:val="both"/>
+      </w:pPr>
+      <w:r>
+        <w:t xml:space="preserve">Pogled </w:t>
+      </w:r>
+      <w:r>
+        <w:rPr>
+          <w:i/>
+        </w:rPr>
+        <w:t>RegataBrojVeslacaPoKlubovima</w:t>
+      </w:r>
+      <w:r>
+        <w:rPr>
+          <w:i/>
+        </w:rPr>
+        <w:t xml:space="preserve"> </w:t>
+      </w:r>
+      <w:r>
+        <w:t xml:space="preserve"> srodan je prethodnom pogledu i predstavlja broj veslača koji su na određenoj regati veslali za pojedini klub. Na relacije </w:t>
+      </w:r>
+      <w:r>
+        <w:rPr>
+          <w:i/>
+        </w:rPr>
+        <w:t>Klub</w:t>
+      </w:r>
+      <w:r>
+        <w:t xml:space="preserve"> i</w:t>
+      </w:r>
+      <w:r>
+        <w:rPr>
+          <w:i/>
+        </w:rPr>
+        <w:t xml:space="preserve"> Regata</w:t>
+      </w:r>
+      <w:r>
+        <w:rPr>
+          <w:i/>
+        </w:rPr>
+        <w:t xml:space="preserve"> </w:t>
+      </w:r>
+      <w:r>
+        <w:t xml:space="preserve">pogled se referencira preko atributa </w:t>
+      </w:r>
+      <w:r>
+        <w:rPr>
+          <w:i/>
+        </w:rPr>
+        <w:t xml:space="preserve">IdKlub </w:t>
+      </w:r>
+      <w:r>
+        <w:t>i</w:t>
+      </w:r>
+      <w:r>
+        <w:rPr>
+          <w:i/>
+        </w:rPr>
+        <w:t xml:space="preserve"> IdRegata</w:t>
+      </w:r>
+      <w:r>
+        <w:rPr>
+          <w:i/>
+        </w:rPr>
+        <w:t xml:space="preserve">. </w:t>
+      </w:r>
+      <w:r>
+        <w:t xml:space="preserve">Atribut </w:t>
+      </w:r>
+      <w:r>
+        <w:rPr>
+          <w:i/>
+        </w:rPr>
+        <w:t>Broj veslaca</w:t>
+      </w:r>
+      <w:r>
+        <w:rPr>
+          <w:i/>
+        </w:rPr>
+        <w:t xml:space="preserve"> </w:t>
+      </w:r>
+      <w:r>
+        <w:t xml:space="preserve"> predstavlja broj veslača koji su veslali za određeni klub na pojedinoj regati</w:t>
+      </w:r>
+      <w:r>
+        <w:t>.</w:t>
+      </w:r>
+    </w:p>
+    <w:p>
+      <w:pPr>
+        <w:spacing w:before="0" w:after="0" w:line="360" w:lineRule="auto"/>
+        <w:jc w:val="both"/>
+      </w:pPr>
+      <w:r>
+        <w:t xml:space="preserve">Pogled </w:t>
+      </w:r>
+      <w:r>
+        <w:rPr>
+          <w:i/>
+        </w:rPr>
+        <w:t>ZbirnaStartnaLista</w:t>
+      </w:r>
+      <w:r>
+        <w:rPr>
+          <w:i/>
+        </w:rPr>
+        <w:t xml:space="preserve"> </w:t>
+      </w:r>
+      <w:r>
+        <w:t>sadrži zapise iz baze podataka koji povezani tvore zbrinu startnu listu.</w:t>
+      </w:r>
+      <w:r>
+        <w:t xml:space="preserve"> </w:t>
+      </w:r>
+      <w:r>
+        <w:t>To je lista zapisa o utrkama koje se veslaju na određenoj regati sortirana prema rednom broju koji je dodijeljen svakoj pojedinoj utrci.</w:t>
+      </w:r>
+      <w:r>
+        <w:t xml:space="preserve"> </w:t>
+      </w:r>
+      <w:r>
+        <w:t xml:space="preserve">Atributi </w:t>
+      </w:r>
+      <w:r>
+        <w:rPr>
+          <w:i/>
+        </w:rPr>
+        <w:t>IdKategorija, IdUtrka</w:t>
+      </w:r>
+      <w:r>
+        <w:t xml:space="preserve"> i</w:t>
+      </w:r>
+      <w:r>
+        <w:rPr>
+          <w:i/>
+        </w:rPr>
+        <w:t xml:space="preserve"> IdRegata</w:t>
+      </w:r>
+      <w:r>
+        <w:rPr>
+          <w:i/>
+        </w:rPr>
+        <w:t xml:space="preserve"> </w:t>
+      </w:r>
+      <w:r>
+        <w:t>povezuju pogled s pripadajućim relacijama.</w:t>
+      </w:r>
+      <w:r>
+        <w:t xml:space="preserve"> Atribut </w:t>
+      </w:r>
+      <w:r>
+        <w:rPr>
+          <w:i/>
+        </w:rPr>
+        <w:t>RedniBrojUtrke</w:t>
+      </w:r>
+      <w:r>
+        <w:rPr>
+          <w:i/>
+        </w:rPr>
+        <w:t xml:space="preserve"> </w:t>
+      </w:r>
+      <w:r>
+        <w:t>predstavlja redni</w:t>
+      </w:r>
+      <w:r>
+        <w:t xml:space="preserve"> broj utrke sklopu jedne regate, atribut </w:t>
+      </w:r>
+      <w:r>
+        <w:rPr>
+          <w:i/>
+        </w:rPr>
+        <w:t>Kategorija</w:t>
+      </w:r>
+      <w:r>
+        <w:rPr>
+          <w:i/>
+        </w:rPr>
+        <w:t xml:space="preserve"> </w:t>
+      </w:r>
+      <w:r>
+        <w:t>predstavlja kraticu kategorije kojoj određeni zapis pripada</w:t>
+      </w:r>
+      <w:r>
+        <w:t xml:space="preserve">, a atribut </w:t>
+      </w:r>
+      <w:r>
+        <w:rPr>
+          <w:i/>
+        </w:rPr>
+        <w:t>StartnoVrijeme</w:t>
+      </w:r>
+      <w:r>
+        <w:rPr>
+          <w:i/>
+        </w:rPr>
+        <w:t xml:space="preserve"> </w:t>
+      </w:r>
+      <w:r>
+        <w:lastRenderedPageBreak/>
+        <w:t>predstavlja star</w:t>
+      </w:r>
+      <w:r>
+        <w:t>t</w:t>
+      </w:r>
+      <w:r>
+        <w:t>no vrijeme pojedine utrke.</w:t>
+      </w:r>
+      <w:r>
+        <w:t xml:space="preserve"> Atribut </w:t>
+      </w:r>
+      <w:r>
+        <w:rPr>
+          <w:i/>
+        </w:rPr>
+        <w:t>Rang</w:t>
+      </w:r>
+      <w:r>
+        <w:rPr>
+          <w:i/>
+        </w:rPr>
+        <w:t xml:space="preserve"> </w:t>
+      </w:r>
+      <w:r>
+        <w:t>predstavlja kraticu ranga kojem utrka pripada na primjer Finale A.</w:t>
+      </w:r>
+    </w:p>
+    <w:p>
+      <w:pPr>
+        <w:spacing w:before="0" w:after="0" w:line="360" w:lineRule="auto"/>
+        <w:jc w:val="both"/>
+      </w:pPr>
+      <w:r>
+        <w:t xml:space="preserve">Pogled </w:t>
+      </w:r>
+      <w:r>
+        <w:rPr>
+          <w:i/>
+        </w:rPr>
+        <w:t>RegataVremenaPoUtrkama</w:t>
+      </w:r>
+      <w:r>
+        <w:rPr>
+          <w:i/>
+        </w:rPr>
+        <w:t xml:space="preserve"> </w:t>
+      </w:r>
+      <w:r>
+        <w:t xml:space="preserve"> je pogled s najviše atributa u sustavu za praćenje i analizu veslača. Ovaj pogled predstavlja izveslana vremena na regatama za sve posade u svim kategorijama.</w:t>
+      </w:r>
+      <w:r>
+        <w:t xml:space="preserve"> Koristeći atribute </w:t>
+      </w:r>
+      <w:r>
+        <w:rPr>
+          <w:i/>
+        </w:rPr>
+        <w:t xml:space="preserve">IdRegata, IdKategorija, IdUtrka </w:t>
+      </w:r>
+      <w:r>
+        <w:t>i</w:t>
+      </w:r>
+      <w:r>
+        <w:rPr>
+          <w:i/>
+        </w:rPr>
+        <w:t xml:space="preserve"> IdPosada</w:t>
+      </w:r>
+      <w:r>
+        <w:rPr>
+          <w:i/>
+        </w:rPr>
+        <w:t xml:space="preserve"> </w:t>
+      </w:r>
+      <w:r>
+        <w:t xml:space="preserve">pogled se povezuje s tablicama gdje su ovi atributi </w:t>
+      </w:r>
+      <w:r>
+        <w:t>primarni</w:t>
+      </w:r>
+      <w:r>
+        <w:t xml:space="preserve"> ključevi.</w:t>
+      </w:r>
+      <w:r>
+        <w:t xml:space="preserve"> </w:t>
+      </w:r>
+      <w:r>
+        <w:t xml:space="preserve">Atribut </w:t>
+      </w:r>
+      <w:r>
+        <w:rPr>
+          <w:i/>
+        </w:rPr>
+        <w:t>Staza</w:t>
+      </w:r>
+      <w:r>
+        <w:rPr>
+          <w:i/>
+        </w:rPr>
+        <w:t xml:space="preserve"> </w:t>
+      </w:r>
+      <w:r>
+        <w:t>označava</w:t>
+      </w:r>
+      <w:r>
+        <w:t xml:space="preserve"> stazu u kojoj je posada u određenoj utrci odveslala utrku</w:t>
+      </w:r>
+      <w:r>
+        <w:t>.</w:t>
+      </w:r>
+      <w:r>
+        <w:t xml:space="preserve"> Atribut </w:t>
+      </w:r>
+      <w:r>
+        <w:rPr>
+          <w:i/>
+        </w:rPr>
+        <w:t>Kratica</w:t>
+      </w:r>
+      <w:r>
+        <w:rPr>
+          <w:i/>
+        </w:rPr>
+        <w:t xml:space="preserve"> </w:t>
+      </w:r>
+      <w:r>
+        <w:t>označava kraticu p</w:t>
+      </w:r>
+      <w:r>
+        <w:t xml:space="preserve">od kojom je posada veslala utrku. </w:t>
+      </w:r>
+      <w:r>
+        <w:t xml:space="preserve">Atribut </w:t>
+      </w:r>
+      <w:r>
+        <w:rPr>
+          <w:i/>
+        </w:rPr>
+        <w:t>Vrijeme</w:t>
+      </w:r>
+      <w:r>
+        <w:rPr>
+          <w:i/>
+        </w:rPr>
+        <w:t xml:space="preserve"> </w:t>
+      </w:r>
+      <w:r>
+        <w:t xml:space="preserve"> predstavlja vrijeme koje je određena posada izveslala u određenoj utrci.</w:t>
+      </w:r>
+      <w:r>
+        <w:t xml:space="preserve"> Atribut </w:t>
+      </w:r>
+      <w:r>
+        <w:rPr>
+          <w:i/>
+        </w:rPr>
+        <w:t>Udaljenost</w:t>
+      </w:r>
+      <w:r>
+        <w:rPr>
+          <w:i/>
+        </w:rPr>
+        <w:t xml:space="preserve"> </w:t>
+      </w:r>
+      <w:r>
+        <w:t xml:space="preserve"> predstavlja udaljenost kontrolne točke na kojoj se mjeri izveslano vrijeme od </w:t>
+      </w:r>
+      <w:r>
+        <w:t>početka veslačke staze</w:t>
+      </w:r>
+      <w:r>
+        <w:t>.</w:t>
+      </w:r>
+    </w:p>
+    <w:p>
+      <w:pPr>
+        <w:spacing w:before="0" w:after="0" w:line="360" w:lineRule="auto"/>
+        <w:jc w:val="both"/>
+      </w:pPr>
+      <w:r>
+        <w:t xml:space="preserve">Pogled </w:t>
+      </w:r>
+      <w:r>
+        <w:rPr>
+          <w:i/>
+        </w:rPr>
+        <w:t>VeslaciPoStarosnimKategorijama</w:t>
+      </w:r>
+      <w:r>
+        <w:rPr>
+          <w:i/>
+        </w:rPr>
+        <w:t xml:space="preserve"> </w:t>
+      </w:r>
+      <w:r>
+        <w:t xml:space="preserve">prikazuje broj veslača koji se </w:t>
+      </w:r>
+      <w:r>
+        <w:t>nalaze u klubovima grupirano prema starosnim kategorijama.</w:t>
+      </w:r>
+      <w:r>
+        <w:t xml:space="preserve"> Atribut </w:t>
+      </w:r>
+      <w:r>
+        <w:rPr>
+          <w:i/>
+        </w:rPr>
+        <w:t>IdStarosnaKategorija</w:t>
+      </w:r>
+      <w:r>
+        <w:rPr>
+          <w:i/>
+        </w:rPr>
+        <w:t xml:space="preserve"> </w:t>
+      </w:r>
+      <w:r>
+        <w:t xml:space="preserve">povezuje se na relaciju </w:t>
+      </w:r>
+      <w:r>
+        <w:rPr>
+          <w:i/>
+        </w:rPr>
+        <w:t>StarosnaKategorija</w:t>
+      </w:r>
+      <w:r>
+        <w:rPr>
+          <w:i/>
+        </w:rPr>
+        <w:t xml:space="preserve"> </w:t>
+      </w:r>
+      <w:r>
+        <w:t>i označava kojoj starosnoj kategoriji pripadaju veslači u klubu.</w:t>
+      </w:r>
+      <w:r>
+        <w:t xml:space="preserve"> Atribut </w:t>
+      </w:r>
+      <w:r>
+        <w:rPr>
+          <w:i/>
+        </w:rPr>
+        <w:t>IdKlub</w:t>
+      </w:r>
+      <w:r>
+        <w:rPr>
+          <w:i/>
+        </w:rPr>
+        <w:t xml:space="preserve"> </w:t>
+      </w:r>
+      <w:r>
+        <w:t xml:space="preserve">povezuje pogled na pripadajući klub. </w:t>
+      </w:r>
+      <w:r>
+        <w:t xml:space="preserve">Atribut </w:t>
+      </w:r>
+      <w:r>
+        <w:rPr>
+          <w:i/>
+        </w:rPr>
+        <w:t>BrojVeslaca</w:t>
+      </w:r>
+      <w:r>
+        <w:rPr>
+          <w:i/>
+        </w:rPr>
+        <w:t xml:space="preserve"> </w:t>
+      </w:r>
+      <w:r>
+        <w:t>i predstavlja broj veslača u određenom klubu grupiranih prema starosnoj kategoriji.</w:t>
+      </w:r>
+    </w:p>
+    <w:p>
+      <w:pPr>
+        <w:spacing w:before="0" w:after="0" w:line="360" w:lineRule="auto"/>
+        <w:jc w:val="both"/>
+      </w:pPr>
+      <w:r>
+        <w:t xml:space="preserve">Pogled </w:t>
+      </w:r>
+      <w:r>
+        <w:rPr>
+          <w:i/>
+        </w:rPr>
+        <w:t>VeslaciUParu</w:t>
+      </w:r>
+      <w:r>
+        <w:rPr>
+          <w:i/>
+        </w:rPr>
+        <w:t xml:space="preserve"> </w:t>
+      </w:r>
+      <w:r>
+        <w:t xml:space="preserve">prikazuje parove veslača koji su veslali skupa u </w:t>
+      </w:r>
+      <w:r>
+        <w:t>posadi</w:t>
+      </w:r>
+      <w:r>
+        <w:t>.</w:t>
+      </w:r>
+      <w:r>
+        <w:t xml:space="preserve"> Za svakog veslača u posadi u ovom pogledu postoje posebni zapisi koji ga povezuju s ostalim veslačima iz posade.</w:t>
+      </w:r>
+      <w:r>
+        <w:t xml:space="preserve"> Pogled također prikazuje koliko su puta veslači veslali skupa.</w:t>
+      </w:r>
+      <w:r>
+        <w:t xml:space="preserve"> Veslači su prikazani atributima </w:t>
+      </w:r>
+      <w:r>
+        <w:rPr>
+          <w:i/>
+        </w:rPr>
+        <w:t xml:space="preserve">IdVeslac, VeslaoSaId </w:t>
+      </w:r>
+      <w:r>
+        <w:t>i</w:t>
+      </w:r>
+      <w:r>
+        <w:rPr>
+          <w:i/>
+        </w:rPr>
+        <w:t xml:space="preserve"> VeslaoSa</w:t>
+      </w:r>
+      <w:r>
+        <w:t xml:space="preserve">. Prva dva atributa povezuju pogled s relacijom </w:t>
+      </w:r>
+      <w:r>
+        <w:rPr>
+          <w:i/>
+        </w:rPr>
+        <w:t>Veslač</w:t>
+      </w:r>
+      <w:r>
+        <w:rPr>
+          <w:i/>
+        </w:rPr>
+        <w:t xml:space="preserve">. </w:t>
+      </w:r>
+      <w:r>
+        <w:t xml:space="preserve">Atribut </w:t>
+      </w:r>
+      <w:r>
+        <w:rPr>
+          <w:i/>
+        </w:rPr>
+        <w:t xml:space="preserve">VeslaoSa </w:t>
+      </w:r>
+      <w:r>
+        <w:t>predstavlja ime i prezime drugog veslača u paru. Ovaj atribut nalazi se u pogledu zbog ograničenja određenih sustava za vizualizaciju podataka. Neki sustav ne mogu imati entitete koji se više puta povezuju na isti atribut drugog entiteta.</w:t>
+      </w:r>
+      <w:r>
+        <w:t xml:space="preserve"> U ovom specifičnom slučaju nije moguće povezati entitet </w:t>
+      </w:r>
+      <w:r>
+        <w:rPr>
+          <w:i/>
+        </w:rPr>
+        <w:t>VeslaciUParu</w:t>
+      </w:r>
+      <w:r>
+        <w:rPr>
+          <w:i/>
+        </w:rPr>
+        <w:t xml:space="preserve"> </w:t>
+      </w:r>
+      <w:r>
+        <w:t xml:space="preserve">na atribut </w:t>
+      </w:r>
+      <w:r>
+        <w:rPr>
+          <w:i/>
+        </w:rPr>
+        <w:t>IdVeslac</w:t>
+      </w:r>
+      <w:r>
+        <w:rPr>
+          <w:i/>
+        </w:rPr>
+        <w:t xml:space="preserve"> </w:t>
+      </w:r>
+      <w:r>
+        <w:t>entiteta</w:t>
+      </w:r>
+      <w:r>
+        <w:t xml:space="preserve"> </w:t>
+      </w:r>
+      <w:r>
+        <w:rPr>
+          <w:i/>
+        </w:rPr>
+        <w:t>Veslac</w:t>
+      </w:r>
+      <w:r>
+        <w:t xml:space="preserve">. </w:t>
+      </w:r>
+      <w:r>
+        <w:t xml:space="preserve">Atribut </w:t>
+      </w:r>
+      <w:r>
+        <w:rPr>
+          <w:i/>
+        </w:rPr>
+        <w:t>VeslaliPuta</w:t>
+      </w:r>
+      <w:r>
+        <w:t xml:space="preserve"> predstavlja broj puta koji je određeni par veslača veslao skupa u posadi.</w:t>
+      </w:r>
+    </w:p>
+    <w:p>
+      <w:pPr>
+        <w:spacing w:before="0" w:after="0" w:line="360" w:lineRule="auto"/>
+        <w:jc w:val="both"/>
+      </w:pPr>
+      <w:r>
+        <w:t xml:space="preserve">Pogled </w:t>
+      </w:r>
+      <w:r>
+        <w:rPr>
+          <w:i/>
+        </w:rPr>
+        <w:t>VeslacPoKategorij</w:t>
+      </w:r>
+      <w:r>
+        <w:rPr>
+          <w:i/>
+        </w:rPr>
+        <w:t xml:space="preserve">i </w:t>
+      </w:r>
+      <w:r>
+        <w:t>predstavlja zapise o broju puta koji je određeni veslač veslao u određenoj kategoriji.</w:t>
+      </w:r>
+      <w:r>
+        <w:t xml:space="preserve"> Uz pomoć atributa </w:t>
+      </w:r>
+      <w:r>
+        <w:rPr>
+          <w:i/>
+        </w:rPr>
+        <w:t>IdVeslac</w:t>
+      </w:r>
+      <w:r>
+        <w:rPr>
+          <w:i/>
+        </w:rPr>
+        <w:t xml:space="preserve"> </w:t>
+      </w:r>
+      <w:r>
+        <w:t xml:space="preserve">rezultati se grupiraju prema veslaču, a preko atributa </w:t>
+      </w:r>
+      <w:r>
+        <w:rPr>
+          <w:i/>
+        </w:rPr>
+        <w:t>Kratica</w:t>
+      </w:r>
+      <w:r>
+        <w:rPr>
+          <w:i/>
+        </w:rPr>
+        <w:t xml:space="preserve"> </w:t>
+      </w:r>
+      <w:r>
+        <w:t>grupiraju se prema kategoriji.</w:t>
+      </w:r>
+      <w:r>
+        <w:t xml:space="preserve"> Atribut </w:t>
+      </w:r>
+      <w:r>
+        <w:rPr>
+          <w:i/>
+        </w:rPr>
+        <w:t>PutaVeslao</w:t>
+      </w:r>
+      <w:r>
+        <w:t xml:space="preserve"> predstavlja broj puta koji je određeni veslač veslao u određenoj kategoriji.</w:t>
+      </w:r>
+    </w:p>
+    <w:p>
+      <w:pPr>
+        <w:spacing w:before="0" w:after="0" w:line="360" w:lineRule="auto"/>
+        <w:jc w:val="both"/>
+      </w:pPr>
+      <w:r>
+        <w:lastRenderedPageBreak/>
+        <w:t xml:space="preserve">Pogled </w:t>
+      </w:r>
+      <w:r>
+        <w:rPr>
+          <w:i/>
+        </w:rPr>
+        <w:t>VeslanjeNaLokaciji</w:t>
+      </w:r>
+      <w:r>
+        <w:rPr>
+          <w:i/>
+        </w:rPr>
+        <w:t xml:space="preserve"> </w:t>
+      </w:r>
+      <w:r>
+        <w:t>predstavlja zapise o lokacijama na kojima je veslao određeni veslač</w:t>
+      </w:r>
+      <w:r>
+        <w:t>.</w:t>
+      </w:r>
+      <w:r>
+        <w:t xml:space="preserve"> Preko atributa </w:t>
+      </w:r>
+      <w:r>
+        <w:rPr>
+          <w:i/>
+        </w:rPr>
+        <w:t>IdVeslac</w:t>
+      </w:r>
+      <w:r>
+        <w:rPr>
+          <w:i/>
+        </w:rPr>
+        <w:t xml:space="preserve"> </w:t>
+      </w:r>
+      <w:r>
+        <w:t>i</w:t>
+      </w:r>
+      <w:r>
+        <w:rPr>
+          <w:i/>
+        </w:rPr>
+        <w:t xml:space="preserve"> IdLokacija</w:t>
+      </w:r>
+      <w:r>
+        <w:rPr>
+          <w:i/>
+        </w:rPr>
+        <w:t xml:space="preserve"> </w:t>
+      </w:r>
+      <w:r>
+        <w:t>pogled se povezuje s pripadajućim relacijama.</w:t>
+      </w:r>
+      <w:r>
+        <w:t xml:space="preserve"> Atribut </w:t>
+      </w:r>
+      <w:r>
+        <w:rPr>
+          <w:i/>
+        </w:rPr>
+        <w:t>PutaNaLokacij</w:t>
+      </w:r>
+      <w:r>
+        <w:rPr>
+          <w:i/>
+        </w:rPr>
+        <w:t xml:space="preserve">i </w:t>
+      </w:r>
+      <w:r>
+        <w:t>predstavlja broj puta koji je pojedini veslač veslao na određenoj lokaciji.</w:t>
+      </w:r>
+    </w:p>
+    <w:p>
+      <w:pPr>
+        <w:spacing w:before="0" w:after="0" w:line="360" w:lineRule="auto"/>
+        <w:jc w:val="both"/>
+      </w:pPr>
+      <w:r>
+        <w:t xml:space="preserve">Pogled </w:t>
+      </w:r>
+      <w:r>
+        <w:rPr>
+          <w:i/>
+        </w:rPr>
+        <w:t>VremenaPoVeslacu</w:t>
+      </w:r>
+      <w:r>
+        <w:rPr>
+          <w:i/>
+        </w:rPr>
+        <w:t xml:space="preserve"> </w:t>
+      </w:r>
+      <w:r>
+        <w:t>sadrži zapise o svim vremenima koje je određeni veslač veslao na regata. Pogled uključuje vremena koja je veslač izveslao sam i kao dio posa</w:t>
+      </w:r>
+      <w:r>
+        <w:t>de.</w:t>
+      </w:r>
+      <w:r>
+        <w:t xml:space="preserve"> Atributi </w:t>
+      </w:r>
+      <w:r>
+        <w:rPr>
+          <w:i/>
+        </w:rPr>
+        <w:t xml:space="preserve">Ime, Prezime </w:t>
+      </w:r>
+      <w:r>
+        <w:t>i</w:t>
+      </w:r>
+      <w:r>
+        <w:rPr>
+          <w:i/>
+        </w:rPr>
+        <w:t xml:space="preserve"> IdVeslac</w:t>
+      </w:r>
+      <w:r>
+        <w:t xml:space="preserve"> predstavljaju podatke o veslaču.</w:t>
+      </w:r>
+      <w:r>
+        <w:t xml:space="preserve"> Atributi </w:t>
+      </w:r>
+      <w:r>
+        <w:rPr>
+          <w:i/>
+        </w:rPr>
+        <w:t>ImeRegate</w:t>
+      </w:r>
+      <w:r>
+        <w:t xml:space="preserve"> i</w:t>
+      </w:r>
+      <w:r>
+        <w:rPr>
+          <w:i/>
+        </w:rPr>
+        <w:t xml:space="preserve"> DatumPocetak</w:t>
+      </w:r>
+      <w:r>
+        <w:t xml:space="preserve"> predstavljaju podatke o regati na kojoj je vrijeme izveslano.</w:t>
+      </w:r>
+      <w:r>
+        <w:t xml:space="preserve"> Atribut </w:t>
+      </w:r>
+      <w:r>
+        <w:rPr>
+          <w:i/>
+        </w:rPr>
+        <w:t>DatumPocetak</w:t>
+      </w:r>
+      <w:r>
+        <w:rPr>
+          <w:i/>
+        </w:rPr>
+        <w:t xml:space="preserve"> </w:t>
+      </w:r>
+      <w:r>
+        <w:t>se nalazi u ovom pogledu kako bi se rezultati mogli sortirati vremenski po datumu veslanja.</w:t>
+      </w:r>
+      <w:r>
+        <w:t xml:space="preserve"> Atribut </w:t>
+      </w:r>
+      <w:r>
+        <w:rPr>
+          <w:i/>
+        </w:rPr>
+        <w:t>Vrijeme</w:t>
+      </w:r>
+      <w:r>
+        <w:rPr>
+          <w:i/>
+        </w:rPr>
+        <w:t xml:space="preserve"> </w:t>
+      </w:r>
+      <w:r>
+        <w:t xml:space="preserve"> predstavlja izv</w:t>
+      </w:r>
+      <w:r>
+        <w:t xml:space="preserve">eslano vrijeme u </w:t>
+      </w:r>
+      <w:r>
+        <w:t>određenoj</w:t>
+      </w:r>
+      <w:r>
+        <w:t xml:space="preserve"> utrci.</w:t>
+      </w:r>
+      <w:r>
+        <w:t xml:space="preserve"> Atribut </w:t>
+      </w:r>
+      <w:r>
+        <w:rPr>
+          <w:i/>
+        </w:rPr>
+        <w:t>Kratica</w:t>
+      </w:r>
+      <w:r>
+        <w:rPr>
+          <w:i/>
+        </w:rPr>
+        <w:t xml:space="preserve"> </w:t>
+      </w:r>
+      <w:r>
+        <w:t xml:space="preserve">označava u kojoj je kategoriji postignut rezultat, a atribut </w:t>
+      </w:r>
+      <w:r>
+        <w:rPr>
+          <w:i/>
+        </w:rPr>
+        <w:t>Udaljenost</w:t>
+      </w:r>
+      <w:r>
+        <w:rPr>
+          <w:i/>
+        </w:rPr>
+        <w:t xml:space="preserve"> </w:t>
+      </w:r>
+      <w:r>
+        <w:t>predstavlja kontrolnu točku na kojoj je izmjereno izveslano vrijeme.</w:t>
+      </w:r>
+    </w:p>
+    <w:p/>
+    <w:p/>
+    <w:p/>
+    <w:p/>
+    <w:p/>
+    <w:p/>
+    <w:p/>
+    <w:p/>
+    <w:p/>
+    <w:p/>
+    <w:p/>
+    <w:p/>
+    <w:p/>
+    <w:p/>
+    <w:p/>
+    <w:p/>
+    <w:p/>
+    <w:p/>
+    <w:p/>
+    <w:p/>
     <w:p>
       <w:pPr>
         <w:pStyle w:val="Heading2"/>
       </w:pPr>
-      <w:bookmarkStart w:id="18" w:name="_Toc515782543"/>
+      <w:bookmarkStart w:id="19" w:name="_Toc516310655"/>
       <w:r>
         <w:lastRenderedPageBreak/>
         <w:t>Imenovanje objekata</w:t>
       </w:r>
-      <w:bookmarkEnd w:id="18"/>
-    </w:p>
-    <w:p>
-      <w:r>
-        <w:t>TODO</w:t>
-      </w:r>
-    </w:p>
-    <w:p>
-      <w:pPr>
-        <w:pStyle w:val="Autordokumenta"/>
-      </w:pPr>
-      <w:r>
-        <w:br w:type="page"/>
-      </w:r>
-    </w:p>
+      <w:bookmarkEnd w:id="19"/>
+    </w:p>
+    <w:p>
+      <w:pPr>
+        <w:spacing w:line="360" w:lineRule="auto"/>
+        <w:jc w:val="both"/>
+      </w:pPr>
+      <w:r>
+        <w:t>Imenovanje objekata u bazi podataka moguće je napraviti na više različitih načina.</w:t>
+      </w:r>
+      <w:r>
+        <w:t xml:space="preserve"> Imenovanje je bitno kako bi se jednostavnije povezali ili pronašli </w:t>
+      </w:r>
+      <w:r>
+        <w:t>entiteti</w:t>
+      </w:r>
+      <w:r>
+        <w:t xml:space="preserve"> u bazi podataka.</w:t>
+      </w:r>
+      <w:r>
+        <w:t xml:space="preserve"> Konzistentnost u imenovanju objekata je bitna radi preglednosti sustava i moguće buduće nadogradnje.</w:t>
+      </w:r>
+      <w:r>
+        <w:t xml:space="preserve"> Sustav za praćenje i analizu performansi veslača ima definirana pravila prema kojima se imenuju objekti unutar baze podataka.</w:t>
+      </w:r>
+    </w:p>
+    <w:p>
+      <w:pPr>
+        <w:spacing w:line="360" w:lineRule="auto"/>
+        <w:jc w:val="both"/>
+      </w:pPr>
+      <w:r>
+        <w:t>Relacije se imenuju imenima koja označavaju tip podataka koji se u njima nalaze. Imena relacija moraju biti u prvom licu jednine u nominativu.</w:t>
+      </w:r>
+      <w:r>
+        <w:t xml:space="preserve"> U slučaju da se ime relacije sastoji od dvije riječi, </w:t>
+      </w:r>
+      <w:r>
+        <w:t>barem jedna riječ mora biti u nominativu. Svaka riječ u imenu relacije mora započeti velikim slovom</w:t>
+      </w:r>
+      <w:r>
+        <w:t xml:space="preserve"> (</w:t>
+      </w:r>
+      <w:r>
+        <w:rPr>
+          <w:i/>
+        </w:rPr>
+        <w:t>engl. upper camel case</w:t>
+      </w:r>
+      <w:r>
+        <w:t>)</w:t>
+      </w:r>
+      <w:r>
+        <w:t>.</w:t>
+      </w:r>
+      <w:r>
+        <w:t xml:space="preserve"> Vezne relacije imenuju se tako da se spoje imena relacija na koje se odnose.</w:t>
+      </w:r>
+    </w:p>
+    <w:p>
+      <w:pPr>
+        <w:spacing w:line="360" w:lineRule="auto"/>
+        <w:jc w:val="both"/>
+      </w:pPr>
+      <w:r>
+        <w:t>Pogledi se imenuju prema tipu podataka koji se u njima nalazi. Pogledi slijede ista pravila kao i relacije. Pogledi u svojim imenima mogu sadržavati priloge i prijedloge.</w:t>
+      </w:r>
+    </w:p>
+    <w:p>
+      <w:pPr>
+        <w:spacing w:line="360" w:lineRule="auto"/>
+        <w:jc w:val="both"/>
+      </w:pPr>
+      <w:r>
+        <w:t xml:space="preserve">Svi primarni ključevi u bazi podataka moraju biti imenovani. Imena primarnih ključeva sadrže prefiks </w:t>
+      </w:r>
+      <w:r>
+        <w:rPr>
+          <w:i/>
+        </w:rPr>
+        <w:t>„PK_“</w:t>
+      </w:r>
+      <w:r>
+        <w:rPr>
+          <w:i/>
+        </w:rPr>
+        <w:t xml:space="preserve"> </w:t>
+      </w:r>
+      <w:r>
+        <w:t xml:space="preserve"> koji slijedi ime tablice u kojoj se primarni ključ nalazi.</w:t>
+      </w:r>
+      <w:r>
+        <w:t xml:space="preserve"> </w:t>
+      </w:r>
+      <w:r>
+        <w:t>Primjer imenovanog</w:t>
+      </w:r>
+      <w:r>
+        <w:t xml:space="preserve"> primarnog ključa je „</w:t>
+      </w:r>
+      <w:r>
+        <w:rPr>
+          <w:i/>
+        </w:rPr>
+        <w:t>PK_PosadaVeslac</w:t>
+      </w:r>
+      <w:r>
+        <w:t>“</w:t>
+      </w:r>
+      <w:r>
+        <w:t>.</w:t>
+      </w:r>
+    </w:p>
+    <w:p>
+      <w:pPr>
+        <w:spacing w:line="360" w:lineRule="auto"/>
+        <w:jc w:val="both"/>
+      </w:pPr>
+      <w:r>
+        <w:t xml:space="preserve">Svi strani ključevi u bazi podataka moraju biti imenovani. Imena stranih ključeva sadrže prefiks </w:t>
+      </w:r>
+      <w:r>
+        <w:rPr>
+          <w:i/>
+        </w:rPr>
+        <w:t>„FK_“</w:t>
+      </w:r>
+      <w:r>
+        <w:rPr>
+          <w:i/>
+        </w:rPr>
+        <w:t xml:space="preserve"> </w:t>
+      </w:r>
+      <w:r>
+        <w:t>koji slijedi ime tablice u kojoj se nalazi ključ iza kojeg se nalazi ime referencir</w:t>
+      </w:r>
+      <w:r>
+        <w:t>ane tablice odvojene donjom crtom</w:t>
+      </w:r>
+      <w:r>
+        <w:t xml:space="preserve">. Primjer imenovanog stranog ključa je </w:t>
+      </w:r>
+      <w:r>
+        <w:t>„</w:t>
+      </w:r>
+      <w:r>
+        <w:rPr>
+          <w:i/>
+        </w:rPr>
+        <w:t>FK_Posada_Kategorija</w:t>
+      </w:r>
+      <w:r>
+        <w:t>“</w:t>
+      </w:r>
+      <w:r>
+        <w:t>.</w:t>
+      </w:r>
+    </w:p>
+    <w:p>
+      <w:pPr>
+        <w:spacing w:line="360" w:lineRule="auto"/>
+        <w:jc w:val="both"/>
+      </w:pPr>
+      <w:r>
+        <w:t xml:space="preserve">Ograničenja jedinstvenosti moraju biti imenovana. Imena ograničenja jedinstvenosti sadrže prefiks </w:t>
+      </w:r>
+      <w:r>
+        <w:rPr>
+          <w:i/>
+        </w:rPr>
+        <w:t>„UQ</w:t>
+      </w:r>
+      <w:r>
+        <w:rPr>
+          <w:i/>
+        </w:rPr>
+        <w:t>_</w:t>
+      </w:r>
+      <w:r>
+        <w:rPr>
+          <w:i/>
+        </w:rPr>
+        <w:t>“</w:t>
+      </w:r>
+      <w:r>
+        <w:rPr>
+          <w:i/>
+        </w:rPr>
+        <w:t xml:space="preserve"> </w:t>
+      </w:r>
+      <w:r>
+        <w:t>iza kojeg slijede imena svih atributa koji su uključeni u ograničenje razdvojenih donjom crtom. Primjer imenovanog ograničenja jedinstvenosti je „</w:t>
+      </w:r>
+      <w:r>
+        <w:rPr>
+          <w:i/>
+        </w:rPr>
+        <w:t>UQ_</w:t>
+      </w:r>
+      <w:r>
+        <w:rPr>
+          <w:i/>
+        </w:rPr>
+        <w:t>Id</w:t>
+      </w:r>
+      <w:r>
+        <w:rPr>
+          <w:i/>
+        </w:rPr>
+        <w:t>Posada_MjestoUCamcu</w:t>
+      </w:r>
+      <w:r>
+        <w:t>“</w:t>
+      </w:r>
+    </w:p>
+    <w:p>
+      <w:pPr>
+        <w:spacing w:line="360" w:lineRule="auto"/>
+        <w:jc w:val="both"/>
+      </w:pPr>
+      <w:r>
+        <w:t>Ograničenja s provjerom (</w:t>
+      </w:r>
+      <w:r>
+        <w:rPr>
+          <w:i/>
+        </w:rPr>
+        <w:t>engl. check constraints</w:t>
+      </w:r>
+      <w:r>
+        <w:t>)</w:t>
+      </w:r>
+      <w:r>
+        <w:t xml:space="preserve"> sadrže prefiks </w:t>
+      </w:r>
+      <w:r>
+        <w:rPr>
+          <w:i/>
+        </w:rPr>
+        <w:t>„CH_“</w:t>
+      </w:r>
+      <w:r>
+        <w:rPr>
+          <w:i/>
+        </w:rPr>
+        <w:t xml:space="preserve"> </w:t>
+      </w:r>
+      <w:r>
+        <w:t>koji slijede imena atributa uključenih u provjeru odvojenih donjom crtom. Primjer</w:t>
+      </w:r>
+      <w:r>
+        <w:t xml:space="preserve"> imenovanog ograničenja s provjerom je „</w:t>
+      </w:r>
+      <w:r>
+        <w:rPr>
+          <w:i/>
+        </w:rPr>
+        <w:t>CH_DatumPocetak_DatumKraj</w:t>
+      </w:r>
+      <w:r>
+        <w:t>“</w:t>
+      </w:r>
+    </w:p>
+    <w:p>
+      <w:pPr>
+        <w:spacing w:line="360" w:lineRule="auto"/>
+        <w:jc w:val="both"/>
+      </w:pPr>
+    </w:p>
+    <w:p/>
     <w:p>
       <w:pPr>
         <w:pStyle w:val="Heading1"/>
       </w:pPr>
-      <w:bookmarkStart w:id="19" w:name="_Toc515782544"/>
+      <w:bookmarkStart w:id="20" w:name="_Toc516310656"/>
       <w:r>
         <w:lastRenderedPageBreak/>
         <w:t>Vizualizacija podataka</w:t>
       </w:r>
-      <w:bookmarkEnd w:id="19"/>
+      <w:bookmarkEnd w:id="20"/>
     </w:p>
     <w:p>
       <w:pPr>
@@ -3839,7 +6147,7 @@
         <w:spacing w:line="360" w:lineRule="auto"/>
         <w:jc w:val="both"/>
       </w:pPr>
-      <w:bookmarkStart w:id="20" w:name="_Toc515782545"/>
+      <w:bookmarkStart w:id="21" w:name="_Toc516310657"/>
       <w:r>
         <w:lastRenderedPageBreak/>
         <w:t>Semantika</w:t>
@@ -3850,7 +6158,7 @@
       <w:r>
         <w:t xml:space="preserve"> podataka</w:t>
       </w:r>
-      <w:bookmarkEnd w:id="20"/>
+      <w:bookmarkEnd w:id="21"/>
     </w:p>
     <w:p>
       <w:pPr>
@@ -3918,12 +6226,12 @@
       <w:pPr>
         <w:pStyle w:val="Heading2"/>
       </w:pPr>
-      <w:bookmarkStart w:id="21" w:name="_Toc515782546"/>
+      <w:bookmarkStart w:id="22" w:name="_Toc516310658"/>
       <w:r>
         <w:lastRenderedPageBreak/>
         <w:t>Vizualizacija vremenski zavisnih podataka</w:t>
       </w:r>
-      <w:bookmarkEnd w:id="21"/>
+      <w:bookmarkEnd w:id="22"/>
     </w:p>
     <w:p>
       <w:pPr>
@@ -4062,12 +6370,12 @@
       <w:pPr>
         <w:pStyle w:val="Heading2"/>
       </w:pPr>
-      <w:bookmarkStart w:id="22" w:name="_Toc515782547"/>
+      <w:bookmarkStart w:id="23" w:name="_Toc516310659"/>
       <w:r>
         <w:lastRenderedPageBreak/>
         <w:t>Vizualizacija geografskih podataka</w:t>
       </w:r>
-      <w:bookmarkEnd w:id="22"/>
+      <w:bookmarkEnd w:id="23"/>
     </w:p>
     <w:p>
       <w:pPr>
@@ -4314,12 +6622,12 @@
       <w:pPr>
         <w:pStyle w:val="Heading2"/>
       </w:pPr>
-      <w:bookmarkStart w:id="23" w:name="_Toc515782548"/>
+      <w:bookmarkStart w:id="24" w:name="_Toc516310660"/>
       <w:r>
         <w:lastRenderedPageBreak/>
         <w:t>Vizualizacija temeljena na broju ključeva</w:t>
       </w:r>
-      <w:bookmarkEnd w:id="23"/>
+      <w:bookmarkEnd w:id="24"/>
     </w:p>
     <w:p>
       <w:pPr>
@@ -4334,11 +6642,11 @@
       <w:pPr>
         <w:pStyle w:val="Heading3"/>
       </w:pPr>
-      <w:bookmarkStart w:id="24" w:name="_Toc515782549"/>
+      <w:bookmarkStart w:id="25" w:name="_Toc516310661"/>
       <w:r>
         <w:t>Vizualizacija podataka s jednim ključem</w:t>
       </w:r>
-      <w:bookmarkEnd w:id="24"/>
+      <w:bookmarkEnd w:id="25"/>
     </w:p>
     <w:p>
       <w:pPr>
@@ -4690,14 +6998,27 @@
       <w:r>
         <w:t xml:space="preserve">Slika </w:t>
       </w:r>
-      <w:fldSimple w:instr=" SEQ Slika \* ARABIC ">
-        <w:r>
-          <w:rPr>
-            <w:noProof/>
-          </w:rPr>
-          <w:t>1</w:t>
-        </w:r>
-      </w:fldSimple>
+      <w:r>
+        <w:fldChar w:fldCharType="begin"/>
+      </w:r>
+      <w:r>
+        <w:instrText xml:space="preserve"> SEQ Slika \* ARABIC </w:instrText>
+      </w:r>
+      <w:r>
+        <w:fldChar w:fldCharType="separate"/>
+      </w:r>
+      <w:r>
+        <w:rPr>
+          <w:noProof/>
+        </w:rPr>
+        <w:t>1</w:t>
+      </w:r>
+      <w:r>
+        <w:rPr>
+          <w:noProof/>
+        </w:rPr>
+        <w:fldChar w:fldCharType="end"/>
+      </w:r>
       <w:r>
         <w:rPr>
           <w:noProof/>
@@ -4834,7 +7155,7 @@
       <w:pPr>
         <w:pStyle w:val="Heading3"/>
       </w:pPr>
-      <w:bookmarkStart w:id="25" w:name="_Toc515782550"/>
+      <w:bookmarkStart w:id="26" w:name="_Toc516310662"/>
       <w:r>
         <w:lastRenderedPageBreak/>
         <w:t>Vizualizacija podataka s dva</w:t>
@@ -4842,7 +7163,7 @@
       <w:r>
         <w:t xml:space="preserve"> ključa</w:t>
       </w:r>
-      <w:bookmarkEnd w:id="25"/>
+      <w:bookmarkEnd w:id="26"/>
     </w:p>
     <w:p>
       <w:pPr>
@@ -4955,19 +7276,32 @@
                                 <w:szCs w:val="24"/>
                               </w:rPr>
                             </w:pPr>
-                            <w:bookmarkStart w:id="26" w:name="_Ref515626800"/>
+                            <w:bookmarkStart w:id="27" w:name="_Ref515626800"/>
                             <w:r>
                               <w:t xml:space="preserve">Slika </w:t>
                             </w:r>
-                            <w:fldSimple w:instr=" SEQ Slika \* ARABIC ">
-                              <w:r>
-                                <w:rPr>
-                                  <w:noProof/>
-                                </w:rPr>
-                                <w:t>2</w:t>
-                              </w:r>
-                            </w:fldSimple>
-                            <w:bookmarkEnd w:id="26"/>
+                            <w:r>
+                              <w:fldChar w:fldCharType="begin"/>
+                            </w:r>
+                            <w:r>
+                              <w:instrText xml:space="preserve"> SEQ Slika \* ARABIC </w:instrText>
+                            </w:r>
+                            <w:r>
+                              <w:fldChar w:fldCharType="separate"/>
+                            </w:r>
+                            <w:r>
+                              <w:rPr>
+                                <w:noProof/>
+                              </w:rPr>
+                              <w:t>2</w:t>
+                            </w:r>
+                            <w:r>
+                              <w:rPr>
+                                <w:noProof/>
+                              </w:rPr>
+                              <w:fldChar w:fldCharType="end"/>
+                            </w:r>
+                            <w:bookmarkEnd w:id="27"/>
                             <w:r>
                               <w:t xml:space="preserve"> </w:t>
                             </w:r>
@@ -5009,19 +7343,32 @@
                           <w:szCs w:val="24"/>
                         </w:rPr>
                       </w:pPr>
-                      <w:bookmarkStart w:id="27" w:name="_Ref515626800"/>
+                      <w:bookmarkStart w:id="28" w:name="_Ref515626800"/>
                       <w:r>
                         <w:t xml:space="preserve">Slika </w:t>
                       </w:r>
-                      <w:fldSimple w:instr=" SEQ Slika \* ARABIC ">
-                        <w:r>
-                          <w:rPr>
-                            <w:noProof/>
-                          </w:rPr>
-                          <w:t>2</w:t>
-                        </w:r>
-                      </w:fldSimple>
-                      <w:bookmarkEnd w:id="27"/>
+                      <w:r>
+                        <w:fldChar w:fldCharType="begin"/>
+                      </w:r>
+                      <w:r>
+                        <w:instrText xml:space="preserve"> SEQ Slika \* ARABIC </w:instrText>
+                      </w:r>
+                      <w:r>
+                        <w:fldChar w:fldCharType="separate"/>
+                      </w:r>
+                      <w:r>
+                        <w:rPr>
+                          <w:noProof/>
+                        </w:rPr>
+                        <w:t>2</w:t>
+                      </w:r>
+                      <w:r>
+                        <w:rPr>
+                          <w:noProof/>
+                        </w:rPr>
+                        <w:fldChar w:fldCharType="end"/>
+                      </w:r>
+                      <w:bookmarkEnd w:id="28"/>
                       <w:r>
                         <w:t xml:space="preserve"> </w:t>
                       </w:r>
@@ -5181,7 +7528,7 @@
       <w:pPr>
         <w:pStyle w:val="Heading2"/>
       </w:pPr>
-      <w:bookmarkStart w:id="28" w:name="_Toc515782551"/>
+      <w:bookmarkStart w:id="29" w:name="_Toc516310663"/>
       <w:r>
         <w:lastRenderedPageBreak/>
         <w:t xml:space="preserve">Vizualizacija podataka </w:t>
@@ -5192,7 +7539,7 @@
       <w:r>
         <w:t xml:space="preserve"> tablica</w:t>
       </w:r>
-      <w:bookmarkEnd w:id="28"/>
+      <w:bookmarkEnd w:id="29"/>
     </w:p>
     <w:p>
       <w:pPr>
@@ -5206,12 +7553,12 @@
       <w:pPr>
         <w:pStyle w:val="Heading2"/>
       </w:pPr>
-      <w:bookmarkStart w:id="29" w:name="_Toc515782552"/>
+      <w:bookmarkStart w:id="30" w:name="_Toc516310664"/>
       <w:r>
         <w:lastRenderedPageBreak/>
         <w:t>Boja u grafovima</w:t>
       </w:r>
-      <w:bookmarkEnd w:id="29"/>
+      <w:bookmarkEnd w:id="30"/>
     </w:p>
     <w:p>
       <w:pPr>
@@ -5244,11 +7591,11 @@
       <w:pPr>
         <w:pStyle w:val="Heading3"/>
       </w:pPr>
-      <w:bookmarkStart w:id="30" w:name="_Toc515782553"/>
+      <w:bookmarkStart w:id="31" w:name="_Toc516310665"/>
       <w:r>
         <w:t>Prostori boja</w:t>
       </w:r>
-      <w:bookmarkEnd w:id="30"/>
+      <w:bookmarkEnd w:id="31"/>
     </w:p>
     <w:p>
       <w:pPr>
@@ -5487,11 +7834,11 @@
       <w:pPr>
         <w:pStyle w:val="Heading3"/>
       </w:pPr>
-      <w:bookmarkStart w:id="31" w:name="_Toc515782554"/>
+      <w:bookmarkStart w:id="32" w:name="_Toc516310666"/>
       <w:r>
         <w:t>Uloga boje u vizualizaciji</w:t>
       </w:r>
-      <w:bookmarkEnd w:id="31"/>
+      <w:bookmarkEnd w:id="32"/>
     </w:p>
     <w:p>
       <w:pPr>
@@ -5853,7 +8200,7 @@
           <w:sz w:val="32"/>
         </w:rPr>
       </w:pPr>
-      <w:bookmarkStart w:id="32" w:name="_Toc515782555"/>
+      <w:bookmarkStart w:id="33" w:name="_Toc516310667"/>
       <w:r>
         <w:rPr>
           <w:sz w:val="32"/>
@@ -5861,11 +8208,11 @@
         <w:lastRenderedPageBreak/>
         <w:t>Zaključak</w:t>
       </w:r>
-      <w:bookmarkStart w:id="33" w:name="_Toc73793800"/>
-      <w:bookmarkStart w:id="34" w:name="_Toc73794370"/>
-      <w:bookmarkStart w:id="35" w:name="_Toc113812272"/>
-      <w:bookmarkEnd w:id="14"/>
-      <w:bookmarkEnd w:id="32"/>
+      <w:bookmarkStart w:id="34" w:name="_Toc73793800"/>
+      <w:bookmarkStart w:id="35" w:name="_Toc73794370"/>
+      <w:bookmarkStart w:id="36" w:name="_Toc113812272"/>
+      <w:bookmarkEnd w:id="13"/>
+      <w:bookmarkEnd w:id="33"/>
     </w:p>
     <w:p>
       <w:pPr>
@@ -5890,7 +8237,7 @@
           <w:sz w:val="32"/>
         </w:rPr>
       </w:pPr>
-      <w:bookmarkStart w:id="36" w:name="_Toc515782556"/>
+      <w:bookmarkStart w:id="37" w:name="_Toc516310668"/>
       <w:r>
         <w:rPr>
           <w:sz w:val="32"/>
@@ -5898,10 +8245,10 @@
         <w:lastRenderedPageBreak/>
         <w:t>Literatura</w:t>
       </w:r>
-      <w:bookmarkEnd w:id="33"/>
       <w:bookmarkEnd w:id="34"/>
       <w:bookmarkEnd w:id="35"/>
       <w:bookmarkEnd w:id="36"/>
+      <w:bookmarkEnd w:id="37"/>
     </w:p>
     <w:p>
       <w:pPr>
@@ -6529,7 +8876,7 @@
         <w:rStyle w:val="PageNumber"/>
         <w:noProof/>
       </w:rPr>
-      <w:t>17</w:t>
+      <w:t>11</w:t>
     </w:r>
     <w:r>
       <w:rPr>
@@ -12006,7 +14353,6 @@
   <w:style w:type="character" w:default="1" w:styleId="DefaultParagraphFont">
     <w:name w:val="Default Paragraph Font"/>
     <w:uiPriority w:val="1"/>
-    <w:semiHidden/>
     <w:unhideWhenUsed/>
   </w:style>
   <w:style w:type="table" w:default="1" w:styleId="TableNormal">
@@ -12586,7 +14932,7 @@
 </file>
 
 <file path=customXml/itemProps1.xml><?xml version="1.0" encoding="utf-8"?>
-<ds:datastoreItem xmlns:ds="http://schemas.openxmlformats.org/officeDocument/2006/customXml" ds:itemID="{997FDF85-968E-4397-AD4F-197B33D8E143}">
+<ds:datastoreItem xmlns:ds="http://schemas.openxmlformats.org/officeDocument/2006/customXml" ds:itemID="{0BFE4D78-9F42-47BC-BB05-F376AC0ABF33}">
   <ds:schemaRefs>
     <ds:schemaRef ds:uri="http://schemas.openxmlformats.org/officeDocument/2006/bibliography"/>
   </ds:schemaRefs>

</xml_diff>